<commit_message>
update for JGLR submission
</commit_message>
<xml_diff>
--- a/manuscript/JGLR-Submission/Coregonine-LarvalTemp-JGLR-MS-v1.docx
+++ b/manuscript/JGLR-Submission/Coregonine-LarvalTemp-JGLR-MS-v1.docx
@@ -26,7 +26,19 @@
         <w:rPr>
           <w:highlight w:val="white"/>
         </w:rPr>
-        <w:t xml:space="preserve">) post-hatching survival, growth, and critical thermal </w:t>
+        <w:t>)</w:t>
+      </w:r>
+      <w:r>
+        <w:rPr>
+          <w:highlight w:val="white"/>
+        </w:rPr>
+        <w:t xml:space="preserve"> </w:t>
+      </w:r>
+      <w:r>
+        <w:rPr>
+          <w:highlight w:val="white"/>
+        </w:rPr>
+        <w:t xml:space="preserve">survival, growth, and critical thermal </w:t>
       </w:r>
       <w:r>
         <w:t>maximum</w:t>
@@ -42,25 +54,45 @@
         <w:spacing w:line="360" w:lineRule="auto"/>
       </w:pPr>
       <w:r>
-        <w:t>Taylor R. Stewart</w:t>
+        <w:t xml:space="preserve">Taylor R. </w:t>
+      </w:r>
+      <w:proofErr w:type="spellStart"/>
+      <w:r>
+        <w:t>Stewart</w:t>
       </w:r>
       <w:r>
         <w:rPr>
           <w:vertAlign w:val="superscript"/>
         </w:rPr>
-        <w:t>a,b*</w:t>
-      </w:r>
-      <w:r>
-        <w:t>, Mark R. Vinson</w:t>
-      </w:r>
+        <w:t>a,b</w:t>
+      </w:r>
+      <w:proofErr w:type="spellEnd"/>
       <w:r>
         <w:rPr>
           <w:vertAlign w:val="superscript"/>
         </w:rPr>
+        <w:t>*</w:t>
+      </w:r>
+      <w:r>
+        <w:t xml:space="preserve">, Mark R. </w:t>
+      </w:r>
+      <w:proofErr w:type="spellStart"/>
+      <w:r>
+        <w:t>Vinson</w:t>
+      </w:r>
+      <w:r>
+        <w:rPr>
+          <w:vertAlign w:val="superscript"/>
+        </w:rPr>
         <w:t>c</w:t>
       </w:r>
-      <w:r>
-        <w:t>, and Jason D. Stockwell</w:t>
+      <w:proofErr w:type="spellEnd"/>
+      <w:r>
+        <w:t xml:space="preserve">, and Jason D. </w:t>
+      </w:r>
+      <w:proofErr w:type="spellStart"/>
+      <w:r>
+        <w:t>Stockwell</w:t>
       </w:r>
       <w:r>
         <w:rPr>
@@ -68,16 +100,18 @@
         </w:rPr>
         <w:t>b</w:t>
       </w:r>
-    </w:p>
-    <w:p>
-      <w:pPr>
-        <w:spacing w:line="360" w:lineRule="auto"/>
-      </w:pPr>
-    </w:p>
-    <w:p>
-      <w:pPr>
-        <w:spacing w:line="360" w:lineRule="auto"/>
-      </w:pPr>
+      <w:proofErr w:type="spellEnd"/>
+    </w:p>
+    <w:p>
+      <w:pPr>
+        <w:spacing w:line="360" w:lineRule="auto"/>
+      </w:pPr>
+    </w:p>
+    <w:p>
+      <w:pPr>
+        <w:spacing w:line="360" w:lineRule="auto"/>
+      </w:pPr>
+      <w:proofErr w:type="spellStart"/>
       <w:r>
         <w:rPr>
           <w:vertAlign w:val="superscript"/>
@@ -85,7 +119,11 @@
         <w:t>a</w:t>
       </w:r>
       <w:r>
-        <w:t>Department of Biology, University of Vermont, 109 Carrig</w:t>
+        <w:t>Department</w:t>
+      </w:r>
+      <w:proofErr w:type="spellEnd"/>
+      <w:r>
+        <w:t xml:space="preserve"> of Biology, University of Vermont, 109 Carrig</w:t>
       </w:r>
       <w:r>
         <w:t>a</w:t>
@@ -98,6 +136,7 @@
       <w:pPr>
         <w:spacing w:line="360" w:lineRule="auto"/>
       </w:pPr>
+      <w:proofErr w:type="spellStart"/>
       <w:r>
         <w:rPr>
           <w:vertAlign w:val="superscript"/>
@@ -105,13 +144,18 @@
         <w:t>b</w:t>
       </w:r>
       <w:r>
-        <w:t>Rubenstein Ecosystem Science Laboratory, University of Vermont, 3 College Street, Burlington, VT 05401, USA</w:t>
-      </w:r>
-    </w:p>
-    <w:p>
-      <w:pPr>
-        <w:spacing w:line="360" w:lineRule="auto"/>
-      </w:pPr>
+        <w:t>Rubenstein</w:t>
+      </w:r>
+      <w:proofErr w:type="spellEnd"/>
+      <w:r>
+        <w:t xml:space="preserve"> Ecosystem Science Laboratory, University of Vermont, 3 College Street, Burlington, VT 05401, USA</w:t>
+      </w:r>
+    </w:p>
+    <w:p>
+      <w:pPr>
+        <w:spacing w:line="360" w:lineRule="auto"/>
+      </w:pPr>
+      <w:proofErr w:type="spellStart"/>
       <w:r>
         <w:rPr>
           <w:vertAlign w:val="superscript"/>
@@ -119,7 +163,11 @@
         <w:t>c</w:t>
       </w:r>
       <w:r>
-        <w:t>U.S. Geological Survey, Great Lakes Science Center, Lake Superior Biological Station, 2800 Lake Shore Drive East, Ashland, WI 54806, USA</w:t>
+        <w:t>U.S</w:t>
+      </w:r>
+      <w:proofErr w:type="spellEnd"/>
+      <w:r>
+        <w:t>. Geological Survey, Great Lakes Science Center, Lake Superior Biological Station, 2800 Lake Shore Drive East, Ashland, WI 54806, USA</w:t>
       </w:r>
     </w:p>
     <w:p>
@@ -158,14 +206,12 @@
           <w:t>taylor.stewart@uvm.edu</w:t>
         </w:r>
       </w:hyperlink>
-    </w:p>
-    <w:p>
-      <w:pPr>
-        <w:spacing w:line="360" w:lineRule="auto"/>
+      <w:r>
         <w:rPr>
           <w:b/>
         </w:rPr>
-      </w:pPr>
+        <w:br w:type="page"/>
+      </w:r>
     </w:p>
     <w:p>
       <w:pPr>
@@ -175,6 +221,7 @@
       <w:bookmarkStart w:id="0" w:name="_heading=h.wp7h5ijp7o6a" w:colFirst="0" w:colLast="0"/>
       <w:bookmarkEnd w:id="0"/>
       <w:r>
+        <w:lastRenderedPageBreak/>
         <w:t>Abstract:</w:t>
       </w:r>
     </w:p>
@@ -189,7 +236,19 @@
         <w:rPr>
           <w:highlight w:val="white"/>
         </w:rPr>
-        <w:t xml:space="preserve"> northern hemisphere lakes that are currently warming. To address the effect of warming waters on coregonine reproduction we experimentally evaluated different embryo incubation temperatures on post-hatching survival, growth, and critical thermal </w:t>
+        <w:t xml:space="preserve"> northern hemisphere lakes that are currently warming. To address the effect of warming waters on coregonine reproduction we experimentally evaluated different embryo incubation temperatures on</w:t>
+      </w:r>
+      <w:r>
+        <w:rPr>
+          <w:highlight w:val="white"/>
+        </w:rPr>
+        <w:t xml:space="preserve"> s</w:t>
+      </w:r>
+      <w:r>
+        <w:rPr>
+          <w:highlight w:val="white"/>
+        </w:rPr>
+        <w:t xml:space="preserve">urvival, growth, and critical thermal </w:t>
       </w:r>
       <w:r>
         <w:t>maximum</w:t>
@@ -216,195 +275,170 @@
       <w:r>
         <w:t>Embryos were incubated at water temperatures of 2.0, 4.4, 6.9, and 8.9°C to simulate present and increased winter temperatures, and successfully hatched larvae were reared in a common environment. For both sampled populations of cisco, larval survival and critical thermal maximum were negatively related to incubation temperature, and larval growth was positively related to incubation temperature. The magnitude of change across incubation temperatures was greater in the population sampled from Lake Superior than Lake Ontario for all traits examined</w:t>
       </w:r>
-      <w:ins w:id="1" w:author="Taylor Stewart" w:date="2021-06-30T12:14:00Z">
-        <w:r>
-          <w:t xml:space="preserve">. </w:t>
-        </w:r>
-      </w:ins>
-      <w:ins w:id="2" w:author="Taylor Stewart" w:date="2021-06-30T12:15:00Z">
-        <w:r>
-          <w:t>The rapid decrease in larval survival and critical the</w:t>
-        </w:r>
-      </w:ins>
-      <w:ins w:id="3" w:author="Taylor Stewart" w:date="2021-06-30T12:16:00Z">
-        <w:r>
-          <w:t>rmal limit</w:t>
-        </w:r>
-      </w:ins>
-      <w:del w:id="4" w:author="Taylor Stewart" w:date="2021-06-30T12:16:00Z">
-        <w:r>
-          <w:delText>, which</w:delText>
-        </w:r>
-      </w:del>
-      <w:r>
-        <w:t xml:space="preserve"> </w:t>
-      </w:r>
-      <w:ins w:id="5" w:author="Taylor Stewart" w:date="2021-06-30T13:04:00Z">
-        <w:r>
-          <w:t xml:space="preserve">from cisco in Lake Superior </w:t>
-        </w:r>
-      </w:ins>
-      <w:r>
-        <w:t xml:space="preserve">suggests that early-life stage cisco </w:t>
-      </w:r>
-      <w:del w:id="6" w:author="Taylor Stewart" w:date="2021-06-30T13:04:00Z">
-        <w:r>
-          <w:delText xml:space="preserve">from Lake Superior </w:delText>
-        </w:r>
-      </w:del>
+      <w:r>
+        <w:t xml:space="preserve">. The </w:t>
+      </w:r>
+      <w:r>
+        <w:t xml:space="preserve">more </w:t>
+      </w:r>
+      <w:r>
+        <w:t>rapid decrease in survival and critical thermal limit</w:t>
+      </w:r>
+      <w:r>
+        <w:t xml:space="preserve"> </w:t>
+      </w:r>
+      <w:r>
+        <w:t>f</w:t>
+      </w:r>
+      <w:r>
+        <w:t>o</w:t>
+      </w:r>
+      <w:r>
+        <w:t xml:space="preserve">r </w:t>
+      </w:r>
+      <w:r>
+        <w:t xml:space="preserve">larval </w:t>
+      </w:r>
+      <w:r>
+        <w:t>cisco in Lake Superior</w:t>
+      </w:r>
+      <w:r>
+        <w:t>, compared to those from Lake Ontario,</w:t>
+      </w:r>
+      <w:r>
+        <w:t xml:space="preserve"> </w:t>
+      </w:r>
+      <w:r>
+        <w:t xml:space="preserve">suggests that </w:t>
+      </w:r>
+      <w:r>
+        <w:t xml:space="preserve">Lake Superior larvae </w:t>
+      </w:r>
       <w:r>
         <w:t xml:space="preserve">may possess a </w:t>
       </w:r>
-      <w:del w:id="7" w:author="Taylor Stewart" w:date="2021-06-30T13:04:00Z">
-        <w:r>
-          <w:delText xml:space="preserve">narrower </w:delText>
-        </w:r>
-      </w:del>
-      <w:ins w:id="8" w:author="Taylor Stewart" w:date="2021-06-30T13:04:00Z">
-        <w:r>
-          <w:t>narrow</w:t>
-        </w:r>
-        <w:r>
-          <w:t xml:space="preserve"> </w:t>
-        </w:r>
-      </w:ins>
+      <w:r>
+        <w:t xml:space="preserve">more limited </w:t>
+      </w:r>
       <w:r>
         <w:t>ability to acclimate to and cope with increasing winter water temperatures</w:t>
       </w:r>
-      <w:del w:id="9" w:author="Taylor Stewart" w:date="2021-06-30T13:04:00Z">
-        <w:r>
-          <w:delText xml:space="preserve"> than cisco from Lake Ontario</w:delText>
-        </w:r>
-      </w:del>
-      <w:ins w:id="10" w:author="Taylor Stewart" w:date="2021-06-30T13:07:00Z">
-        <w:r>
-          <w:t>;</w:t>
-        </w:r>
-      </w:ins>
-      <w:ins w:id="11" w:author="Taylor Stewart" w:date="2021-06-30T12:39:00Z">
-        <w:r>
-          <w:t xml:space="preserve"> however, t</w:t>
-        </w:r>
-      </w:ins>
-      <w:ins w:id="12" w:author="Taylor Stewart" w:date="2021-06-30T12:15:00Z">
-        <w:r>
-          <w:t xml:space="preserve">he </w:t>
-        </w:r>
-      </w:ins>
-      <w:ins w:id="13" w:author="Taylor Stewart" w:date="2021-06-30T13:04:00Z">
-        <w:r>
-          <w:t>rapid</w:t>
-        </w:r>
-      </w:ins>
-      <w:ins w:id="14" w:author="Taylor Stewart" w:date="2021-06-30T12:16:00Z">
-        <w:r>
-          <w:t xml:space="preserve"> increase </w:t>
-        </w:r>
-      </w:ins>
-      <w:ins w:id="15" w:author="Taylor Stewart" w:date="2021-06-30T12:24:00Z">
-        <w:r>
-          <w:t>in</w:t>
-        </w:r>
-      </w:ins>
-      <w:ins w:id="16" w:author="Taylor Stewart" w:date="2021-06-30T12:16:00Z">
-        <w:r>
-          <w:t xml:space="preserve"> larval growth</w:t>
-        </w:r>
-      </w:ins>
-      <w:ins w:id="17" w:author="Taylor Stewart" w:date="2021-06-30T12:24:00Z">
-        <w:r>
-          <w:t xml:space="preserve"> </w:t>
-        </w:r>
-      </w:ins>
-      <w:ins w:id="18" w:author="Taylor Stewart" w:date="2021-06-30T12:39:00Z">
-        <w:r>
-          <w:t>suggest</w:t>
-        </w:r>
-      </w:ins>
-      <w:ins w:id="19" w:author="Taylor Stewart" w:date="2021-06-30T13:06:00Z">
-        <w:r>
-          <w:t>s</w:t>
-        </w:r>
-      </w:ins>
-      <w:ins w:id="20" w:author="Taylor Stewart" w:date="2021-06-30T12:39:00Z">
-        <w:r>
-          <w:t xml:space="preserve"> </w:t>
-        </w:r>
-      </w:ins>
-      <w:ins w:id="21" w:author="Taylor Stewart" w:date="2021-06-30T12:40:00Z">
-        <w:r>
-          <w:t xml:space="preserve">cisco </w:t>
-        </w:r>
-        <w:r>
-          <w:lastRenderedPageBreak/>
-          <w:t xml:space="preserve">from Lake Superior </w:t>
-        </w:r>
-      </w:ins>
-      <w:ins w:id="22" w:author="Taylor Stewart" w:date="2021-06-30T13:07:00Z">
-        <w:r>
-          <w:t xml:space="preserve">could recover </w:t>
-        </w:r>
-      </w:ins>
-      <w:ins w:id="23" w:author="Taylor Stewart" w:date="2021-06-30T13:10:00Z">
-        <w:r>
-          <w:t xml:space="preserve">better than Lake Ontario </w:t>
-        </w:r>
-      </w:ins>
-      <w:ins w:id="24" w:author="Taylor Stewart" w:date="2021-06-30T12:40:00Z">
-        <w:r>
-          <w:t xml:space="preserve">from </w:t>
-        </w:r>
-      </w:ins>
-      <w:ins w:id="25" w:author="Taylor Stewart" w:date="2021-06-30T13:05:00Z">
-        <w:r>
-          <w:t xml:space="preserve">a small length-at-hatch </w:t>
-        </w:r>
-      </w:ins>
-      <w:ins w:id="26" w:author="Taylor Stewart" w:date="2021-06-30T13:10:00Z">
-        <w:r>
-          <w:t>induced</w:t>
-        </w:r>
-      </w:ins>
-      <w:ins w:id="27" w:author="Taylor Stewart" w:date="2021-06-30T13:05:00Z">
-        <w:r>
-          <w:t xml:space="preserve"> </w:t>
-        </w:r>
-      </w:ins>
-      <w:ins w:id="28" w:author="Taylor Stewart" w:date="2021-06-30T13:07:00Z">
-        <w:r>
-          <w:t>by</w:t>
-        </w:r>
-      </w:ins>
-      <w:ins w:id="29" w:author="Taylor Stewart" w:date="2021-06-30T13:05:00Z">
-        <w:r>
-          <w:t xml:space="preserve"> warm</w:t>
-        </w:r>
-      </w:ins>
-      <w:ins w:id="30" w:author="Taylor Stewart" w:date="2021-06-30T13:06:00Z">
-        <w:r>
-          <w:t xml:space="preserve"> incubation temperatures</w:t>
-        </w:r>
-      </w:ins>
-      <w:r>
-        <w:t>. Our results suggest propagation and restoration programs should consider integrating natural habitat preferences and maximizing phenotypic variability to ensure offspring are set up for success upon stocking.</w:t>
-      </w:r>
-    </w:p>
-    <w:p>
-      <w:pPr>
-        <w:spacing w:line="360" w:lineRule="auto"/>
+      <w:r>
+        <w:t>.</w:t>
+      </w:r>
+      <w:r>
+        <w:t xml:space="preserve"> </w:t>
+      </w:r>
+      <w:r>
+        <w:t>H</w:t>
+      </w:r>
+      <w:r>
+        <w:t>owever, t</w:t>
+      </w:r>
+      <w:r>
+        <w:t xml:space="preserve">he </w:t>
+      </w:r>
+      <w:r>
+        <w:t>rapid</w:t>
+      </w:r>
+      <w:r>
+        <w:t xml:space="preserve"> increase </w:t>
+      </w:r>
+      <w:r>
+        <w:t>in</w:t>
+      </w:r>
+      <w:r>
+        <w:t xml:space="preserve"> growth</w:t>
+      </w:r>
+      <w:r>
+        <w:t xml:space="preserve"> </w:t>
+      </w:r>
+      <w:r>
+        <w:t>suggest</w:t>
+      </w:r>
+      <w:r>
+        <w:t>s</w:t>
+      </w:r>
+      <w:r>
+        <w:t xml:space="preserve"> </w:t>
+      </w:r>
+      <w:r>
+        <w:t xml:space="preserve">larval </w:t>
+      </w:r>
+      <w:r>
+        <w:t xml:space="preserve">cisco from Lake Superior </w:t>
+      </w:r>
+      <w:r>
+        <w:t xml:space="preserve">could recover better </w:t>
+      </w:r>
+      <w:r>
+        <w:t>from</w:t>
+      </w:r>
+      <w:r>
+        <w:t xml:space="preserve"> </w:t>
+      </w:r>
+      <w:r>
+        <w:t xml:space="preserve">hatching at a </w:t>
+      </w:r>
+      <w:r>
+        <w:t>small length induced by warm incubation temperatures</w:t>
+      </w:r>
+      <w:r>
+        <w:t>,</w:t>
+      </w:r>
+      <w:r>
+        <w:t xml:space="preserve"> compared to Lake Ontario larvae</w:t>
+      </w:r>
+      <w:r>
+        <w:t xml:space="preserve">. Our results suggest propagation and restoration programs </w:t>
+      </w:r>
+      <w:r>
+        <w:t xml:space="preserve">may want to </w:t>
+      </w:r>
+      <w:r>
+        <w:t>consider integrating natural habitat preferences and maximizing phenotypic variability to ensure offspring are set up for success upon stocking.</w:t>
+      </w:r>
+    </w:p>
+    <w:p>
+      <w:pPr>
+        <w:spacing w:line="360" w:lineRule="auto"/>
+      </w:pPr>
+    </w:p>
+    <w:p>
+      <w:pPr>
+        <w:spacing w:line="360" w:lineRule="auto"/>
+      </w:pPr>
+      <w:r>
         <w:rPr>
           <w:b/>
         </w:rPr>
-      </w:pPr>
+        <w:t>Keywords</w:t>
+      </w:r>
+      <w:r>
+        <w:t xml:space="preserve">: Coregonus; cisco; climate change; </w:t>
+      </w:r>
+      <w:r>
+        <w:t xml:space="preserve">embryo incubation; </w:t>
+      </w:r>
+      <w:r>
+        <w:t xml:space="preserve">larvae; </w:t>
+      </w:r>
+      <w:r>
+        <w:t>water temperature</w:t>
+      </w:r>
+      <w:r>
+        <w:br w:type="page"/>
+      </w:r>
     </w:p>
     <w:p>
       <w:pPr>
         <w:pStyle w:val="Heading4"/>
         <w:spacing w:before="0" w:after="0" w:line="360" w:lineRule="auto"/>
       </w:pPr>
-      <w:bookmarkStart w:id="31" w:name="_heading=h.paahqwmryazt" w:colFirst="0" w:colLast="0"/>
-      <w:bookmarkEnd w:id="31"/>
-      <w:r>
+      <w:bookmarkStart w:id="1" w:name="_heading=h.paahqwmryazt" w:colFirst="0" w:colLast="0"/>
+      <w:bookmarkEnd w:id="1"/>
+      <w:r>
+        <w:lastRenderedPageBreak/>
         <w:t>Introduction:</w:t>
       </w:r>
     </w:p>
@@ -861,17 +895,61 @@
           <w:color w:val="1C1D1E"/>
           <w:highlight w:val="white"/>
         </w:rPr>
+        <w:t xml:space="preserve"> </w:t>
+      </w:r>
+    </w:p>
+    <w:p>
+      <w:pPr>
+        <w:spacing w:line="360" w:lineRule="auto"/>
+      </w:pPr>
+      <w:r>
+        <w:t>﻿Freshwater whitefishes, Salmonidae Coregoninae (hereafter coregonines), are cold, stenothermic fishes of ecological and socio-economic importance throughout the northern hemisphere</w:t>
+      </w:r>
+      <w:r>
+        <w:t xml:space="preserve"> </w:t>
+      </w:r>
+      <w:r>
+        <w:fldChar w:fldCharType="begin" w:fldLock="1"/>
+      </w:r>
+      <w:r>
+        <w:instrText>ADDIN CSL_CITATION {"citationItems":[{"id":"ITEM-1","itemData":{"DOI":"10.1111/j.1365-2427.2010.02506.x","ISBN":"1365-2427","ISSN":"00465070","abstract":"Summary 1.The long-term suitability of Bassenthwaite Lake as a habitat for vendace (Coregonus albula) was assessed using two models. The first was the phytoplankton model (PROTECH) that provided temperature and phytoplankton biomass outputs that were used to drive a second model of lake oxygen (LOX). 2.Both temperature and oxygen concentrations were used to define the available habitat for the adult vendace, using 18 °C as an upper and 2 mg L−1 as a lower threshold, respectively. The outputs of both models were compared with 4 years of observed data for the purposes of validation and produced good simulations of water temperature, total chlorophyll a and oxygen concentrations in the epilimnion, hypolimnion and at the lake bottom. 3.Using the outputs of a regional climate model (RCM) simulating 20 years of both present and future climate conditions for this part of the United Kingdom, both models were re-run. These data suggest the future climate will cause a mean increase of &gt;2 °C in water temperature, little change in overall phytoplankton biomass and a 10% decline in oxygen concentration. 4.Using the thresholds defined above, the habitat volume will decline greatly under the future climate scenarios, with all of the 20 years simulated having periods of zero habitat volume for &gt;7 consecutive days, primarily caused by high temperature. These results suggest that the long-term viability of the lake as a habitat for this rare fish is extremely low.","author":[{"dropping-particle":"","family":"Elliott","given":"J Alex","non-dropping-particle":"","parse-names":false,"suffix":""},{"dropping-particle":"","family":"Bell","given":"Victoria A","non-dropping-particle":"","parse-names":false,"suffix":""}],"container-title":"Freshwater Biology","id":"ITEM-1","issue":"2","issued":{"date-parts":[["2011"]]},"page":"395-405","title":"Predicting the potential long-term influence of climate change on vendace (Coregonus albula) habitat in Bassenthwaite Lake, U.K.","type":"article-journal","volume":"56"},"uris":["http://www.mendeley.com/documents/?uuid=a373c4bf-80e9-35c3-8016-176e343ca1d1"]},{"id":"ITEM-2","itemData":{"ISBN":"978-1-934874-38-7","author":[{"dropping-particle":"","family":"Isaak","given":"Daniel J","non-dropping-particle":"","parse-names":false,"suffix":""}],"container-title":"Future of Fisheries: Perspectives for Emerging Professionals","editor":[{"dropping-particle":"","family":"Taylor","given":"William W","non-dropping-particle":"","parse-names":false,"suffix":""},{"dropping-particle":"","family":"Lynch","given":"Abigail J","non-dropping-particle":"","parse-names":false,"suffix":""},{"dropping-particle":"","family":"Leonard","given":"Nancy J","non-dropping-particle":"","parse-names":false,"suffix":""}],"id":"ITEM-2","issued":{"date-parts":[["2014"]]},"page":"435-441","publisher":"American Fisheries Society","publisher-place":"Bethesda, MD","title":"Climate Change and the Future of Freshwater Fisheries","type":"chapter"},"uris":["http://www.mendeley.com/documents/?uuid=8cdd9a8d-1c6e-3ff5-8bf6-f67e20365a9c"]},{"id":"ITEM-3","itemData":{"DOI":"10.1007/s10750-012-1182-1","ISBN":"0018-8158","ISSN":"00188158","abstract":"Fish play a key role in the trophic dynamics of lakes. With climate warming, complex changes in fish assemblage structure may be expected owing to direct effects of temperature and indirect effects operating through eutrophication, water level changes, stratification and salinisation. We reviewed published and new long-term (10–100 years) fish data series from 24 European lakes (area: 0.04–5,648 km2; mean depth: 1–177 m; a north–south gradient from Sweden to Spain). Along with an annual temperature increase of about 0.15–0.3°C per decade profound changes have occurred in either fish assemblage composition, body size and/or age structure during recent decades and a shift towards higher dominance of eurythermal species. These shifts have occurred despite a reduction in nutrient loading in many of the lakes that should have benefited the larger-sized individuals and the fish species typically inhabiting cold-water, low-nutrient lakes. The cold-stenothermic Arctic charr has been particularly affected and its abundance has decreased in the majority of the lakes where its presence was recorded. The harvest of cool-stenothermal brown trout has decreased substantially in two southern lakes. Vendace, whitefish and smelt show a different response depending on lake depth and latitude. Perch has apparently been stimulated in the north, with stronger year classes in warm years, but its abundance has declined in the southern Lake Maggiore, Italy. Where introduced, roach seems to take advantage of the higher temperature after years of low population densities. Eurythermal species such as common bream, pike–perch and/or shad are apparently on the increase in several of the lakes. The response of fish to the warming has been surprisingly strong and fast in recent decades, making them ideal sentinels for detecting and documenting climate-induced modifications of freshwater ecosystems.","author":[{"dropping-particle":"","family":"Jeppesen","given":"Erik","non-dropping-particle":"","parse-names":false,"suffix":""},{"dropping-particle":"","family":"Mehner","given":"Thomas","non-dropping-particle":"","parse-names":false,"suffix":""},{"dropping-particle":"","family":"Winfield","given":"Ian J","non-dropping-particle":"","parse-names":false,"suffix":""},{"dropping-particle":"","family":"Kangur","given":"Külli","non-dropping-particle":"","parse-names":false,"suffix":""},{"dropping-particle":"","family":"Sarvala","given":"Jouko","non-dropping-particle":"","parse-names":false,"suffix":""},{"dropping-particle":"","family":"Gerdeaux","given":"Daniel","non-dropping-particle":"","parse-names":false,"suffix":""},{"dropping-particle":"","family":"Rask","given":"Martti","non-dropping-particle":"","parse-names":false,"suffix":""},{"dropping-particle":"","family":"Malmquist","given":"Hilmar J","non-dropping-particle":"","parse-names":false,"suffix":""},{"dropping-particle":"","family":"Holmgren","given":"Kerstin","non-dropping-particle":"","parse-names":false,"suffix":""},{"dropping-particle":"","family":"Volta","given":"Pietro","non-dropping-particle":"","parse-names":false,"suffix":""},{"dropping-particle":"","family":"Romo","given":"Susana","non-dropping-particle":"","parse-names":false,"suffix":""},{"dropping-particle":"","family":"Eckmann","given":"Reiner","non-dropping-particle":"","parse-names":false,"suffix":""},{"dropping-particle":"","family":"Sandström","given":"Alfred","non-dropping-particle":"","parse-names":false,"suffix":""},{"dropping-particle":"","family":"Blanco","given":"Saúl","non-dropping-particle":"","parse-names":false,"suffix":""},{"dropping-particle":"","family":"Kangur","given":"Andu","non-dropping-particle":"","parse-names":false,"suffix":""},{"dropping-particle":"","family":"Ragnarsson Stabo","given":"Henrik","non-dropping-particle":"","parse-names":false,"suffix":""},{"dropping-particle":"","family":"Tarvainen","given":"Marjo","non-dropping-particle":"","parse-names":false,"suffix":""},{"dropping-particle":"","family":"Ventelä","given":"Anne Mari","non-dropping-particle":"","parse-names":false,"suffix":""},{"dropping-particle":"","family":"Søndergaard","given":"Martin","non-dropping-particle":"","parse-names":false,"suffix":""},{"dropping-particle":"","family":"Lauridsen","given":"Torben L","non-dropping-particle":"","parse-names":false,"suffix":""},{"dropping-particle":"","family":"Meerhoff","given":"Mariana","non-dropping-particle":"","parse-names":false,"suffix":""}],"container-title":"Hydrobiologia","id":"ITEM-3","issued":{"date-parts":[["2012"]]},"language":"English","note":"971qe Times Cited:92 Cited References Count:186","page":"1-39","title":"Impacts of climate warming on the long-term dynamics of key fish species in 24 European lakes","type":"article-journal","volume":"694"},"uris":["http://www.mendeley.com/documents/?uuid=83952b8f-a0ae-3585-b9b2-5bc50214f285"]},{"id":"ITEM-4","itemData":{"DOI":"10.1111/jfb.12432","ISBN":"1095-8649","ISSN":"10958649","PMID":"24961386","abstract":"Conditions fish encounter during embryogenesis and early life history can leave lasting effects not only on morphology, but also on growth rate, life-history and behavioural traits. The ecology of offspring can be affected by conditions experienced by their parents and mother in particular. This review summarizes such early impacts and their ecological influences for a variety of teleost species, but with special reference to salmonids. Growth and adult body size, sex ratio, egg size, lifespan and tendency to migrate can all be affected by early influences. Mechanisms behind such phenotypically plastic impacts are not well known, but epigenetic change appears to be one central mechanism. The thermal regime during development and incubation is particularly important, but also early food consumption and intraspecific density can all be responsible for later life-history variation. For behavioural traits, early experiences with effects on brain, sensory development and cognition appear essential. This may also influence boldness and other social behaviours such as mate choice. At the end of the review, several issues and questions for future studies are given.","author":[{"dropping-particle":"","family":"Jonsson","given":"B.","non-dropping-particle":"","parse-names":false,"suffix":""},{"dropping-particle":"","family":"Jonsson","given":"Nina","non-dropping-particle":"","parse-names":false,"suffix":""}],"container-title":"Journal of Fish Biology","id":"ITEM-4","issue":"2","issued":{"date-parts":[["2014"]]},"page":"151-188","title":"Early environment influences later performance in fishes","type":"article-journal","volume":"85"},"uris":["http://www.mendeley.com/documents/?uuid=fd5e17f6-7f67-3ecd-92b2-e5255d68c6c7"]},{"id":"ITEM-5","itemData":{"DOI":"10.1007/s10641-014-0331-y","abstract":"We tested experimentally how the eggs of coregonid fish from the same parents develop at different incubation temperatures under natural long and climate change induced short winter conditions. The experimental scenarios simulating the water temperature in the spawning areas were constructed using a meteorological model including the climate change scenarios and a thermodynamic water quality model. Northern latitude stocks of vendace (Coregonus albula) and European whitefish (Coregonus lavaretus) had high flexibility in the egg developmental rates: the physiologically distinct temperature-dependent regulation of the ontogenetic steps during incubation caused over 3 months long hatching-to-feeding window to adjust the hatching and start of external feeding in optimal conditions. Survival of embryos and larvae did not differ between scenarios and even in the shortest winter scenario, the survival and growth rate of embryos and larvae was high. An among-family effect on the hatching time of the offspring was also observed. Our results showed that spring warming of the water already under the ice is the key cue to synchronize the hatching of coregonids close to the ice break-up period.","author":[{"dropping-particle":"","family":"Karjalainen","given":"Juha","non-dropping-particle":"","parse-names":false,"suffix":""},{"dropping-particle":"","family":"Keskinen","given":"Tapio","non-dropping-particle":"","parse-names":false,"suffix":""},{"dropping-particle":"","family":"Pulkkanen","given":"Merja","non-dropping-particle":"","parse-names":false,"suffix":""},{"dropping-particle":"","family":"Marjomäki","given":"Timo J","non-dropping-particle":"","parse-names":false,"suffix":""}],"container-title":"Environmental Biology of Fishes","id":"ITEM-5","issue":"4","issued":{"date-parts":[["2015"]]},"language":"English","note":"Cc7ry Times Cited:4 Cited References Count:57","page":"979-991","title":"Climate change alters the egg development dynamics in cold-water adapted coregonids","type":"article-journal","volume":"98"},"uris":["http://www.mendeley.com/documents/?uuid=1120a55e-f2ad-394b-ad89-0b3bb220dad8"]},{"id":"ITEM-6","itemData":{"DOI":"10.1577/M08-002.1","ISBN":"0275-5947","ISSN":"0275-5947","abstract":"Populations of cisco Coregonus artedi in the Laurentian Great Lakes supported large-scale commercial fisheries and were the primary forage of piscivores during the first half of the 20th century. However, by 1970 populations had collapsed in all of the lakes. Since then, ciscoes have staged a recovery ill Lake Superior. In this synthesis, we describe the Status of ciscoes in Lake Superior during 1970-2006 and provide a comprehensive review of their ecology. Better understanding of age estimation techniques. application of hydroacoustic and midwater trawl sampling, and compilation of long-term data sets have advanced our understanding of the species. Management agencies contemplating rehabilitation of cisco populations Should recognize that (1) knowledge of cisco ecology and population dynamics is increasing: (2) ciscoes are long-lived; (3) Great Lakes population,; are probably composed of both shallow-water and deepwater spawning forms (4) large year-classes call be produced from small adult stocks (5) large variation in year-class strength is probably intrinsic to Great Lakes populations: (6) despite the longevity and early maturity of ciscoes. stocks can be overfished because large year-classes are produced infrequently: (7) regional environmental factors appear to play a large role in reproductive success: and (8) rainbow smelt Osmerus mordax are likely to have a negative effect oil cisco recruitment under certain conditions. A top-down approach for rehabilitating lake trout Salvelinus namaycush in Lake Superior probably benefited cisco recovery through lake trout predation on invasive rainbow smelt populations. We argue that managing for populations of exotic alewives Alosa pseudoharengus to support popular recreational fisheries of exotic Pacific salmonids in the other Great Lakes conflicts with stocking efforts to rehabilitate native lake trout in those lakes. If native fish rehabilitation is a serious and primary goal for management agencies in the Great Lakes basin, we propose that an ecosystem-based approach to modifying the environment for tire benefit of native fish species (i.e., decimation or eradication of invasive species) is required.","author":[{"dropping-particle":"","family":"Stockwell","given":"Jason D","non-dropping-particle":"","parse-names":false,"suffix":""},{"dropping-particle":"","family":"Ebener","given":"Mark P","non-dropping-particle":"","parse-names":false,"suffix":""},{"dropping-particle":"","family":"Black","given":"Jeff A","non-dropping-particle":"","parse-names":false,"suffix":""},{"dropping-particle":"","family":"Gorman","given":"Owen T","non-dropping-particle":"","parse-names":false,"suffix":""},{"dropping-particle":"","family":"Hrabik","given":"Thomas R","non-dropping-particle":"","parse-names":false,"suffix":""},{"dropping-particle":"","family":"Kinnunen","given":"Ronald E","non-dropping-particle":"","parse-names":false,"suffix":""},{"dropping-particle":"","family":"Mattes","given":"William P","non-dropping-particle":"","parse-names":false,"suffix":""},{"dropping-particle":"","family":"Oyadomari","given":"Jason K","non-dropping-particle":"","parse-names":false,"suffix":""},{"dropping-particle":"","family":"Schram","given":"Stephen T","non-dropping-particle":"","parse-names":false,"suffix":""},{"dropping-particle":"","family":"Schreiner","given":"Donald R","non-dropping-particle":"","parse-names":false,"suffix":""},{"dropping-particle":"","family":"Seider","given":"Michael J","non-dropping-particle":"","parse-names":false,"suffix":""},{"dropping-particle":"","family":"Sitar","given":"Shawn P","non-dropping-particle":"","parse-names":false,"suffix":""},{"dropping-particle":"","family":"Yule","given":"Daniel L","non-dropping-particle":"","parse-names":false,"suffix":""}],"container-title":"North American Journal of Fisheries Management","id":"ITEM-6","issue":"3","issued":{"date-parts":[["2009"]]},"language":"English","note":"477fx Times Cited:34 Cited References Count:209","page":"626-652","title":"A Synthesis of Cisco Recovery in Lake Superior: Implications for Native Fish Rehabilitation in the Laurentian Great Lakes","type":"article-journal","volume":"29"},"uris":["http://www.mendeley.com/documents/?uuid=efbd3358-ce1f-3dc7-afe5-232740387d1e"]}],"mendeley":{"formattedCitation":"(Elliott and Bell, 2011; Isaak, 2014; Jeppesen et al., 2012; Jonsson and Jonsson, 2014; Karjalainen et al., 2015; Stockwell et al., 2009)","plainTextFormattedCitation":"(Elliott and Bell, 2011; Isaak, 2014; Jeppesen et al., 2012; Jonsson and Jonsson, 2014; Karjalainen et al., 2015; Stockwell et al., 2009)","previouslyFormattedCitation":"(Elliott and Bell, 2011; Isaak, 2014; Jeppesen et al., 2012; Jonsson and Jonsson, 2014; Karjalainen et al., 2015; Stockwell et al., 2009)"},"properties":{"noteIndex":0},"schema":"https://github.com/citation-style-language/schema/raw/master/csl-citation.json"}</w:instrText>
+      </w:r>
+      <w:r>
+        <w:fldChar w:fldCharType="separate"/>
+      </w:r>
+      <w:r>
+        <w:rPr>
+          <w:noProof/>
+        </w:rPr>
+        <w:t>(Elliott and Bell, 2011; Isaak, 2014; Jeppesen et al., 2012; Jonsson and Jonsson, 2014; Karjalainen et al., 2015; Stockwell et al., 2009)</w:t>
+      </w:r>
+      <w:r>
+        <w:fldChar w:fldCharType="end"/>
+      </w:r>
+      <w:r>
+        <w:t>. In the Laurentian Great Lakes, cisco (</w:t>
+      </w:r>
+      <w:r>
+        <w:rPr>
+          <w:i/>
+        </w:rPr>
+        <w:t>Coregonus artedi</w:t>
+      </w:r>
+      <w:r>
+        <w:t xml:space="preserve">) was </w:t>
+      </w:r>
+      <w:r>
         <w:lastRenderedPageBreak/>
-        <w:t xml:space="preserve"> </w:t>
-      </w:r>
-    </w:p>
-    <w:p>
-      <w:pPr>
-        <w:spacing w:line="360" w:lineRule="auto"/>
-      </w:pPr>
-      <w:r>
-        <w:t>﻿Freshwater whitefishes, Salmonidae Coregoninae (hereafter coregonines), are cold, stenothermic fishes of ecological and socio-economic importance throughout the northern hemisphere</w:t>
-      </w:r>
+        <w:t>historically the most abundant ciscoe (</w:t>
+      </w:r>
+      <w:proofErr w:type="spellStart"/>
+      <w:r>
+        <w:rPr>
+          <w:i/>
+        </w:rPr>
+        <w:t>sensu</w:t>
+      </w:r>
+      <w:proofErr w:type="spellEnd"/>
       <w:r>
         <w:t xml:space="preserve"> </w:t>
       </w:r>
@@ -879,7 +957,7 @@
         <w:fldChar w:fldCharType="begin" w:fldLock="1"/>
       </w:r>
       <w:r>
-        <w:instrText>ADDIN CSL_CITATION {"citationItems":[{"id":"ITEM-1","itemData":{"DOI":"10.1111/j.1365-2427.2010.02506.x","ISBN":"1365-2427","ISSN":"00465070","abstract":"Summary 1.The long-term suitability of Bassenthwaite Lake as a habitat for vendace (Coregonus albula) was assessed using two models. The first was the phytoplankton model (PROTECH) that provided temperature and phytoplankton biomass outputs that were used to drive a second model of lake oxygen (LOX). 2.Both temperature and oxygen concentrations were used to define the available habitat for the adult vendace, using 18 °C as an upper and 2 mg L−1 as a lower threshold, respectively. The outputs of both models were compared with 4 years of observed data for the purposes of validation and produced good simulations of water temperature, total chlorophyll a and oxygen concentrations in the epilimnion, hypolimnion and at the lake bottom. 3.Using the outputs of a regional climate model (RCM) simulating 20 years of both present and future climate conditions for this part of the United Kingdom, both models were re-run. These data suggest the future climate will cause a mean increase of &gt;2 °C in water temperature, little change in overall phytoplankton biomass and a 10% decline in oxygen concentration. 4.Using the thresholds defined above, the habitat volume will decline greatly under the future climate scenarios, with all of the 20 years simulated having periods of zero habitat volume for &gt;7 consecutive days, primarily caused by high temperature. These results suggest that the long-term viability of the lake as a habitat for this rare fish is extremely low.","author":[{"dropping-particle":"","family":"Elliott","given":"J Alex","non-dropping-particle":"","parse-names":false,"suffix":""},{"dropping-particle":"","family":"Bell","given":"Victoria A","non-dropping-particle":"","parse-names":false,"suffix":""}],"container-title":"Freshwater Biology","id":"ITEM-1","issue":"2","issued":{"date-parts":[["2011"]]},"page":"395-405","title":"Predicting the potential long-term influence of climate change on vendace (Coregonus albula) habitat in Bassenthwaite Lake, U.K.","type":"article-journal","volume":"56"},"uris":["http://www.mendeley.com/documents/?uuid=a373c4bf-80e9-35c3-8016-176e343ca1d1"]},{"id":"ITEM-2","itemData":{"ISBN":"978-1-934874-38-7","author":[{"dropping-particle":"","family":"Isaak","given":"Daniel J","non-dropping-particle":"","parse-names":false,"suffix":""}],"container-title":"Future of Fisheries: Perspectives for Emerging Professionals","editor":[{"dropping-particle":"","family":"Taylor","given":"William W","non-dropping-particle":"","parse-names":false,"suffix":""},{"dropping-particle":"","family":"Lynch","given":"Abigail J","non-dropping-particle":"","parse-names":false,"suffix":""},{"dropping-particle":"","family":"Leonard","given":"Nancy J","non-dropping-particle":"","parse-names":false,"suffix":""}],"id":"ITEM-2","issued":{"date-parts":[["2014"]]},"page":"435-441","publisher":"American Fisheries Society","publisher-place":"Bethesda, MD","title":"Climate Change and the Future of Freshwater Fisheries","type":"chapter"},"uris":["http://www.mendeley.com/documents/?uuid=8cdd9a8d-1c6e-3ff5-8bf6-f67e20365a9c"]},{"id":"ITEM-3","itemData":{"DOI":"10.1007/s10750-012-1182-1","ISBN":"0018-8158","ISSN":"00188158","abstract":"Fish play a key role in the trophic dynamics of lakes. With climate warming, complex changes in fish assemblage structure may be expected owing to direct effects of temperature and indirect effects operating through eutrophication, water level changes, stratification and salinisation. We reviewed published and new long-term (10–100 years) fish data series from 24 European lakes (area: 0.04–5,648 km2; mean depth: 1–177 m; a north–south gradient from Sweden to Spain). Along with an annual temperature increase of about 0.15–0.3°C per decade profound changes have occurred in either fish assemblage composition, body size and/or age structure during recent decades and a shift towards higher dominance of eurythermal species. These shifts have occurred despite a reduction in nutrient loading in many of the lakes that should have benefited the larger-sized individuals and the fish species typically inhabiting cold-water, low-nutrient lakes. The cold-stenothermic Arctic charr has been particularly affected and its abundance has decreased in the majority of the lakes where its presence was recorded. The harvest of cool-stenothermal brown trout has decreased substantially in two southern lakes. Vendace, whitefish and smelt show a different response depending on lake depth and latitude. Perch has apparently been stimulated in the north, with stronger year classes in warm years, but its abundance has declined in the southern Lake Maggiore, Italy. Where introduced, roach seems to take advantage of the higher temperature after years of low population densities. Eurythermal species such as common bream, pike–perch and/or shad are apparently on the increase in several of the lakes. The response of fish to the warming has been surprisingly strong and fast in recent decades, making them ideal sentinels for detecting and documenting climate-induced modifications of freshwater ecosystems.","author":[{"dropping-particle":"","family":"Jeppesen","given":"Erik","non-dropping-particle":"","parse-names":false,"suffix":""},{"dropping-particle":"","family":"Mehner","given":"Thomas","non-dropping-particle":"","parse-names":false,"suffix":""},{"dropping-particle":"","family":"Winfield","given":"Ian J","non-dropping-particle":"","parse-names":false,"suffix":""},{"dropping-particle":"","family":"Kangur","given":"Külli","non-dropping-particle":"","parse-names":false,"suffix":""},{"dropping-particle":"","family":"Sarvala","given":"Jouko","non-dropping-particle":"","parse-names":false,"suffix":""},{"dropping-particle":"","family":"Gerdeaux","given":"Daniel","non-dropping-particle":"","parse-names":false,"suffix":""},{"dropping-particle":"","family":"Rask","given":"Martti","non-dropping-particle":"","parse-names":false,"suffix":""},{"dropping-particle":"","family":"Malmquist","given":"Hilmar J","non-dropping-particle":"","parse-names":false,"suffix":""},{"dropping-particle":"","family":"Holmgren","given":"Kerstin","non-dropping-particle":"","parse-names":false,"suffix":""},{"dropping-particle":"","family":"Volta","given":"Pietro","non-dropping-particle":"","parse-names":false,"suffix":""},{"dropping-particle":"","family":"Romo","given":"Susana","non-dropping-particle":"","parse-names":false,"suffix":""},{"dropping-particle":"","family":"Eckmann","given":"Reiner","non-dropping-particle":"","parse-names":false,"suffix":""},{"dropping-particle":"","family":"Sandström","given":"Alfred","non-dropping-particle":"","parse-names":false,"suffix":""},{"dropping-particle":"","family":"Blanco","given":"Saúl","non-dropping-particle":"","parse-names":false,"suffix":""},{"dropping-particle":"","family":"Kangur","given":"Andu","non-dropping-particle":"","parse-names":false,"suffix":""},{"dropping-particle":"","family":"Ragnarsson Stabo","given":"Henrik","non-dropping-particle":"","parse-names":false,"suffix":""},{"dropping-particle":"","family":"Tarvainen","given":"Marjo","non-dropping-particle":"","parse-names":false,"suffix":""},{"dropping-particle":"","family":"Ventelä","given":"Anne Mari","non-dropping-particle":"","parse-names":false,"suffix":""},{"dropping-particle":"","family":"Søndergaard","given":"Martin","non-dropping-particle":"","parse-names":false,"suffix":""},{"dropping-particle":"","family":"Lauridsen","given":"Torben L","non-dropping-particle":"","parse-names":false,"suffix":""},{"dropping-particle":"","family":"Meerhoff","given":"Mariana","non-dropping-particle":"","parse-names":false,"suffix":""}],"container-title":"Hydrobiologia","id":"ITEM-3","issued":{"date-parts":[["2012"]]},"language":"English","note":"971qe Times Cited:92 Cited References Count:186","page":"1-39","title":"Impacts of climate warming on the long-term dynamics of key fish species in 24 European lakes","type":"article-journal","volume":"694"},"uris":["http://www.mendeley.com/documents/?uuid=83952b8f-a0ae-3585-b9b2-5bc50214f285"]},{"id":"ITEM-4","itemData":{"DOI":"10.1111/jfb.12432","ISBN":"1095-8649","ISSN":"10958649","PMID":"24961386","abstract":"Conditions fish encounter during embryogenesis and early life history can leave lasting effects not only on morphology, but also on growth rate, life-history and behavioural traits. The ecology of offspring can be affected by conditions experienced by their parents and mother in particular. This review summarizes such early impacts and their ecological influences for a variety of teleost species, but with special reference to salmonids. Growth and adult body size, sex ratio, egg size, lifespan and tendency to migrate can all be affected by early influences. Mechanisms behind such phenotypically plastic impacts are not well known, but epigenetic change appears to be one central mechanism. The thermal regime during development and incubation is particularly important, but also early food consumption and intraspecific density can all be responsible for later life-history variation. For behavioural traits, early experiences with effects on brain, sensory development and cognition appear essential. This may also influence boldness and other social behaviours such as mate choice. At the end of the review, several issues and questions for future studies are given.","author":[{"dropping-particle":"","family":"Jonsson","given":"B.","non-dropping-particle":"","parse-names":false,"suffix":""},{"dropping-particle":"","family":"Jonsson","given":"Nina","non-dropping-particle":"","parse-names":false,"suffix":""}],"container-title":"Journal of Fish Biology","id":"ITEM-4","issue":"2","issued":{"date-parts":[["2014"]]},"page":"151-188","title":"Early environment influences later performance in fishes","type":"article-journal","volume":"85"},"uris":["http://www.mendeley.com/documents/?uuid=fd5e17f6-7f67-3ecd-92b2-e5255d68c6c7"]},{"id":"ITEM-5","itemData":{"DOI":"10.1007/s10641-014-0331-y","abstract":"We tested experimentally how the eggs of coregonid fish from the same parents develop at different incubation temperatures under natural long and climate change induced short winter conditions. The experimental scenarios simulating the water temperature in the spawning areas were constructed using a meteorological model including the climate change scenarios and a thermodynamic water quality model. Northern latitude stocks of vendace (Coregonus albula) and European whitefish (Coregonus lavaretus) had high flexibility in the egg developmental rates: the physiologically distinct temperature-dependent regulation of the ontogenetic steps during incubation caused over 3 months long hatching-to-feeding window to adjust the hatching and start of external feeding in optimal conditions. Survival of embryos and larvae did not differ between scenarios and even in the shortest winter scenario, the survival and growth rate of embryos and larvae was high. An among-family effect on the hatching time of the offspring was also observed. Our results showed that spring warming of the water already under the ice is the key cue to synchronize the hatching of coregonids close to the ice break-up period.","author":[{"dropping-particle":"","family":"Karjalainen","given":"Juha","non-dropping-particle":"","parse-names":false,"suffix":""},{"dropping-particle":"","family":"Keskinen","given":"Tapio","non-dropping-particle":"","parse-names":false,"suffix":""},{"dropping-particle":"","family":"Pulkkanen","given":"Merja","non-dropping-particle":"","parse-names":false,"suffix":""},{"dropping-particle":"","family":"Marjomäki","given":"Timo J","non-dropping-particle":"","parse-names":false,"suffix":""}],"container-title":"Environmental Biology of Fishes","id":"ITEM-5","issue":"4","issued":{"date-parts":[["2015"]]},"language":"English","note":"Cc7ry Times Cited:4 Cited References Count:57","page":"979-991","title":"Climate change alters the egg development dynamics in cold-water adapted coregonids","type":"article-journal","volume":"98"},"uris":["http://www.mendeley.com/documents/?uuid=1120a55e-f2ad-394b-ad89-0b3bb220dad8"]},{"id":"ITEM-6","itemData":{"DOI":"10.1577/M08-002.1","ISBN":"0275-5947","ISSN":"0275-5947","abstract":"Populations of cisco Coregonus artedi in the Laurentian Great Lakes supported large-scale commercial fisheries and were the primary forage of piscivores during the first half of the 20th century. However, by 1970 populations had collapsed in all of the lakes. Since then, ciscoes have staged a recovery ill Lake Superior. In this synthesis, we describe the Status of ciscoes in Lake Superior during 1970-2006 and provide a comprehensive review of their ecology. Better understanding of age estimation techniques. application of hydroacoustic and midwater trawl sampling, and compilation of long-term data sets have advanced our understanding of the species. Management agencies contemplating rehabilitation of cisco populations Should recognize that (1) knowledge of cisco ecology and population dynamics is increasing: (2) ciscoes are long-lived; (3) Great Lakes population,; are probably composed of both shallow-water and deepwater spawning forms (4) large year-classes call be produced from small adult stocks (5) large variation in year-class strength is probably intrinsic to Great Lakes populations: (6) despite the longevity and early maturity of ciscoes. stocks can be overfished because large year-classes are produced infrequently: (7) regional environmental factors appear to play a large role in reproductive success: and (8) rainbow smelt Osmerus mordax are likely to have a negative effect oil cisco recruitment under certain conditions. A top-down approach for rehabilitating lake trout Salvelinus namaycush in Lake Superior probably benefited cisco recovery through lake trout predation on invasive rainbow smelt populations. We argue that managing for populations of exotic alewives Alosa pseudoharengus to support popular recreational fisheries of exotic Pacific salmonids in the other Great Lakes conflicts with stocking efforts to rehabilitate native lake trout in those lakes. If native fish rehabilitation is a serious and primary goal for management agencies in the Great Lakes basin, we propose that an ecosystem-based approach to modifying the environment for tire benefit of native fish species (i.e., decimation or eradication of invasive species) is required.","author":[{"dropping-particle":"","family":"Stockwell","given":"Jason D","non-dropping-particle":"","parse-names":false,"suffix":""},{"dropping-particle":"","family":"Ebener","given":"Mark P","non-dropping-particle":"","parse-names":false,"suffix":""},{"dropping-particle":"","family":"Black","given":"Jeff A","non-dropping-particle":"","parse-names":false,"suffix":""},{"dropping-particle":"","family":"Gorman","given":"Owen T","non-dropping-particle":"","parse-names":false,"suffix":""},{"dropping-particle":"","family":"Hrabik","given":"Thomas R","non-dropping-particle":"","parse-names":false,"suffix":""},{"dropping-particle":"","family":"Kinnunen","given":"Ronald E","non-dropping-particle":"","parse-names":false,"suffix":""},{"dropping-particle":"","family":"Mattes","given":"William P","non-dropping-particle":"","parse-names":false,"suffix":""},{"dropping-particle":"","family":"Oyadomari","given":"Jason K","non-dropping-particle":"","parse-names":false,"suffix":""},{"dropping-particle":"","family":"Schram","given":"Stephen T","non-dropping-particle":"","parse-names":false,"suffix":""},{"dropping-particle":"","family":"Schreiner","given":"Donald R","non-dropping-particle":"","parse-names":false,"suffix":""},{"dropping-particle":"","family":"Seider","given":"Michael J","non-dropping-particle":"","parse-names":false,"suffix":""},{"dropping-particle":"","family":"Sitar","given":"Shawn P","non-dropping-particle":"","parse-names":false,"suffix":""},{"dropping-particle":"","family":"Yule","given":"Daniel L","non-dropping-particle":"","parse-names":false,"suffix":""}],"container-title":"North American Journal of Fisheries Management","id":"ITEM-6","issue":"3","issued":{"date-parts":[["2009"]]},"language":"English","note":"477fx Times Cited:34 Cited References Count:209","page":"626-652","title":"A Synthesis of Cisco Recovery in Lake Superior: Implications for Native Fish Rehabilitation in the Laurentian Great Lakes","type":"article-journal","volume":"29"},"uris":["http://www.mendeley.com/documents/?uuid=efbd3358-ce1f-3dc7-afe5-232740387d1e"]}],"mendeley":{"formattedCitation":"(Elliott and Bell, 2011; Isaak, 2014; Jeppesen et al., 2012; Jonsson and Jonsson, 2014; Karjalainen et al., 2015; Stockwell et al., 2009)","plainTextFormattedCitation":"(Elliott and Bell, 2011; Isaak, 2014; Jeppesen et al., 2012; Jonsson and Jonsson, 2014; Karjalainen et al., 2015; Stockwell et al., 2009)","previouslyFormattedCitation":"(Elliott and Bell, 2011; Isaak, 2014; Jeppesen et al., 2012; Jonsson and Jonsson, 2014; Karjalainen et al., 2015; Stockwell et al., 2009)"},"properties":{"noteIndex":0},"schema":"https://github.com/citation-style-language/schema/raw/master/csl-citation.json"}</w:instrText>
+        <w:instrText>ADDIN CSL_CITATION {"citationItems":[{"id":"ITEM-1","itemData":{"author":[{"dropping-particle":"","family":"Eshenroder","given":"Randy L","non-dropping-particle":"","parse-names":false,"suffix":""},{"dropping-particle":"","family":"Vecsei","given":"Paul","non-dropping-particle":"","parse-names":false,"suffix":""},{"dropping-particle":"","family":"Gorman","given":"Owen T","non-dropping-particle":"","parse-names":false,"suffix":""},{"dropping-particle":"","family":"Yule","given":"Daniel L","non-dropping-particle":"","parse-names":false,"suffix":""},{"dropping-particle":"","family":"Pratt","given":"Thomas C","non-dropping-particle":"","parse-names":false,"suffix":""},{"dropping-particle":"","family":"Mandrak","given":"Nicholas Edward","non-dropping-particle":"","parse-names":false,"suffix":""},{"dropping-particle":"","family":"Bunnell","given":"David B","non-dropping-particle":"","parse-names":false,"suffix":""},{"dropping-particle":"","family":"Muir","given":"Andrew M","non-dropping-particle":"","parse-names":false,"suffix":""}],"container-title":"Great Lakes Fishery Commission Miscellaneous Publication","id":"ITEM-1","issued":{"date-parts":[["2016"]]},"page":"156","publisher":"Great Lakes Fishery Commission","title":"Ciscoes (Coregonus, subgenus Leucichthys) of the Laurentian Great Lakes and Lake Nipigon","type":"article-journal","volume":"1"},"uris":["http://www.mendeley.com/documents/?uuid=0e56fe57-85ae-39a9-bb55-47e621d5bd67"]}],"mendeley":{"formattedCitation":"(Eshenroder et al., 2016)","manualFormatting":"Eshenroder et al., 2016)","plainTextFormattedCitation":"(Eshenroder et al., 2016)","previouslyFormattedCitation":"(Eshenroder et al., 2016)"},"properties":{"noteIndex":0},"schema":"https://github.com/citation-style-language/schema/raw/master/csl-citation.json"}</w:instrText>
       </w:r>
       <w:r>
         <w:fldChar w:fldCharType="separate"/>
@@ -888,37 +966,39 @@
         <w:rPr>
           <w:noProof/>
         </w:rPr>
-        <w:t>(Elliott and Bell, 2011; Isaak, 2014; Jeppesen et al., 2012; Jonsson and Jonsson, 2014; Karjalainen et al., 2015; Stockwell et al., 2009)</w:t>
+        <w:t>Eshenroder et al., 2016)</w:t>
       </w:r>
       <w:r>
         <w:fldChar w:fldCharType="end"/>
       </w:r>
       <w:r>
-        <w:t>. In the Laurentian Great Lakes, cisco (</w:t>
+        <w:t xml:space="preserve"> </w:t>
+      </w:r>
+      <w:r>
+        <w:t>species, a primary prey fish of lake trout (</w:t>
       </w:r>
       <w:r>
         <w:rPr>
           <w:i/>
         </w:rPr>
-        <w:t>Coregonus artedi</w:t>
-      </w:r>
-      <w:r>
-        <w:t>) was historically the most abundant ciscoe (</w:t>
-      </w:r>
+        <w:t xml:space="preserve">Salvelinus </w:t>
+      </w:r>
+      <w:proofErr w:type="spellStart"/>
       <w:r>
         <w:rPr>
           <w:i/>
         </w:rPr>
-        <w:t>sensu</w:t>
-      </w:r>
-      <w:r>
-        <w:t xml:space="preserve"> </w:t>
+        <w:t>namaycush</w:t>
+      </w:r>
+      <w:proofErr w:type="spellEnd"/>
+      <w:r>
+        <w:t xml:space="preserve">), and a commercial fishing target since the early 1800s </w:t>
       </w:r>
       <w:r>
         <w:fldChar w:fldCharType="begin" w:fldLock="1"/>
       </w:r>
       <w:r>
-        <w:instrText>ADDIN CSL_CITATION {"citationItems":[{"id":"ITEM-1","itemData":{"author":[{"dropping-particle":"","family":"Eshenroder","given":"Randy L","non-dropping-particle":"","parse-names":false,"suffix":""},{"dropping-particle":"","family":"Vecsei","given":"Paul","non-dropping-particle":"","parse-names":false,"suffix":""},{"dropping-particle":"","family":"Gorman","given":"Owen T","non-dropping-particle":"","parse-names":false,"suffix":""},{"dropping-particle":"","family":"Yule","given":"Daniel L","non-dropping-particle":"","parse-names":false,"suffix":""},{"dropping-particle":"","family":"Pratt","given":"Thomas C","non-dropping-particle":"","parse-names":false,"suffix":""},{"dropping-particle":"","family":"Mandrak","given":"Nicholas Edward","non-dropping-particle":"","parse-names":false,"suffix":""},{"dropping-particle":"","family":"Bunnell","given":"David B","non-dropping-particle":"","parse-names":false,"suffix":""},{"dropping-particle":"","family":"Muir","given":"Andrew M","non-dropping-particle":"","parse-names":false,"suffix":""}],"container-title":"Great Lakes Fishery Commission Miscellaneous Publication","id":"ITEM-1","issued":{"date-parts":[["2016"]]},"page":"156","publisher":"Great Lakes Fishery Commission","title":"Ciscoes (Coregonus, subgenus Leucichthys) of the Laurentian Great Lakes and Lake Nipigon","type":"article-journal","volume":"1"},"uris":["http://www.mendeley.com/documents/?uuid=0e56fe57-85ae-39a9-bb55-47e621d5bd67"]}],"mendeley":{"formattedCitation":"(Eshenroder et al., 2016)","manualFormatting":"Eshenroder et al., 2016)","plainTextFormattedCitation":"(Eshenroder et al., 2016)","previouslyFormattedCitation":"(Eshenroder et al., 2016)"},"properties":{"noteIndex":0},"schema":"https://github.com/citation-style-language/schema/raw/master/csl-citation.json"}</w:instrText>
+        <w:instrText>ADDIN CSL_CITATION {"citationItems":[{"id":"ITEM-1","itemData":{"ISBN":"0299167631","author":[{"dropping-particle":"","family":"Bogue","given":"Margaret Beattie","non-dropping-particle":"","parse-names":false,"suffix":""}],"id":"ITEM-1","issued":{"date-parts":[["2001"]]},"publisher":"Univ of Wisconsin Press","title":"Fishing the Great Lakes: an environmental history, 1783–1933","type":"book"},"uris":["http://www.mendeley.com/documents/?uuid=a9a9fa46-64fe-438d-ac2b-6f330f12cc58"]},{"id":"ITEM-2","itemData":{"DOI":"10.3197/096734005774434566","ISSN":"0967-3407","author":[{"dropping-particle":"","family":"Chiarappa","given":"Michael J","non-dropping-particle":"","parse-names":false,"suffix":""}],"container-title":"Environment and History","id":"ITEM-2","issued":{"date-parts":[["2005"]]},"page":"163-194","title":"Overseeing the family of whitefishes: The priorities and debates of coregonid management on America's Great Lakes, 1870-2000","type":"article-journal"},"uris":["http://www.mendeley.com/documents/?uuid=a30700cb-e924-49f1-a108-cdf6b34a9ceb"]}],"mendeley":{"formattedCitation":"(Bogue, 2001; Chiarappa, 2005)","plainTextFormattedCitation":"(Bogue, 2001; Chiarappa, 2005)","previouslyFormattedCitation":"(Bogue, 2001; Chiarappa, 2005)"},"properties":{"noteIndex":0},"schema":"https://github.com/citation-style-language/schema/raw/master/csl-citation.json"}</w:instrText>
       </w:r>
       <w:r>
         <w:fldChar w:fldCharType="separate"/>
@@ -927,31 +1007,22 @@
         <w:rPr>
           <w:noProof/>
         </w:rPr>
-        <w:t>Eshenroder et al., 2016)</w:t>
+        <w:t>(Bogue, 2001; Chiarappa, 2005)</w:t>
       </w:r>
       <w:r>
         <w:fldChar w:fldCharType="end"/>
       </w:r>
       <w:r>
-        <w:t xml:space="preserve"> </w:t>
-      </w:r>
-      <w:r>
-        <w:t>species, a primary prey fish of lake trout (</w:t>
-      </w:r>
-      <w:r>
-        <w:rPr>
-          <w:i/>
-        </w:rPr>
-        <w:t>Salvelinus namaycush</w:t>
-      </w:r>
-      <w:r>
-        <w:t xml:space="preserve">), and a commercial fishing target since the early 1800s </w:t>
+        <w:t>. Most cisco spawning stocks collapsed by the mid-1900s</w:t>
+      </w:r>
+      <w:r>
+        <w:t xml:space="preserve"> </w:t>
       </w:r>
       <w:r>
         <w:fldChar w:fldCharType="begin" w:fldLock="1"/>
       </w:r>
       <w:r>
-        <w:instrText>ADDIN CSL_CITATION {"citationItems":[{"id":"ITEM-1","itemData":{"ISBN":"0299167631","author":[{"dropping-particle":"","family":"Bogue","given":"Margaret Beattie","non-dropping-particle":"","parse-names":false,"suffix":""}],"id":"ITEM-1","issued":{"date-parts":[["2001"]]},"publisher":"Univ of Wisconsin Press","title":"Fishing the Great Lakes: an environmental history, 1783–1933","type":"book"},"uris":["http://www.mendeley.com/documents/?uuid=a9a9fa46-64fe-438d-ac2b-6f330f12cc58"]},{"id":"ITEM-2","itemData":{"DOI":"10.3197/096734005774434566","ISSN":"0967-3407","author":[{"dropping-particle":"","family":"Chiarappa","given":"Michael J","non-dropping-particle":"","parse-names":false,"suffix":""}],"container-title":"Environment and History","id":"ITEM-2","issued":{"date-parts":[["2005"]]},"page":"163-194","title":"Overseeing the family of whitefishes: The priorities and debates of coregonid management on America's Great Lakes, 1870-2000","type":"article-journal"},"uris":["http://www.mendeley.com/documents/?uuid=a30700cb-e924-49f1-a108-cdf6b34a9ceb"]}],"mendeley":{"formattedCitation":"(Bogue, 2001; Chiarappa, 2005)","plainTextFormattedCitation":"(Bogue, 2001; Chiarappa, 2005)","previouslyFormattedCitation":"(Bogue, 2001; Chiarappa, 2005)"},"properties":{"noteIndex":0},"schema":"https://github.com/citation-style-language/schema/raw/master/csl-citation.json"}</w:instrText>
+        <w:instrText>ADDIN CSL_CITATION {"citationItems":[{"id":"ITEM-1","itemData":{"URL":"http://www.glfc.org/commercial/commerc.php","author":[{"dropping-particle":"","family":"Baldwin","given":"N A","non-dropping-particle":"","parse-names":false,"suffix":""},{"dropping-particle":"","family":"Saalfeld","given":"R W","non-dropping-particle":"","parse-names":false,"suffix":""},{"dropping-particle":"","family":"Dochoda","given":"M R","non-dropping-particle":"","parse-names":false,"suffix":""},{"dropping-particle":"","family":"Buettner","given":"H J","non-dropping-particle":"","parse-names":false,"suffix":""},{"dropping-particle":"","family":"Eshenroder","given":"Randy L","non-dropping-particle":"","parse-names":false,"suffix":""}],"container-title":"Great Lakes Fishery Commission","id":"ITEM-1","issued":{"date-parts":[["2009"]]},"publisher-place":"Ann Arbor, MI","title":"Commercial fish production in the Great Lakes, 1867–2006","type":"webpage"},"uris":["http://www.mendeley.com/documents/?uuid=d783db55-e0ea-4900-b786-ee26283352bd"]},{"id":"ITEM-2","itemData":{"author":[{"dropping-particle":"","family":"Koelz","given":"Walter N","non-dropping-particle":"","parse-names":false,"suffix":""}],"container-title":"Bulletin of the United States Bureau of Fisheries","id":"ITEM-2","issue":"2","issued":{"date-parts":[["1929"]]},"page":"297-643","title":"Coregonid fishes of the Great Lakes","type":"article-journal","volume":"43"},"uris":["http://www.mendeley.com/documents/?uuid=7d040381-53c5-40f2-bcb7-910a1d8b5e2c"]}],"mendeley":{"formattedCitation":"(Baldwin et al., 2009; Koelz, 1929)","plainTextFormattedCitation":"(Baldwin et al., 2009; Koelz, 1929)","previouslyFormattedCitation":"(Baldwin et al., 2009; Koelz, 1929)"},"properties":{"noteIndex":0},"schema":"https://github.com/citation-style-language/schema/raw/master/csl-citation.json"}</w:instrText>
       </w:r>
       <w:r>
         <w:fldChar w:fldCharType="separate"/>
@@ -960,13 +1031,13 @@
         <w:rPr>
           <w:noProof/>
         </w:rPr>
-        <w:t>(Bogue, 2001; Chiarappa, 2005)</w:t>
+        <w:t>(Baldwin et al., 2009; Koelz, 1929)</w:t>
       </w:r>
       <w:r>
         <w:fldChar w:fldCharType="end"/>
       </w:r>
       <w:r>
-        <w:t>. Most cisco spawning stocks collapsed by the mid-1900s</w:t>
+        <w:t>. Lake Superior stocks partially recovered by the early-1990s</w:t>
       </w:r>
       <w:r>
         <w:t xml:space="preserve"> </w:t>
@@ -975,7 +1046,7 @@
         <w:fldChar w:fldCharType="begin" w:fldLock="1"/>
       </w:r>
       <w:r>
-        <w:instrText>ADDIN CSL_CITATION {"citationItems":[{"id":"ITEM-1","itemData":{"URL":"http://www.glfc.org/commercial/commerc.php","author":[{"dropping-particle":"","family":"Baldwin","given":"N A","non-dropping-particle":"","parse-names":false,"suffix":""},{"dropping-particle":"","family":"Saalfeld","given":"R W","non-dropping-particle":"","parse-names":false,"suffix":""},{"dropping-particle":"","family":"Dochoda","given":"M R","non-dropping-particle":"","parse-names":false,"suffix":""},{"dropping-particle":"","family":"Buettner","given":"H J","non-dropping-particle":"","parse-names":false,"suffix":""},{"dropping-particle":"","family":"Eshenroder","given":"Randy L","non-dropping-particle":"","parse-names":false,"suffix":""}],"container-title":"Great Lakes Fishery Commission","id":"ITEM-1","issued":{"date-parts":[["2009"]]},"publisher-place":"Ann Arbor, MI","title":"Commercial fish production in the Great Lakes, 1867–2006","type":"webpage"},"uris":["http://www.mendeley.com/documents/?uuid=d783db55-e0ea-4900-b786-ee26283352bd"]},{"id":"ITEM-2","itemData":{"author":[{"dropping-particle":"","family":"Koelz","given":"Walter N","non-dropping-particle":"","parse-names":false,"suffix":""}],"container-title":"Bulletin of the United States Bureau of Fisheries","id":"ITEM-2","issue":"2","issued":{"date-parts":[["1929"]]},"page":"297-643","title":"Coregonid fishes of the Great Lakes","type":"article-journal","volume":"43"},"uris":["http://www.mendeley.com/documents/?uuid=7d040381-53c5-40f2-bcb7-910a1d8b5e2c"]}],"mendeley":{"formattedCitation":"(Baldwin et al., 2009; Koelz, 1929)","plainTextFormattedCitation":"(Baldwin et al., 2009; Koelz, 1929)","previouslyFormattedCitation":"(Baldwin et al., 2009; Koelz, 1929)"},"properties":{"noteIndex":0},"schema":"https://github.com/citation-style-language/schema/raw/master/csl-citation.json"}</w:instrText>
+        <w:instrText>ADDIN CSL_CITATION {"citationItems":[{"id":"ITEM-1","itemData":{"DOI":"10.1577/M08-002.1","ISBN":"0275-5947","ISSN":"0275-5947","abstract":"Populations of cisco Coregonus artedi in the Laurentian Great Lakes supported large-scale commercial fisheries and were the primary forage of piscivores during the first half of the 20th century. However, by 1970 populations had collapsed in all of the lakes. Since then, ciscoes have staged a recovery ill Lake Superior. In this synthesis, we describe the Status of ciscoes in Lake Superior during 1970-2006 and provide a comprehensive review of their ecology. Better understanding of age estimation techniques. application of hydroacoustic and midwater trawl sampling, and compilation of long-term data sets have advanced our understanding of the species. Management agencies contemplating rehabilitation of cisco populations Should recognize that (1) knowledge of cisco ecology and population dynamics is increasing: (2) ciscoes are long-lived; (3) Great Lakes population,; are probably composed of both shallow-water and deepwater spawning forms (4) large year-classes call be produced from small adult stocks (5) large variation in year-class strength is probably intrinsic to Great Lakes populations: (6) despite the longevity and early maturity of ciscoes. stocks can be overfished because large year-classes are produced infrequently: (7) regional environmental factors appear to play a large role in reproductive success: and (8) rainbow smelt Osmerus mordax are likely to have a negative effect oil cisco recruitment under certain conditions. A top-down approach for rehabilitating lake trout Salvelinus namaycush in Lake Superior probably benefited cisco recovery through lake trout predation on invasive rainbow smelt populations. We argue that managing for populations of exotic alewives Alosa pseudoharengus to support popular recreational fisheries of exotic Pacific salmonids in the other Great Lakes conflicts with stocking efforts to rehabilitate native lake trout in those lakes. If native fish rehabilitation is a serious and primary goal for management agencies in the Great Lakes basin, we propose that an ecosystem-based approach to modifying the environment for tire benefit of native fish species (i.e., decimation or eradication of invasive species) is required.","author":[{"dropping-particle":"","family":"Stockwell","given":"Jason D","non-dropping-particle":"","parse-names":false,"suffix":""},{"dropping-particle":"","family":"Ebener","given":"Mark P","non-dropping-particle":"","parse-names":false,"suffix":""},{"dropping-particle":"","family":"Black","given":"Jeff A","non-dropping-particle":"","parse-names":false,"suffix":""},{"dropping-particle":"","family":"Gorman","given":"Owen T","non-dropping-particle":"","parse-names":false,"suffix":""},{"dropping-particle":"","family":"Hrabik","given":"Thomas R","non-dropping-particle":"","parse-names":false,"suffix":""},{"dropping-particle":"","family":"Kinnunen","given":"Ronald E","non-dropping-particle":"","parse-names":false,"suffix":""},{"dropping-particle":"","family":"Mattes","given":"William P","non-dropping-particle":"","parse-names":false,"suffix":""},{"dropping-particle":"","family":"Oyadomari","given":"Jason K","non-dropping-particle":"","parse-names":false,"suffix":""},{"dropping-particle":"","family":"Schram","given":"Stephen T","non-dropping-particle":"","parse-names":false,"suffix":""},{"dropping-particle":"","family":"Schreiner","given":"Donald R","non-dropping-particle":"","parse-names":false,"suffix":""},{"dropping-particle":"","family":"Seider","given":"Michael J","non-dropping-particle":"","parse-names":false,"suffix":""},{"dropping-particle":"","family":"Sitar","given":"Shawn P","non-dropping-particle":"","parse-names":false,"suffix":""},{"dropping-particle":"","family":"Yule","given":"Daniel L","non-dropping-particle":"","parse-names":false,"suffix":""}],"container-title":"North American Journal of Fisheries Management","id":"ITEM-1","issue":"3","issued":{"date-parts":[["2009"]]},"language":"English","note":"477fx Times Cited:34 Cited References Count:209","page":"626-652","title":"A Synthesis of Cisco Recovery in Lake Superior: Implications for Native Fish Rehabilitation in the Laurentian Great Lakes","type":"article-journal","volume":"29"},"uris":["http://www.mendeley.com/documents/?uuid=efbd3358-ce1f-3dc7-afe5-232740387d1e"]}],"mendeley":{"formattedCitation":"(Stockwell et al., 2009)","plainTextFormattedCitation":"(Stockwell et al., 2009)","previouslyFormattedCitation":"(Stockwell et al., 2009)"},"properties":{"noteIndex":0},"schema":"https://github.com/citation-style-language/schema/raw/master/csl-citation.json"}</w:instrText>
       </w:r>
       <w:r>
         <w:fldChar w:fldCharType="separate"/>
@@ -984,13 +1055,13 @@
         <w:rPr>
           <w:noProof/>
         </w:rPr>
-        <w:t>(Baldwin et al., 2009; Koelz, 1929)</w:t>
+        <w:t>(Stockwell et al., 2009)</w:t>
       </w:r>
       <w:r>
         <w:fldChar w:fldCharType="end"/>
       </w:r>
       <w:r>
-        <w:t>. Lake Superior stocks partially recovered by the early-1990s</w:t>
+        <w:t>, but contemporary abundance is considered to be below historical levels</w:t>
       </w:r>
       <w:r>
         <w:t xml:space="preserve"> </w:t>
@@ -999,7 +1070,7 @@
         <w:fldChar w:fldCharType="begin" w:fldLock="1"/>
       </w:r>
       <w:r>
-        <w:instrText>ADDIN CSL_CITATION {"citationItems":[{"id":"ITEM-1","itemData":{"DOI":"10.1577/M08-002.1","ISBN":"0275-5947","ISSN":"0275-5947","abstract":"Populations of cisco Coregonus artedi in the Laurentian Great Lakes supported large-scale commercial fisheries and were the primary forage of piscivores during the first half of the 20th century. However, by 1970 populations had collapsed in all of the lakes. Since then, ciscoes have staged a recovery ill Lake Superior. In this synthesis, we describe the Status of ciscoes in Lake Superior during 1970-2006 and provide a comprehensive review of their ecology. Better understanding of age estimation techniques. application of hydroacoustic and midwater trawl sampling, and compilation of long-term data sets have advanced our understanding of the species. Management agencies contemplating rehabilitation of cisco populations Should recognize that (1) knowledge of cisco ecology and population dynamics is increasing: (2) ciscoes are long-lived; (3) Great Lakes population,; are probably composed of both shallow-water and deepwater spawning forms (4) large year-classes call be produced from small adult stocks (5) large variation in year-class strength is probably intrinsic to Great Lakes populations: (6) despite the longevity and early maturity of ciscoes. stocks can be overfished because large year-classes are produced infrequently: (7) regional environmental factors appear to play a large role in reproductive success: and (8) rainbow smelt Osmerus mordax are likely to have a negative effect oil cisco recruitment under certain conditions. A top-down approach for rehabilitating lake trout Salvelinus namaycush in Lake Superior probably benefited cisco recovery through lake trout predation on invasive rainbow smelt populations. We argue that managing for populations of exotic alewives Alosa pseudoharengus to support popular recreational fisheries of exotic Pacific salmonids in the other Great Lakes conflicts with stocking efforts to rehabilitate native lake trout in those lakes. If native fish rehabilitation is a serious and primary goal for management agencies in the Great Lakes basin, we propose that an ecosystem-based approach to modifying the environment for tire benefit of native fish species (i.e., decimation or eradication of invasive species) is required.","author":[{"dropping-particle":"","family":"Stockwell","given":"Jason D","non-dropping-particle":"","parse-names":false,"suffix":""},{"dropping-particle":"","family":"Ebener","given":"Mark P","non-dropping-particle":"","parse-names":false,"suffix":""},{"dropping-particle":"","family":"Black","given":"Jeff A","non-dropping-particle":"","parse-names":false,"suffix":""},{"dropping-particle":"","family":"Gorman","given":"Owen T","non-dropping-particle":"","parse-names":false,"suffix":""},{"dropping-particle":"","family":"Hrabik","given":"Thomas R","non-dropping-particle":"","parse-names":false,"suffix":""},{"dropping-particle":"","family":"Kinnunen","given":"Ronald E","non-dropping-particle":"","parse-names":false,"suffix":""},{"dropping-particle":"","family":"Mattes","given":"William P","non-dropping-particle":"","parse-names":false,"suffix":""},{"dropping-particle":"","family":"Oyadomari","given":"Jason K","non-dropping-particle":"","parse-names":false,"suffix":""},{"dropping-particle":"","family":"Schram","given":"Stephen T","non-dropping-particle":"","parse-names":false,"suffix":""},{"dropping-particle":"","family":"Schreiner","given":"Donald R","non-dropping-particle":"","parse-names":false,"suffix":""},{"dropping-particle":"","family":"Seider","given":"Michael J","non-dropping-particle":"","parse-names":false,"suffix":""},{"dropping-particle":"","family":"Sitar","given":"Shawn P","non-dropping-particle":"","parse-names":false,"suffix":""},{"dropping-particle":"","family":"Yule","given":"Daniel L","non-dropping-particle":"","parse-names":false,"suffix":""}],"container-title":"North American Journal of Fisheries Management","id":"ITEM-1","issue":"3","issued":{"date-parts":[["2009"]]},"language":"English","note":"477fx Times Cited:34 Cited References Count:209","page":"626-652","title":"A Synthesis of Cisco Recovery in Lake Superior: Implications for Native Fish Rehabilitation in the Laurentian Great Lakes","type":"article-journal","volume":"29"},"uris":["http://www.mendeley.com/documents/?uuid=efbd3358-ce1f-3dc7-afe5-232740387d1e"]}],"mendeley":{"formattedCitation":"(Stockwell et al., 2009)","plainTextFormattedCitation":"(Stockwell et al., 2009)","previouslyFormattedCitation":"(Stockwell et al., 2009)"},"properties":{"noteIndex":0},"schema":"https://github.com/citation-style-language/schema/raw/master/csl-citation.json"}</w:instrText>
+        <w:instrText>ADDIN CSL_CITATION {"citationItems":[{"id":"ITEM-1","itemData":{"DOI":"10.1111/fme.12474","ISSN":"0969-997X","author":[{"dropping-particle":"","family":"Rook","given":"Benjamin J","non-dropping-particle":"","parse-names":false,"suffix":""},{"dropping-particle":"","family":"Hansen","given":"Michael J","non-dropping-particle":"","parse-names":false,"suffix":""},{"dropping-particle":"","family":"Goldsworthy","given":"Cory A","non-dropping-particle":"","parse-names":false,"suffix":""},{"dropping-particle":"","family":"Ray","given":"Bradley A","non-dropping-particle":"","parse-names":false,"suffix":""},{"dropping-particle":"","family":"Gorman","given":"Owen T","non-dropping-particle":"","parse-names":false,"suffix":""},{"dropping-particle":"","family":"Yule","given":"Daniel L","non-dropping-particle":"","parse-names":false,"suffix":""},{"dropping-particle":"","family":"Bronte","given":"Charles R","non-dropping-particle":"","parse-names":false,"suffix":""}],"container-title":"Fisheries Management and Ecology","id":"ITEM-1","issued":{"date-parts":[["2021"]]},"publisher":"Wiley Online Library","title":"Was historical cisco Coregonus artedi yield consistent with contemporary recruitment and abundance in Lake Superior?","type":"article-journal"},"uris":["http://www.mendeley.com/documents/?uuid=6cf9d840-096e-4805-a4ea-4a799afa8a12"]}],"mendeley":{"formattedCitation":"(Rook et al., 2021)","plainTextFormattedCitation":"(Rook et al., 2021)","previouslyFormattedCitation":"(Rook et al., 2021)"},"properties":{"noteIndex":0},"schema":"https://github.com/citation-style-language/schema/raw/master/csl-citation.json"}</w:instrText>
       </w:r>
       <w:r>
         <w:fldChar w:fldCharType="separate"/>
@@ -1008,13 +1079,13 @@
         <w:rPr>
           <w:noProof/>
         </w:rPr>
-        <w:t>(Stockwell et al., 2009)</w:t>
+        <w:t>(Rook et al., 2021)</w:t>
       </w:r>
       <w:r>
         <w:fldChar w:fldCharType="end"/>
       </w:r>
       <w:r>
-        <w:t>, but contemporary abundance is considered to be below historical levels</w:t>
+        <w:t>. Present Lake Superior cisco population abundance is hypothesized to be limited by reduced and inconsistent survival of fish to age-1 due to climatic warming over the past two decades</w:t>
       </w:r>
       <w:r>
         <w:t xml:space="preserve"> </w:t>
@@ -1023,6 +1094,27 @@
         <w:fldChar w:fldCharType="begin" w:fldLock="1"/>
       </w:r>
       <w:r>
+        <w:instrText>ADDIN CSL_CITATION {"citationItems":[{"id":"ITEM-1","itemData":{"DOI":"10.4319/lo.2014.59.6.1889","ISBN":"1939-5590","ISSN":"0024-3590","abstract":"Significant trends in Lake Superior water temperature and ice cover have been observed in recent decades, and these trends have typically been analyzed using standard linear regression techniques. Although the linear trends are statistically significant and contribute to an understanding of environmental change, a careful examination of the trends shows important nonlinearities. We identify a pronounced step change that occurred in Lake Superior following the warm El Niñ o winter of 1997–1998, resulting in a ''regime shift'' in summer evaporation rate, water temperature, and numerous metrics of winter ice cover. This statistically significant step change accounts for most of the long-term trends in ice cover, water temperature, and evaporation during the period 1973–2010, and it was preceded (and followed) by insignificant linear trends in nearly all of the metrics examined. The 1998 step change is associated with a decrease in winter ice duration of 39 d (a 34% decline), an increase of , 2–3uC in mean surface water temperature (July–September averages), and a 91% increase in July–August evaporation rates, reflecting an earlier start to the summer evaporation season. Maximum wintertime ice extent decreased by nearly a factor of two, from an average of 69% of the lake surface area (before 1997–1998) to 36% after the step change. This reassessment of long-term trends highlights the importance of nonlinear regime shifts such as the 1997–1998 break point—an event that may be related to a similar shift in the Pacific Decadal Oscillation that occurred around the same time. These pronounced changes in Lake Superior physical characteristics are likely to have important implications for the broader lake ecosystem. Increases in lake surface temperature have been widely documented in recent years throughout North America (Anderson et al. 1996; McCormick and Fahnenstiel 1999; Schneider et al. 2009) as well as globally (Schneider and Hook 2010). This long-term warming is especially apparent for the Laurentian Great Lakes, where summer water temperatures are generally found to be increasing faster than the ambient air temperature, particularly for Lake Superior (Lenters 2004; Austin and Colman 2007). During roughly the same time period, changes in lake-ice regimes have occurred in deep, Arctic lakes (Mueller et al. 2009), and shallow thermokarst lakes with bedfast ice (Arp et al. 2012; Surdu et al. 2014). Significant reductions in ice duration have also been noted fo…","author":[{"dropping-particle":"","family":"Cleave","given":"Katherine","non-dropping-particle":"Van","parse-names":false,"suffix":""},{"dropping-particle":"","family":"Lenters","given":"John D.","non-dropping-particle":"","parse-names":false,"suffix":""},{"dropping-particle":"","family":"Wang","given":"Jia","non-dropping-particle":"","parse-names":false,"suffix":""},{"dropping-particle":"","family":"Verhamme","given":"Edward M.","non-dropping-particle":"","parse-names":false,"suffix":""}],"container-title":"Limnology and Oceanography","id":"ITEM-1","issue":"6","issued":{"date-parts":[["2014"]]},"page":"1889-1898","publisher":"Wiley Online Library","title":"A regime shift in Lake Superior ice cover, evaporation, and water temperature following the warm El Niñ winter of 1997–1998","type":"article-journal","volume":"59"},"uris":["http://www.mendeley.com/documents/?uuid=d720e39c-4ca4-434a-8c8e-759801f06879"]}],"mendeley":{"formattedCitation":"(Van Cleave et al., 2014)","plainTextFormattedCitation":"(Van Cleave et al., 2014)","previouslyFormattedCitation":"(Van Cleave et al., 2014)"},"properties":{"noteIndex":0},"schema":"https://github.com/citation-style-language/schema/raw/master/csl-citation.json"}</w:instrText>
+      </w:r>
+      <w:r>
+        <w:fldChar w:fldCharType="separate"/>
+      </w:r>
+      <w:r>
+        <w:rPr>
+          <w:noProof/>
+        </w:rPr>
+        <w:t>(Van Cleave et al., 2014)</w:t>
+      </w:r>
+      <w:r>
+        <w:fldChar w:fldCharType="end"/>
+      </w:r>
+      <w:r>
+        <w:t xml:space="preserve"> and lower overall ecosystem productivity due to reduced phosphorus inputs as compared to 1900-1970 </w:t>
+      </w:r>
+      <w:r>
+        <w:fldChar w:fldCharType="begin" w:fldLock="1"/>
+      </w:r>
+      <w:r>
         <w:instrText>ADDIN CSL_CITATION {"citationItems":[{"id":"ITEM-1","itemData":{"DOI":"10.1111/fme.12474","ISSN":"0969-997X","author":[{"dropping-particle":"","family":"Rook","given":"Benjamin J","non-dropping-particle":"","parse-names":false,"suffix":""},{"dropping-particle":"","family":"Hansen","given":"Michael J","non-dropping-particle":"","parse-names":false,"suffix":""},{"dropping-particle":"","family":"Goldsworthy","given":"Cory A","non-dropping-particle":"","parse-names":false,"suffix":""},{"dropping-particle":"","family":"Ray","given":"Bradley A","non-dropping-particle":"","parse-names":false,"suffix":""},{"dropping-particle":"","family":"Gorman","given":"Owen T","non-dropping-particle":"","parse-names":false,"suffix":""},{"dropping-particle":"","family":"Yule","given":"Daniel L","non-dropping-particle":"","parse-names":false,"suffix":""},{"dropping-particle":"","family":"Bronte","given":"Charles R","non-dropping-particle":"","parse-names":false,"suffix":""}],"container-title":"Fisheries Management and Ecology","id":"ITEM-1","issued":{"date-parts":[["2021"]]},"publisher":"Wiley Online Library","title":"Was historical cisco Coregonus artedi yield consistent with contemporary recruitment and abundance in Lake Superior?","type":"article-journal"},"uris":["http://www.mendeley.com/documents/?uuid=6cf9d840-096e-4805-a4ea-4a799afa8a12"]}],"mendeley":{"formattedCitation":"(Rook et al., 2021)","plainTextFormattedCitation":"(Rook et al., 2021)","previouslyFormattedCitation":"(Rook et al., 2021)"},"properties":{"noteIndex":0},"schema":"https://github.com/citation-style-language/schema/raw/master/csl-citation.json"}</w:instrText>
       </w:r>
       <w:r>
@@ -1038,7 +1130,7 @@
         <w:fldChar w:fldCharType="end"/>
       </w:r>
       <w:r>
-        <w:t>. Present Lake Superior cisco population abundance is hypothesized to be limited by reduced and inconsistent survival of fish to age-1 due to climatic warming over the past two decades</w:t>
+        <w:t>. Variable and weak year-class strength of coregonines has been observed worldwide over the past several decades and has been associated with annual variations in lake ice formation and winter-spring thermal conditions</w:t>
       </w:r>
       <w:r>
         <w:t xml:space="preserve"> </w:t>
@@ -1047,7 +1139,7 @@
         <w:fldChar w:fldCharType="begin" w:fldLock="1"/>
       </w:r>
       <w:r>
-        <w:instrText>ADDIN CSL_CITATION {"citationItems":[{"id":"ITEM-1","itemData":{"DOI":"10.4319/lo.2014.59.6.1889","ISBN":"1939-5590","ISSN":"0024-3590","abstract":"Significant trends in Lake Superior water temperature and ice cover have been observed in recent decades, and these trends have typically been analyzed using standard linear regression techniques. Although the linear trends are statistically significant and contribute to an understanding of environmental change, a careful examination of the trends shows important nonlinearities. We identify a pronounced step change that occurred in Lake Superior following the warm El Niñ o winter of 1997–1998, resulting in a ''regime shift'' in summer evaporation rate, water temperature, and numerous metrics of winter ice cover. This statistically significant step change accounts for most of the long-term trends in ice cover, water temperature, and evaporation during the period 1973–2010, and it was preceded (and followed) by insignificant linear trends in nearly all of the metrics examined. The 1998 step change is associated with a decrease in winter ice duration of 39 d (a 34% decline), an increase of , 2–3uC in mean surface water temperature (July–September averages), and a 91% increase in July–August evaporation rates, reflecting an earlier start to the summer evaporation season. Maximum wintertime ice extent decreased by nearly a factor of two, from an average of 69% of the lake surface area (before 1997–1998) to 36% after the step change. This reassessment of long-term trends highlights the importance of nonlinear regime shifts such as the 1997–1998 break point—an event that may be related to a similar shift in the Pacific Decadal Oscillation that occurred around the same time. These pronounced changes in Lake Superior physical characteristics are likely to have important implications for the broader lake ecosystem. Increases in lake surface temperature have been widely documented in recent years throughout North America (Anderson et al. 1996; McCormick and Fahnenstiel 1999; Schneider et al. 2009) as well as globally (Schneider and Hook 2010). This long-term warming is especially apparent for the Laurentian Great Lakes, where summer water temperatures are generally found to be increasing faster than the ambient air temperature, particularly for Lake Superior (Lenters 2004; Austin and Colman 2007). During roughly the same time period, changes in lake-ice regimes have occurred in deep, Arctic lakes (Mueller et al. 2009), and shallow thermokarst lakes with bedfast ice (Arp et al. 2012; Surdu et al. 2014). Significant reductions in ice duration have also been noted fo…","author":[{"dropping-particle":"","family":"Cleave","given":"Katherine","non-dropping-particle":"Van","parse-names":false,"suffix":""},{"dropping-particle":"","family":"Lenters","given":"John D.","non-dropping-particle":"","parse-names":false,"suffix":""},{"dropping-particle":"","family":"Wang","given":"Jia","non-dropping-particle":"","parse-names":false,"suffix":""},{"dropping-particle":"","family":"Verhamme","given":"Edward M.","non-dropping-particle":"","parse-names":false,"suffix":""}],"container-title":"Limnology and Oceanography","id":"ITEM-1","issue":"6","issued":{"date-parts":[["2014"]]},"page":"1889-1898","publisher":"Wiley Online Library","title":"A regime shift in Lake Superior ice cover, evaporation, and water temperature following the warm El Niñ winter of 1997–1998","type":"article-journal","volume":"59"},"uris":["http://www.mendeley.com/documents/?uuid=d720e39c-4ca4-434a-8c8e-759801f06879"]}],"mendeley":{"formattedCitation":"(Van Cleave et al., 2014)","plainTextFormattedCitation":"(Van Cleave et al., 2014)","previouslyFormattedCitation":"(Van Cleave et al., 2014)"},"properties":{"noteIndex":0},"schema":"https://github.com/citation-style-language/schema/raw/master/csl-citation.json"}</w:instrText>
+        <w:instrText>ADDIN CSL_CITATION {"citationItems":[{"id":"ITEM-1","itemData":{"DOI":"10.4236/fns.2015.611108","ISBN":"2157-944X 2157-9458","ISSN":"2157-944X","abstract":"Fish species diversity can be lost through interacting stressors including habitat loss, stocking and overfishing. Although a multitude of stressors have played a role in the global decline of coregonid (Coregonus spp.) diversity, a number of contemporary studies have identified habitat loss stemming from eutrophication as the primary cause. Unfortunately, reconstructing the role of fishing and stocking practices can be difficult, because these records are incomplete or appear only in hard-to-access historic grey literature. Based on an illustrative set of historic and contemporary studies, we describe how fisheries management practices may have contributed to coregonid diversity loss in European and North American lakes. We provide case studies examining how fishing and stocking may reduce coregonid diversity through demographic decline and introgressive hybridization. In some lakes, fisheries management practices may have led to a loss of coregonid diversity well before issues with habitat degradation manifested. Our review suggests that fish conservation policies could beneficially consider the relative importance of all stressors, including management practices, as potential drivers of diversity loss.","author":[{"dropping-particle":"","family":"Anneville","given":"Orlane","non-dropping-particle":"","parse-names":false,"suffix":""},{"dropping-particle":"","family":"Lasne","given":"Emilien","non-dropping-particle":"","parse-names":false,"suffix":""},{"dropping-particle":"","family":"Guillard","given":"Jean","non-dropping-particle":"","parse-names":false,"suffix":""},{"dropping-particle":"","family":"Eckmann","given":"Reiner","non-dropping-particle":"","parse-names":false,"suffix":""},{"dropping-particle":"","family":"Stockwell","given":"Jason D","non-dropping-particle":"","parse-names":false,"suffix":""},{"dropping-particle":"","family":"Gillet","given":"Christian","non-dropping-particle":"","parse-names":false,"suffix":""},{"dropping-particle":"","family":"Yule","given":"Daniel L","non-dropping-particle":"","parse-names":false,"suffix":""}],"container-title":"Food and Nutrition Sciences","id":"ITEM-1","issue":"11","issued":{"date-parts":[["2015"]]},"page":"1045-1055","title":"Impact of Fishing and Stocking Practices on Coregonid Diversity","type":"article-journal","volume":"06"},"uris":["http://www.mendeley.com/documents/?uuid=58b1ea73-5b06-3b17-8574-e90300108f85"]},{"id":"ITEM-2","itemData":{"DOI":"10.1007/s10641-014-0331-y","abstract":"We tested experimentally how the eggs of coregonid fish from the same parents develop at different incubation temperatures under natural long and climate change induced short winter conditions. The experimental scenarios simulating the water temperature in the spawning areas were constructed using a meteorological model including the climate change scenarios and a thermodynamic water quality model. Northern latitude stocks of vendace (Coregonus albula) and European whitefish (Coregonus lavaretus) had high flexibility in the egg developmental rates: the physiologically distinct temperature-dependent regulation of the ontogenetic steps during incubation caused over 3 months long hatching-to-feeding window to adjust the hatching and start of external feeding in optimal conditions. Survival of embryos and larvae did not differ between scenarios and even in the shortest winter scenario, the survival and growth rate of embryos and larvae was high. An among-family effect on the hatching time of the offspring was also observed. Our results showed that spring warming of the water already under the ice is the key cue to synchronize the hatching of coregonids close to the ice break-up period.","author":[{"dropping-particle":"","family":"Karjalainen","given":"Juha","non-dropping-particle":"","parse-names":false,"suffix":""},{"dropping-particle":"","family":"Keskinen","given":"Tapio","non-dropping-particle":"","parse-names":false,"suffix":""},{"dropping-particle":"","family":"Pulkkanen","given":"Merja","non-dropping-particle":"","parse-names":false,"suffix":""},{"dropping-particle":"","family":"Marjomäki","given":"Timo J","non-dropping-particle":"","parse-names":false,"suffix":""}],"container-title":"Environmental Biology of Fishes","id":"ITEM-2","issue":"4","issued":{"date-parts":[["2015"]]},"language":"English","note":"Cc7ry Times Cited:4 Cited References Count:57","page":"979-991","title":"Climate change alters the egg development dynamics in cold-water adapted coregonids","type":"article-journal","volume":"98"},"uris":["http://www.mendeley.com/documents/?uuid=1120a55e-f2ad-394b-ad89-0b3bb220dad8"]},{"id":"ITEM-3","itemData":{"ISBN":"0003-455X","ISSN":"0003455X","abstract":"We analysed the spatial scale of synchrony in the inter-annual variation of vendace population indices from time-series of 21 Finnish lake basins. We detected significant positive correlation between lakes in the variation of abundance of young-of-the-year recruits, residuals of a density dependence model for recruitment, newly hatched larvae and spawning stocks. The spatial scale of correlation was typically 100-300 km and anisotropic, being shorter along the north-south vector of distance than along the east-west vector. The outcomes did not change when the data were restricted to rule out cases with a possibility of dispersal between populations. The scale and anisotropy structure of synchrony in mean temperature during the four week period after the local ice break date closely resembled that of the vendace population indices. Regionally correlated exogenous factors synchronise the recruitment variation either directly or perhaps also through environmentally induced synchrony in predator stocks. The effective scale of correlation for these factors, especially along the north-south axis, can be short if a large proportion of the prerecruit mortality occurs during a short period and the timing of this period at different latitudes varies by weeks due to differences in time of ice break and vendace hatching.","author":[{"dropping-particle":"","family":"Marjomäki","given":"Timo J","non-dropping-particle":"","parse-names":false,"suffix":""},{"dropping-particle":"","family":"Auvinen","given":"Heikki","non-dropping-particle":"","parse-names":false,"suffix":""},{"dropping-particle":"","family":"Helminen","given":"Harri","non-dropping-particle":"","parse-names":false,"suffix":""},{"dropping-particle":"","family":"Huusko","given":"Ari","non-dropping-particle":"","parse-names":false,"suffix":""},{"dropping-particle":"","family":"Sarvala","given":"Jouko","non-dropping-particle":"","parse-names":false,"suffix":""},{"dropping-particle":"","family":"Valkeajärvi","given":"P.","non-dropping-particle":"","parse-names":false,"suffix":""},{"dropping-particle":"","family":"Viljanen","given":"Markku","non-dropping-particle":"","parse-names":false,"suffix":""},{"dropping-particle":"","family":"Karjalainen","given":"Juha","non-dropping-particle":"","parse-names":false,"suffix":""}],"container-title":"Annales Zoologici Fennici","id":"ITEM-3","issue":"1","issued":{"date-parts":[["2004"]]},"page":"225-240","title":"Spatial synchrony in the inter-annual population variation of vendace (Coregonus albula (L.)) in Finnish lakes","type":"article-journal","volume":"41"},"uris":["http://www.mendeley.com/documents/?uuid=24b7d1a9-5239-312f-b371-ac8b3582bdfa"]},{"id":"ITEM-4","itemData":{"DOI":"10.1579/0044-7447-30.8.559","ISBN":"0044-7447","ISSN":"0044-7447","PMID":"11878031","abstract":"Pelagic fish population biology was studied in the large Swedish lakes Vänern, Vättern, Mälaren and Hjälmaren. It is crucial for fish fry in temperate regions to hatch early in the growth season to survive, and achieve large size before winter, and it is suggested that the key factors are to match the spring development of phyto- and zooplankton, but to avoid predation. This is more easily accomplished by the studied spring spawners smelt (Osmerus eperlanus) and pike-perch (Stizostedion lucioperca) than autumn spawners, such as vendace (Coregonus albula). It is shown that hatching of vendace fry shortly after ice-break-up is beneficial for year-class strength. In oligotrophic large lakes with few predatory species a rapid increase in water temperature after ice-break is also promoting recruitment, whereas this is not the case in eutrophic lakes where predation pressure from other species may become too high. The results indicate that autumn spawners will have difficulties in adapting to global warming and it is also suggested that the life history can explain the large variations observed in year-class strength between years.","author":[{"dropping-particle":"","family":"Nyberg","given":"P","non-dropping-particle":"","parse-names":false,"suffix":""},{"dropping-particle":"","family":"Bergstrand","given":"E","non-dropping-particle":"","parse-names":false,"suffix":""},{"dropping-particle":"","family":"Degerman","given":"E","non-dropping-particle":"","parse-names":false,"suffix":""},{"dropping-particle":"","family":"Enderlein","given":"O","non-dropping-particle":"","parse-names":false,"suffix":""}],"container-title":"Ambio","id":"ITEM-4","issue":"8","issued":{"date-parts":[["2001"]]},"note":"Nyberg, P Bergstrand, E Degerman, E Enderlein, O eng Sweden Ambio. 2001 Dec;30(8):559-64.","page":"559-564","title":"Recruitment of pelagic fish in an unstable climate: studies in Sweden's four largest lakes.","type":"article-journal","volume":"30"},"uris":["http://www.mendeley.com/documents/?uuid=7b4d0f7e-3730-30da-9120-e36976a7be8d"]}],"mendeley":{"formattedCitation":"(Anneville et al., 2015; Karjalainen et al., 2015; Marjomäki et al., 2004; Nyberg et al., 2001)","plainTextFormattedCitation":"(Anneville et al., 2015; Karjalainen et al., 2015; Marjomäki et al., 2004; Nyberg et al., 2001)","previouslyFormattedCitation":"(Anneville et al., 2015; Karjalainen et al., 2015; Marjomäki et al., 2004; Nyberg et al., 2001)"},"properties":{"noteIndex":0},"schema":"https://github.com/citation-style-language/schema/raw/master/csl-citation.json"}</w:instrText>
       </w:r>
       <w:r>
         <w:fldChar w:fldCharType="separate"/>
@@ -1056,19 +1148,35 @@
         <w:rPr>
           <w:noProof/>
         </w:rPr>
-        <w:t>(Van Cleave et al., 2014)</w:t>
+        <w:t>(Anneville et al., 2015; Karjalainen et al., 2015; Marjomäki et al., 2004; Nyberg et al., 2001)</w:t>
       </w:r>
       <w:r>
         <w:fldChar w:fldCharType="end"/>
       </w:r>
       <w:r>
-        <w:t xml:space="preserve"> and lower overall ecosystem productivity due to reduced phosphorus inputs as compared to 1900-1970 </w:t>
+        <w:t xml:space="preserve">. </w:t>
+      </w:r>
+    </w:p>
+    <w:p>
+      <w:pPr>
+        <w:spacing w:line="360" w:lineRule="auto"/>
+      </w:pPr>
+    </w:p>
+    <w:p>
+      <w:pPr>
+        <w:spacing w:line="360" w:lineRule="auto"/>
+      </w:pPr>
+      <w:r>
+        <w:t>Most coregonines spawn nearshore in late-autumn, embryos incubate under ice, and hatch in spring near ice-out, when rising spring water temperatures trigger hatching</w:t>
+      </w:r>
+      <w:r>
+        <w:t xml:space="preserve"> </w:t>
       </w:r>
       <w:r>
         <w:fldChar w:fldCharType="begin" w:fldLock="1"/>
       </w:r>
       <w:r>
-        <w:instrText>ADDIN CSL_CITATION {"citationItems":[{"id":"ITEM-1","itemData":{"DOI":"10.1111/fme.12474","ISSN":"0969-997X","author":[{"dropping-particle":"","family":"Rook","given":"Benjamin J","non-dropping-particle":"","parse-names":false,"suffix":""},{"dropping-particle":"","family":"Hansen","given":"Michael J","non-dropping-particle":"","parse-names":false,"suffix":""},{"dropping-particle":"","family":"Goldsworthy","given":"Cory A","non-dropping-particle":"","parse-names":false,"suffix":""},{"dropping-particle":"","family":"Ray","given":"Bradley A","non-dropping-particle":"","parse-names":false,"suffix":""},{"dropping-particle":"","family":"Gorman","given":"Owen T","non-dropping-particle":"","parse-names":false,"suffix":""},{"dropping-particle":"","family":"Yule","given":"Daniel L","non-dropping-particle":"","parse-names":false,"suffix":""},{"dropping-particle":"","family":"Bronte","given":"Charles R","non-dropping-particle":"","parse-names":false,"suffix":""}],"container-title":"Fisheries Management and Ecology","id":"ITEM-1","issued":{"date-parts":[["2021"]]},"publisher":"Wiley Online Library","title":"Was historical cisco Coregonus artedi yield consistent with contemporary recruitment and abundance in Lake Superior?","type":"article-journal"},"uris":["http://www.mendeley.com/documents/?uuid=6cf9d840-096e-4805-a4ea-4a799afa8a12"]}],"mendeley":{"formattedCitation":"(Rook et al., 2021)","plainTextFormattedCitation":"(Rook et al., 2021)","previouslyFormattedCitation":"(Rook et al., 2021)"},"properties":{"noteIndex":0},"schema":"https://github.com/citation-style-language/schema/raw/master/csl-citation.json"}</w:instrText>
+        <w:instrText>ADDIN CSL_CITATION {"citationItems":[{"id":"ITEM-1","itemData":{"DOI":"10.1007/s10641-014-0331-y","abstract":"We tested experimentally how the eggs of coregonid fish from the same parents develop at different incubation temperatures under natural long and climate change induced short winter conditions. The experimental scenarios simulating the water temperature in the spawning areas were constructed using a meteorological model including the climate change scenarios and a thermodynamic water quality model. Northern latitude stocks of vendace (Coregonus albula) and European whitefish (Coregonus lavaretus) had high flexibility in the egg developmental rates: the physiologically distinct temperature-dependent regulation of the ontogenetic steps during incubation caused over 3 months long hatching-to-feeding window to adjust the hatching and start of external feeding in optimal conditions. Survival of embryos and larvae did not differ between scenarios and even in the shortest winter scenario, the survival and growth rate of embryos and larvae was high. An among-family effect on the hatching time of the offspring was also observed. Our results showed that spring warming of the water already under the ice is the key cue to synchronize the hatching of coregonids close to the ice break-up period.","author":[{"dropping-particle":"","family":"Karjalainen","given":"Juha","non-dropping-particle":"","parse-names":false,"suffix":""},{"dropping-particle":"","family":"Keskinen","given":"Tapio","non-dropping-particle":"","parse-names":false,"suffix":""},{"dropping-particle":"","family":"Pulkkanen","given":"Merja","non-dropping-particle":"","parse-names":false,"suffix":""},{"dropping-particle":"","family":"Marjomäki","given":"Timo J","non-dropping-particle":"","parse-names":false,"suffix":""}],"container-title":"Environmental Biology of Fishes","id":"ITEM-1","issue":"4","issued":{"date-parts":[["2015"]]},"language":"English","note":"Cc7ry Times Cited:4 Cited References Count:57","page":"979-991","title":"Climate change alters the egg development dynamics in cold-water adapted coregonids","type":"article-journal","volume":"98"},"uris":["http://www.mendeley.com/documents/?uuid=1120a55e-f2ad-394b-ad89-0b3bb220dad8"]},{"id":"ITEM-2","itemData":{"abstract":"Depending on their reproductive strategy, different fish species either aggregate or disperse eggs and larvae in their reproductive habitat. Because yolk-sac larvae of vendace (Coregonus albula) disperse widely across the littoral and pelagic zones of boreal lakes, it is unclear where the exact spawning and egg incubation locations are. Vendace egg and larvae densities were studied in Lake Southern Konnevesi to clarify itse spawning strategy. In autumn 2019, 1–2 weeks prior to spawning, 500 egg samplers were installed in five depth zones in 20 sampling plots. Fertilized eggs were found in 18 plots. The mean density of eggs was 74 eggs m–2 and the mean fertilization rate 85%. During spawning, vendace dispersed their offspring throughout the lake. The sampling-plot-specific egg density in autumn 2019 did not correlate with larval density in the spring next year. The reproduction strategy of vendace reduces the effects of high spatial and temporal fluctuation in their reproduction and nursery habitats.","author":[{"dropping-particle":"","family":"Karjalainen","given":"Juha","non-dropping-particle":"","parse-names":false,"suffix":""},{"dropping-particle":"","family":"Tuloisela","given":"Markus","non-dropping-particle":"","parse-names":false,"suffix":""},{"dropping-particle":"","family":"Nyholm","given":"Kristiina","non-dropping-particle":"","parse-names":false,"suffix":""},{"dropping-particle":"","family":"Marjomäki","given":"Timo J","non-dropping-particle":"","parse-names":false,"suffix":""}],"container-title":"Annales Zoologici Fennici","id":"ITEM-2","issued":{"date-parts":[["2021"]]},"page":"141-153","title":"Vendace (Coregonus albula) disperse their eggs widely during spawning","type":"article-journal","volume":"58"},"uris":["http://www.mendeley.com/documents/?uuid=f120728f-1332-4c3d-b973-72630da4ab01"]},{"id":"ITEM-3","itemData":{"DOI":"10.1577/M08-002.1","ISBN":"0275-5947","ISSN":"0275-5947","abstract":"Populations of cisco Coregonus artedi in the Laurentian Great Lakes supported large-scale commercial fisheries and were the primary forage of piscivores during the first half of the 20th century. However, by 1970 populations had collapsed in all of the lakes. Since then, ciscoes have staged a recovery ill Lake Superior. In this synthesis, we describe the Status of ciscoes in Lake Superior during 1970-2006 and provide a comprehensive review of their ecology. Better understanding of age estimation techniques. application of hydroacoustic and midwater trawl sampling, and compilation of long-term data sets have advanced our understanding of the species. Management agencies contemplating rehabilitation of cisco populations Should recognize that (1) knowledge of cisco ecology and population dynamics is increasing: (2) ciscoes are long-lived; (3) Great Lakes population,; are probably composed of both shallow-water and deepwater spawning forms (4) large year-classes call be produced from small adult stocks (5) large variation in year-class strength is probably intrinsic to Great Lakes populations: (6) despite the longevity and early maturity of ciscoes. stocks can be overfished because large year-classes are produced infrequently: (7) regional environmental factors appear to play a large role in reproductive success: and (8) rainbow smelt Osmerus mordax are likely to have a negative effect oil cisco recruitment under certain conditions. A top-down approach for rehabilitating lake trout Salvelinus namaycush in Lake Superior probably benefited cisco recovery through lake trout predation on invasive rainbow smelt populations. We argue that managing for populations of exotic alewives Alosa pseudoharengus to support popular recreational fisheries of exotic Pacific salmonids in the other Great Lakes conflicts with stocking efforts to rehabilitate native lake trout in those lakes. If native fish rehabilitation is a serious and primary goal for management agencies in the Great Lakes basin, we propose that an ecosystem-based approach to modifying the environment for tire benefit of native fish species (i.e., decimation or eradication of invasive species) is required.","author":[{"dropping-particle":"","family":"Stockwell","given":"Jason D","non-dropping-particle":"","parse-names":false,"suffix":""},{"dropping-particle":"","family":"Ebener","given":"Mark P","non-dropping-particle":"","parse-names":false,"suffix":""},{"dropping-particle":"","family":"Black","given":"Jeff A","non-dropping-particle":"","parse-names":false,"suffix":""},{"dropping-particle":"","family":"Gorman","given":"Owen T","non-dropping-particle":"","parse-names":false,"suffix":""},{"dropping-particle":"","family":"Hrabik","given":"Thomas R","non-dropping-particle":"","parse-names":false,"suffix":""},{"dropping-particle":"","family":"Kinnunen","given":"Ronald E","non-dropping-particle":"","parse-names":false,"suffix":""},{"dropping-particle":"","family":"Mattes","given":"William P","non-dropping-particle":"","parse-names":false,"suffix":""},{"dropping-particle":"","family":"Oyadomari","given":"Jason K","non-dropping-particle":"","parse-names":false,"suffix":""},{"dropping-particle":"","family":"Schram","given":"Stephen T","non-dropping-particle":"","parse-names":false,"suffix":""},{"dropping-particle":"","family":"Schreiner","given":"Donald R","non-dropping-particle":"","parse-names":false,"suffix":""},{"dropping-particle":"","family":"Seider","given":"Michael J","non-dropping-particle":"","parse-names":false,"suffix":""},{"dropping-particle":"","family":"Sitar","given":"Shawn P","non-dropping-particle":"","parse-names":false,"suffix":""},{"dropping-particle":"","family":"Yule","given":"Daniel L","non-dropping-particle":"","parse-names":false,"suffix":""}],"container-title":"North American Journal of Fisheries Management","id":"ITEM-3","issue":"3","issued":{"date-parts":[["2009"]]},"language":"English","note":"477fx Times Cited:34 Cited References Count:209","page":"626-652","title":"A Synthesis of Cisco Recovery in Lake Superior: Implications for Native Fish Rehabilitation in the Laurentian Great Lakes","type":"article-journal","volume":"29"},"uris":["http://www.mendeley.com/documents/?uuid=efbd3358-ce1f-3dc7-afe5-232740387d1e"]},{"id":"ITEM-4","itemData":{"DOI":"10.1111/fwb.13267","ISSN":"0046-5070","author":[{"dropping-particle":"","family":"Karjalainen","given":"Juha","non-dropping-particle":"","parse-names":false,"suffix":""},{"dropping-particle":"","family":"Juntunen","given":"Janne","non-dropping-particle":"","parse-names":false,"suffix":""},{"dropping-particle":"","family":"Keskinen","given":"Tapio","non-dropping-particle":"","parse-names":false,"suffix":""},{"dropping-particle":"","family":"Koljonen","given":"Saija","non-dropping-particle":"","parse-names":false,"suffix":""},{"dropping-particle":"","family":"Nyholm","given":"Kristiina","non-dropping-particle":"","parse-names":false,"suffix":""},{"dropping-particle":"","family":"Ropponen","given":"Janne","non-dropping-particle":"","parse-names":false,"suffix":""},{"dropping-particle":"","family":"Sjövik","given":"Rosanna","non-dropping-particle":"","parse-names":false,"suffix":""},{"dropping-particle":"","family":"Taskinen","given":"Salla","non-dropping-particle":"","parse-names":false,"suffix":""},{"dropping-particle":"","family":"Marjomäki","given":"Timo J","non-dropping-particle":"","parse-names":false,"suffix":""}],"container-title":"Freshwater Biology","id":"ITEM-4","issue":"5","issued":{"date-parts":[["2019"]]},"page":"843-855","publisher":"Wiley Online Library","title":"Dispersion of vendace eggs and larvae around potential nursery areas reveals their reproductive strategy","type":"article-journal","volume":"64"},"uris":["http://www.mendeley.com/documents/?uuid=02afbafd-6ef8-4b8d-907d-6c9ac79a042b"]}],"mendeley":{"formattedCitation":"(Karjalainen et al., 2021, 2019, 2015; Stockwell et al., 2009)","plainTextFormattedCitation":"(Karjalainen et al., 2021, 2019, 2015; Stockwell et al., 2009)","previouslyFormattedCitation":"(Karjalainen et al., 2021, 2019, 2015; Stockwell et al., 2009)"},"properties":{"noteIndex":0},"schema":"https://github.com/citation-style-language/schema/raw/master/csl-citation.json"}</w:instrText>
       </w:r>
       <w:r>
         <w:fldChar w:fldCharType="separate"/>
@@ -1077,13 +1185,13 @@
         <w:rPr>
           <w:noProof/>
         </w:rPr>
-        <w:t>(Rook et al., 2021)</w:t>
+        <w:t>(Karjalainen et al., 2021, 2019, 2015; Stockwell et al., 2009)</w:t>
       </w:r>
       <w:r>
         <w:fldChar w:fldCharType="end"/>
       </w:r>
       <w:r>
-        <w:t>. Variable and weak year-class strength of coregonines has been observed worldwide over the past several decades and has been associated with annual variations in lake ice formation and winter-spring thermal conditions</w:t>
+        <w:t>. Increases in air temperature and water temperatures of seasonally ice-covered lakes are projected to be greatest during the winter and spring, respectively, in response to climate change</w:t>
       </w:r>
       <w:r>
         <w:t xml:space="preserve"> </w:t>
@@ -1092,7 +1200,7 @@
         <w:fldChar w:fldCharType="begin" w:fldLock="1"/>
       </w:r>
       <w:r>
-        <w:instrText>ADDIN CSL_CITATION {"citationItems":[{"id":"ITEM-1","itemData":{"DOI":"10.4236/fns.2015.611108","ISBN":"2157-944X 2157-9458","ISSN":"2157-944X","abstract":"Fish species diversity can be lost through interacting stressors including habitat loss, stocking and overfishing. Although a multitude of stressors have played a role in the global decline of coregonid (Coregonus spp.) diversity, a number of contemporary studies have identified habitat loss stemming from eutrophication as the primary cause. Unfortunately, reconstructing the role of fishing and stocking practices can be difficult, because these records are incomplete or appear only in hard-to-access historic grey literature. Based on an illustrative set of historic and contemporary studies, we describe how fisheries management practices may have contributed to coregonid diversity loss in European and North American lakes. We provide case studies examining how fishing and stocking may reduce coregonid diversity through demographic decline and introgressive hybridization. In some lakes, fisheries management practices may have led to a loss of coregonid diversity well before issues with habitat degradation manifested. Our review suggests that fish conservation policies could beneficially consider the relative importance of all stressors, including management practices, as potential drivers of diversity loss.","author":[{"dropping-particle":"","family":"Anneville","given":"Orlane","non-dropping-particle":"","parse-names":false,"suffix":""},{"dropping-particle":"","family":"Lasne","given":"Emilien","non-dropping-particle":"","parse-names":false,"suffix":""},{"dropping-particle":"","family":"Guillard","given":"Jean","non-dropping-particle":"","parse-names":false,"suffix":""},{"dropping-particle":"","family":"Eckmann","given":"Reiner","non-dropping-particle":"","parse-names":false,"suffix":""},{"dropping-particle":"","family":"Stockwell","given":"Jason D","non-dropping-particle":"","parse-names":false,"suffix":""},{"dropping-particle":"","family":"Gillet","given":"Christian","non-dropping-particle":"","parse-names":false,"suffix":""},{"dropping-particle":"","family":"Yule","given":"Daniel L","non-dropping-particle":"","parse-names":false,"suffix":""}],"container-title":"Food and Nutrition Sciences","id":"ITEM-1","issue":"11","issued":{"date-parts":[["2015"]]},"page":"1045-1055","title":"Impact of Fishing and Stocking Practices on Coregonid Diversity","type":"article-journal","volume":"06"},"uris":["http://www.mendeley.com/documents/?uuid=58b1ea73-5b06-3b17-8574-e90300108f85"]},{"id":"ITEM-2","itemData":{"DOI":"10.1007/s10641-014-0331-y","abstract":"We tested experimentally how the eggs of coregonid fish from the same parents develop at different incubation temperatures under natural long and climate change induced short winter conditions. The experimental scenarios simulating the water temperature in the spawning areas were constructed using a meteorological model including the climate change scenarios and a thermodynamic water quality model. Northern latitude stocks of vendace (Coregonus albula) and European whitefish (Coregonus lavaretus) had high flexibility in the egg developmental rates: the physiologically distinct temperature-dependent regulation of the ontogenetic steps during incubation caused over 3 months long hatching-to-feeding window to adjust the hatching and start of external feeding in optimal conditions. Survival of embryos and larvae did not differ between scenarios and even in the shortest winter scenario, the survival and growth rate of embryos and larvae was high. An among-family effect on the hatching time of the offspring was also observed. Our results showed that spring warming of the water already under the ice is the key cue to synchronize the hatching of coregonids close to the ice break-up period.","author":[{"dropping-particle":"","family":"Karjalainen","given":"Juha","non-dropping-particle":"","parse-names":false,"suffix":""},{"dropping-particle":"","family":"Keskinen","given":"Tapio","non-dropping-particle":"","parse-names":false,"suffix":""},{"dropping-particle":"","family":"Pulkkanen","given":"Merja","non-dropping-particle":"","parse-names":false,"suffix":""},{"dropping-particle":"","family":"Marjomäki","given":"Timo J","non-dropping-particle":"","parse-names":false,"suffix":""}],"container-title":"Environmental Biology of Fishes","id":"ITEM-2","issue":"4","issued":{"date-parts":[["2015"]]},"language":"English","note":"Cc7ry Times Cited:4 Cited References Count:57","page":"979-991","title":"Climate change alters the egg development dynamics in cold-water adapted coregonids","type":"article-journal","volume":"98"},"uris":["http://www.mendeley.com/documents/?uuid=1120a55e-f2ad-394b-ad89-0b3bb220dad8"]},{"id":"ITEM-3","itemData":{"ISBN":"0003-455X","ISSN":"0003455X","abstract":"We analysed the spatial scale of synchrony in the inter-annual variation of vendace population indices from time-series of 21 Finnish lake basins. We detected significant positive correlation between lakes in the variation of abundance of young-of-the-year recruits, residuals of a density dependence model for recruitment, newly hatched larvae and spawning stocks. The spatial scale of correlation was typically 100-300 km and anisotropic, being shorter along the north-south vector of distance than along the east-west vector. The outcomes did not change when the data were restricted to rule out cases with a possibility of dispersal between populations. The scale and anisotropy structure of synchrony in mean temperature during the four week period after the local ice break date closely resembled that of the vendace population indices. Regionally correlated exogenous factors synchronise the recruitment variation either directly or perhaps also through environmentally induced synchrony in predator stocks. The effective scale of correlation for these factors, especially along the north-south axis, can be short if a large proportion of the prerecruit mortality occurs during a short period and the timing of this period at different latitudes varies by weeks due to differences in time of ice break and vendace hatching.","author":[{"dropping-particle":"","family":"Marjomäki","given":"Timo J","non-dropping-particle":"","parse-names":false,"suffix":""},{"dropping-particle":"","family":"Auvinen","given":"Heikki","non-dropping-particle":"","parse-names":false,"suffix":""},{"dropping-particle":"","family":"Helminen","given":"Harri","non-dropping-particle":"","parse-names":false,"suffix":""},{"dropping-particle":"","family":"Huusko","given":"Ari","non-dropping-particle":"","parse-names":false,"suffix":""},{"dropping-particle":"","family":"Sarvala","given":"Jouko","non-dropping-particle":"","parse-names":false,"suffix":""},{"dropping-particle":"","family":"Valkeajärvi","given":"P.","non-dropping-particle":"","parse-names":false,"suffix":""},{"dropping-particle":"","family":"Viljanen","given":"Markku","non-dropping-particle":"","parse-names":false,"suffix":""},{"dropping-particle":"","family":"Karjalainen","given":"Juha","non-dropping-particle":"","parse-names":false,"suffix":""}],"container-title":"Annales Zoologici Fennici","id":"ITEM-3","issue":"1","issued":{"date-parts":[["2004"]]},"page":"225-240","title":"Spatial synchrony in the inter-annual population variation of vendace (Coregonus albula (L.)) in Finnish lakes","type":"article-journal","volume":"41"},"uris":["http://www.mendeley.com/documents/?uuid=24b7d1a9-5239-312f-b371-ac8b3582bdfa"]},{"id":"ITEM-4","itemData":{"DOI":"10.1579/0044-7447-30.8.559","ISBN":"0044-7447","ISSN":"0044-7447","PMID":"11878031","abstract":"Pelagic fish population biology was studied in the large Swedish lakes Vänern, Vättern, Mälaren and Hjälmaren. It is crucial for fish fry in temperate regions to hatch early in the growth season to survive, and achieve large size before winter, and it is suggested that the key factors are to match the spring development of phyto- and zooplankton, but to avoid predation. This is more easily accomplished by the studied spring spawners smelt (Osmerus eperlanus) and pike-perch (Stizostedion lucioperca) than autumn spawners, such as vendace (Coregonus albula). It is shown that hatching of vendace fry shortly after ice-break-up is beneficial for year-class strength. In oligotrophic large lakes with few predatory species a rapid increase in water temperature after ice-break is also promoting recruitment, whereas this is not the case in eutrophic lakes where predation pressure from other species may become too high. The results indicate that autumn spawners will have difficulties in adapting to global warming and it is also suggested that the life history can explain the large variations observed in year-class strength between years.","author":[{"dropping-particle":"","family":"Nyberg","given":"P","non-dropping-particle":"","parse-names":false,"suffix":""},{"dropping-particle":"","family":"Bergstrand","given":"E","non-dropping-particle":"","parse-names":false,"suffix":""},{"dropping-particle":"","family":"Degerman","given":"E","non-dropping-particle":"","parse-names":false,"suffix":""},{"dropping-particle":"","family":"Enderlein","given":"O","non-dropping-particle":"","parse-names":false,"suffix":""}],"container-title":"Ambio","id":"ITEM-4","issue":"8","issued":{"date-parts":[["2001"]]},"note":"Nyberg, P Bergstrand, E Degerman, E Enderlein, O eng Sweden Ambio. 2001 Dec;30(8):559-64.","page":"559-564","title":"Recruitment of pelagic fish in an unstable climate: studies in Sweden's four largest lakes.","type":"article-journal","volume":"30"},"uris":["http://www.mendeley.com/documents/?uuid=7b4d0f7e-3730-30da-9120-e36976a7be8d"]}],"mendeley":{"formattedCitation":"(Anneville et al., 2015; Karjalainen et al., 2015; Marjomäki et al., 2004; Nyberg et al., 2001)","plainTextFormattedCitation":"(Anneville et al., 2015; Karjalainen et al., 2015; Marjomäki et al., 2004; Nyberg et al., 2001)","previouslyFormattedCitation":"(Anneville et al., 2015; Karjalainen et al., 2015; Marjomäki et al., 2004; Nyberg et al., 2001)"},"properties":{"noteIndex":0},"schema":"https://github.com/citation-style-language/schema/raw/master/csl-citation.json"}</w:instrText>
+        <w:instrText>ADDIN CSL_CITATION {"citationItems":[{"id":"ITEM-1","itemData":{"abstract":"Increasingly reliable regional climate change projections are now available for many regions of the world due to advances in modelling and understanding of the physical processes of the climate system. A number of important themes have emerged: Warming over many land areas is greater than global annual mean warming due to less water availability for evaporative cooling and a smaller thermal inertia as compared to the oceans; Warming generally increases the spatial variability of precipitation, contributing to a reduction of rainfall in the subtropics and an increase at higher latitudes and in parts of the tropics. The precise location of boundaries between regions of robust increase and decrease remains uncertain and this is commonly where Atmosphere-Ocean General Circulation Model (AOGCM) projections disagree; The poleward expansion of the subtropical highs, combined with the general tendency towards reductions in subtropical precipitation, creates especially robust projections of a reduction in precipitation at the poleward edges of the subtropics. Most of the regional projections of reductions in precipitation in the 21st century are associated with areas adjacent to these subtropical highs; There is a tendency for monsoonal circulations to result in increased precipitation due to enhanced moisture convergence, despite a tendency towards weakening of the monsoonal flows themselves. However, many aspects of tropical climatic responses remain uncertain. Atmosphere-Ocean General Circulation Models remain the primary source of regional information on the range of possible future climates. A clearer picture of the robust aspects of regional climate change is emerging due to improvement in model resolution, the simulation of processes of importance for regional change and the expanding set of available simulations. Advances have been made in developing probabilistic information at regional scales from the AOGCM simulations, but these methods remain in the exploratory phase. There has been less development extending this to downscaled regional information. However, downscaling methods have matured since the Third Assessment Report and have been more widely applied, although only in some regions has large-scale coordination of multi-model downscaling of climate change simulations been achieved. Regional climate change projections presented here are assessed drawing on information from four potential sources: AOGCM simulations; downscaling of AOGCM-simulated …","author":[{"dropping-particle":"","family":"Christensen","given":"J H","non-dropping-particle":"","parse-names":false,"suffix":""},{"dropping-particle":"","family":"Hewitson","given":"B","non-dropping-particle":"","parse-names":false,"suffix":""},{"dropping-particle":"","family":"Busuioc","given":"A","non-dropping-particle":"","parse-names":false,"suffix":""},{"dropping-particle":"","family":"Chen","given":"A","non-dropping-particle":"","parse-names":false,"suffix":""},{"dropping-particle":"","family":"Gao","given":"X","non-dropping-particle":"","parse-names":false,"suffix":""},{"dropping-particle":"","family":"Held","given":"I","non-dropping-particle":"","parse-names":false,"suffix":""},{"dropping-particle":"","family":"Jones","given":"R","non-dropping-particle":"","parse-names":false,"suffix":""},{"dropping-particle":"","family":"Kolli","given":"R K","non-dropping-particle":"","parse-names":false,"suffix":""},{"dropping-particle":"","family":"Kwon","given":"W T","non-dropping-particle":"","parse-names":false,"suffix":""},{"dropping-particle":"","family":"Laprise","given":"R","non-dropping-particle":"","parse-names":false,"suffix":""},{"dropping-particle":"","family":"Magana Rueda","given":"V","non-dropping-particle":"","parse-names":false,"suffix":""},{"dropping-particle":"","family":"Mearns","given":"L","non-dropping-particle":"","parse-names":false,"suffix":""},{"dropping-particle":"","family":"Menendez","given":"C G","non-dropping-particle":"","parse-names":false,"suffix":""},{"dropping-particle":"","family":"Raisanen","given":"J","non-dropping-particle":"","parse-names":false,"suffix":""},{"dropping-particle":"","family":"Rinke","given":"A","non-dropping-particle":"","parse-names":false,"suffix":""},{"dropping-particle":"","family":"Sarr","given":"A","non-dropping-particle":"","parse-names":false,"suffix":""},{"dropping-particle":"","family":"Whetton","given":"P","non-dropping-particle":"","parse-names":false,"suffix":""}],"id":"ITEM-1","issued":{"date-parts":[["2007"]]},"language":"English","publisher":"Cambridge University Press, Cambridge (United Kingdom)","publisher-place":"United Kingdom","title":"Regional Climate Projections. Chapter 11","type":"report"},"uris":["http://www.mendeley.com/documents/?uuid=c6f16fe5-1fc4-47c1-b2c8-e588e27e1f8e"]},{"id":"ITEM-2","itemData":{"DOI":"10.1126/science.250.4983.967","ISBN":"0036-8075","ISSN":"0036-8075","PMID":"17746921","abstract":"Twenty years of climatic, hydrologic, and ecological records for the Experimental Lakes Area of northwestern Ontario show that air and lake temperatures have increased by 2&amp;#xb0;C and the length of the ice-free season has increased by 3 weeks. Higher than normal evaporation and lower than average precipitation have decreased rates of water renewal in lakes. Concentrations of most chemicals have increased in both lakes and streams because of decreased water renewal and forest fires in the catchments. In Lake 239, populations and diversity of phytoplankton also increased, but primary production showed no consistent trend. Increased wind velocities, increased transparency, and increased exposure to wind of lakes in burned catchments caused thermoclines to deepen. As a result, summer habitats for cold stenothermic organisms like lake trout and opposum shrimp decreased. Our observations may provide a preview of the effects of increased greenhouse warming on boreal lakes.","author":[{"dropping-particle":"","family":"Schindler","given":"David W","non-dropping-particle":"","parse-names":false,"suffix":""},{"dropping-particle":"","family":"Beaty","given":"K. G.","non-dropping-particle":"","parse-names":false,"suffix":""},{"dropping-particle":"","family":"Fee","given":"E. J.","non-dropping-particle":"","parse-names":false,"suffix":""},{"dropping-particle":"","family":"Cruikshank","given":"D. R.","non-dropping-particle":"","parse-names":false,"suffix":""},{"dropping-particle":"","family":"DeBruyn","given":"E. R.","non-dropping-particle":"","parse-names":false,"suffix":""},{"dropping-particle":"","family":"Findlay","given":"D. L.","non-dropping-particle":"","parse-names":false,"suffix":""},{"dropping-particle":"","family":"Linsey","given":"G. A.","non-dropping-particle":"","parse-names":false,"suffix":""},{"dropping-particle":"","family":"Shearer","given":"J. A.","non-dropping-particle":"","parse-names":false,"suffix":""},{"dropping-particle":"","family":"Stainton","given":"M. P.","non-dropping-particle":"","parse-names":false,"suffix":""},{"dropping-particle":"","family":"Turner","given":"M. A.","non-dropping-particle":"","parse-names":false,"suffix":""}],"container-title":"Science","id":"ITEM-2","issue":"4983","issued":{"date-parts":[["1990"]]},"page":"967-970","title":"Effects of Climatic Warming on Lakes of the Central Boreal Forest","type":"article-journal","volume":"250"},"uris":["http://www.mendeley.com/documents/?uuid=dbeff355-ef6d-4187-8fe7-ae23c6607fbf"]},{"id":"ITEM-3","itemData":{"DOI":"10.1002/lno.10557","ISBN":"00243590","ISSN":"19395590","abstract":"Responses in lake temperatures to climate warming have primarily been characterized using seasonal met-rics of surface-water temperatures such as summertime or stratified period average temperatures. However, climate warming may not affect water temperatures equally across seasons or depths. We analyzed a long-term dataset (1981–2015) of biweekly water temperature data in six temperate lakes in Wisconsin, U.S.A. to understand (1) variability in monthly rates of surface-and deep-water warming, (2) how those rates com-pared to summertime average trends, and (3) if monthly heterogeneity in water temperature trends can be predicted by heterogeneity in air temperature trends. Monthly surface-water temperature warming rates varied across the open-water season, ranging from 0.013 in August to 0.0738C yr 21 in September (standard deviation [SD]: 0.0258C yr","author":[{"dropping-particle":"","family":"Winslow","given":"Luke A","non-dropping-particle":"","parse-names":false,"suffix":""},{"dropping-particle":"","family":"Read","given":"Jordan S","non-dropping-particle":"","parse-names":false,"suffix":""},{"dropping-particle":"","family":"Hansen","given":"Gretchen J A","non-dropping-particle":"","parse-names":false,"suffix":""},{"dropping-particle":"","family":"Rose","given":"Kevin C","non-dropping-particle":"","parse-names":false,"suffix":""},{"dropping-particle":"","family":"Robertson","given":"Dale M","non-dropping-particle":"","parse-names":false,"suffix":""}],"chapter-number":"2168","container-title":"Limnology and Oceanography","id":"ITEM-3","issue":"5","issued":{"date-parts":[["2017"]]},"page":"2168-2178","title":"Seasonality of change: Summer warming rates do not fully represent effects of climate change on lake temperatures","type":"article-journal","volume":"62"},"uris":["http://www.mendeley.com/documents/?uuid=b3982b8e-4007-4997-afe0-0c62a1cb5f36"]},{"id":"ITEM-4","itemData":{"DOI":"10.1029/2021jg006247","ISBN":"2169-8953","author":[{"dropping-particle":"","family":"Ozersky","given":"Ted","non-dropping-particle":"","parse-names":false,"suffix":""},{"dropping-particle":"","family":"Bramburger","given":"Andrew J","non-dropping-particle":"","parse-names":false,"suffix":""},{"dropping-particle":"","family":"Elgin","given":"Ashley K","non-dropping-particle":"","parse-names":false,"suffix":""},{"dropping-particle":"","family":"Vanderploeg","given":"Henry A","non-dropping-particle":"","parse-names":false,"suffix":""},{"dropping-particle":"","family":"Wang","given":"Jia","non-dropping-particle":"","parse-names":false,"suffix":""},{"dropping-particle":"","family":"Austin","given":"Jay A","non-dropping-particle":"","parse-names":false,"suffix":""},{"dropping-particle":"","family":"Carrick","given":"Hunter J","non-dropping-particle":"","parse-names":false,"suffix":""},{"dropping-particle":"","family":"Chavarie","given":"Louise","non-dropping-particle":"","parse-names":false,"suffix":""},{"dropping-particle":"","family":"Depew","given":"David C","non-dropping-particle":"","parse-names":false,"suffix":""},{"dropping-particle":"","family":"Fisk","given":"Aaron T","non-dropping-particle":"","parse-names":false,"suffix":""}],"container-title":"JGR: Biogeosciences","id":"ITEM-4","issue":"6","issued":{"date-parts":[["2021"]]},"page":"1-25","publisher":"Wiley Online Library","title":"The changing face of winter: Lessons and questions from the Laurentian Great Lakes","type":"article-journal","volume":"126"},"uris":["http://www.mendeley.com/documents/?uuid=a9c078ea-dc7d-4e6f-8308-e8e2f8ad3f30"]}],"mendeley":{"formattedCitation":"(Christensen et al., 2007; Ozersky et al., 2021; Schindler et al., 1990; Winslow et al., 2017)","plainTextFormattedCitation":"(Christensen et al., 2007; Ozersky et al., 2021; Schindler et al., 1990; Winslow et al., 2017)","previouslyFormattedCitation":"(Christensen et al., 2007; Ozersky et al., 2021; Schindler et al., 1990; Winslow et al., 2017)"},"properties":{"noteIndex":0},"schema":"https://github.com/citation-style-language/schema/raw/master/csl-citation.json"}</w:instrText>
       </w:r>
       <w:r>
         <w:fldChar w:fldCharType="separate"/>
@@ -1101,73 +1209,12 @@
         <w:rPr>
           <w:noProof/>
         </w:rPr>
-        <w:t>(Anneville et al., 2015; Karjalainen et al., 2015; Marjomäki et al., 2004; Nyberg et al., 2001)</w:t>
+        <w:t>(Christensen et al., 2007; Ozersky et al., 2021; Schindler et al., 1990; Winslow et al., 2017)</w:t>
       </w:r>
       <w:r>
         <w:fldChar w:fldCharType="end"/>
       </w:r>
       <w:r>
-        <w:t xml:space="preserve">. </w:t>
-      </w:r>
-    </w:p>
-    <w:p>
-      <w:pPr>
-        <w:spacing w:line="360" w:lineRule="auto"/>
-      </w:pPr>
-    </w:p>
-    <w:p>
-      <w:pPr>
-        <w:spacing w:line="360" w:lineRule="auto"/>
-      </w:pPr>
-      <w:r>
-        <w:t>Most coregonines spawn nearshore in late-autumn, embryos incubate under ice, and hatch in spring near ice-out, when rising spring water temperatures trigger hatching</w:t>
-      </w:r>
-      <w:r>
-        <w:t xml:space="preserve"> </w:t>
-      </w:r>
-      <w:r>
-        <w:fldChar w:fldCharType="begin" w:fldLock="1"/>
-      </w:r>
-      <w:r>
-        <w:instrText>ADDIN CSL_CITATION {"citationItems":[{"id":"ITEM-1","itemData":{"DOI":"10.1007/s10641-014-0331-y","abstract":"We tested experimentally how the eggs of coregonid fish from the same parents develop at different incubation temperatures under natural long and climate change induced short winter conditions. The experimental scenarios simulating the water temperature in the spawning areas were constructed using a meteorological model including the climate change scenarios and a thermodynamic water quality model. Northern latitude stocks of vendace (Coregonus albula) and European whitefish (Coregonus lavaretus) had high flexibility in the egg developmental rates: the physiologically distinct temperature-dependent regulation of the ontogenetic steps during incubation caused over 3 months long hatching-to-feeding window to adjust the hatching and start of external feeding in optimal conditions. Survival of embryos and larvae did not differ between scenarios and even in the shortest winter scenario, the survival and growth rate of embryos and larvae was high. An among-family effect on the hatching time of the offspring was also observed. Our results showed that spring warming of the water already under the ice is the key cue to synchronize the hatching of coregonids close to the ice break-up period.","author":[{"dropping-particle":"","family":"Karjalainen","given":"Juha","non-dropping-particle":"","parse-names":false,"suffix":""},{"dropping-particle":"","family":"Keskinen","given":"Tapio","non-dropping-particle":"","parse-names":false,"suffix":""},{"dropping-particle":"","family":"Pulkkanen","given":"Merja","non-dropping-particle":"","parse-names":false,"suffix":""},{"dropping-particle":"","family":"Marjomäki","given":"Timo J","non-dropping-particle":"","parse-names":false,"suffix":""}],"container-title":"Environmental Biology of Fishes","id":"ITEM-1","issue":"4","issued":{"date-parts":[["2015"]]},"language":"English","note":"Cc7ry Times Cited:4 Cited References Count:57","page":"979-991","title":"Climate change alters the egg development dynamics in cold-water adapted coregonids","type":"article-journal","volume":"98"},"uris":["http://www.mendeley.com/documents/?uuid=1120a55e-f2ad-394b-ad89-0b3bb220dad8"]},{"id":"ITEM-2","itemData":{"abstract":"Depending on their reproductive strategy, different fish species either aggregate or disperse eggs and larvae in their reproductive habitat. Because yolk-sac larvae of vendace (Coregonus albula) disperse widely across the littoral and pelagic zones of boreal lakes, it is unclear where the exact spawning and egg incubation locations are. Vendace egg and larvae densities were studied in Lake Southern Konnevesi to clarify itse spawning strategy. In autumn 2019, 1–2 weeks prior to spawning, 500 egg samplers were installed in five depth zones in 20 sampling plots. Fertilized eggs were found in 18 plots. The mean density of eggs was 74 eggs m–2 and the mean fertilization rate 85%. During spawning, vendace dispersed their offspring throughout the lake. The sampling-plot-specific egg density in autumn 2019 did not correlate with larval density in the spring next year. The reproduction strategy of vendace reduces the effects of high spatial and temporal fluctuation in their reproduction and nursery habitats.","author":[{"dropping-particle":"","family":"Karjalainen","given":"Juha","non-dropping-particle":"","parse-names":false,"suffix":""},{"dropping-particle":"","family":"Tuloisela","given":"Markus","non-dropping-particle":"","parse-names":false,"suffix":""},{"dropping-particle":"","family":"Nyholm","given":"Kristiina","non-dropping-particle":"","parse-names":false,"suffix":""},{"dropping-particle":"","family":"Marjomäki","given":"Timo J","non-dropping-particle":"","parse-names":false,"suffix":""}],"container-title":"Annales Zoologici Fennici","id":"ITEM-2","issued":{"date-parts":[["2021"]]},"page":"141-153","title":"Vendace (Coregonus albula) disperse their eggs widely during spawning","type":"article-journal","volume":"58"},"uris":["http://www.mendeley.com/documents/?uuid=f120728f-1332-4c3d-b973-72630da4ab01"]},{"id":"ITEM-3","itemData":{"DOI":"10.1577/M08-002.1","ISBN":"0275-5947","ISSN":"0275-5947","abstract":"Populations of cisco Coregonus artedi in the Laurentian Great Lakes supported large-scale commercial fisheries and were the primary forage of piscivores during the first half of the 20th century. However, by 1970 populations had collapsed in all of the lakes. Since then, ciscoes have staged a recovery ill Lake Superior. In this synthesis, we describe the Status of ciscoes in Lake Superior during 1970-2006 and provide a comprehensive review of their ecology. Better understanding of age estimation techniques. application of hydroacoustic and midwater trawl sampling, and compilation of long-term data sets have advanced our understanding of the species. Management agencies contemplating rehabilitation of cisco populations Should recognize that (1) knowledge of cisco ecology and population dynamics is increasing: (2) ciscoes are long-lived; (3) Great Lakes population,; are probably composed of both shallow-water and deepwater spawning forms (4) large year-classes call be produced from small adult stocks (5) large variation in year-class strength is probably intrinsic to Great Lakes populations: (6) despite the longevity and early maturity of ciscoes. stocks can be overfished because large year-classes are produced infrequently: (7) regional environmental factors appear to play a large role in reproductive success: and (8) rainbow smelt Osmerus mordax are likely to have a negative effect oil cisco recruitment under certain conditions. A top-down approach for rehabilitating lake trout Salvelinus namaycush in Lake Superior probably benefited cisco recovery through lake trout predation on invasive rainbow smelt populations. We argue that managing for populations of exotic alewives Alosa pseudoharengus to support popular recreational fisheries of exotic Pacific salmonids in the other Great Lakes conflicts with stocking efforts to rehabilitate native lake trout in those lakes. If native fish rehabilitation is a serious and primary goal for management agencies in the Great Lakes basin, we propose that an ecosystem-based approach to modifying the environment for tire benefit of native fish species (i.e., decimation or eradication of invasive species) is required.","author":[{"dropping-particle":"","family":"Stockwell","given":"Jason D","non-dropping-particle":"","parse-names":false,"suffix":""},{"dropping-particle":"","family":"Ebener","given":"Mark P","non-dropping-particle":"","parse-names":false,"suffix":""},{"dropping-particle":"","family":"Black","given":"Jeff A","non-dropping-particle":"","parse-names":false,"suffix":""},{"dropping-particle":"","family":"Gorman","given":"Owen T","non-dropping-particle":"","parse-names":false,"suffix":""},{"dropping-particle":"","family":"Hrabik","given":"Thomas R","non-dropping-particle":"","parse-names":false,"suffix":""},{"dropping-particle":"","family":"Kinnunen","given":"Ronald E","non-dropping-particle":"","parse-names":false,"suffix":""},{"dropping-particle":"","family":"Mattes","given":"William P","non-dropping-particle":"","parse-names":false,"suffix":""},{"dropping-particle":"","family":"Oyadomari","given":"Jason K","non-dropping-particle":"","parse-names":false,"suffix":""},{"dropping-particle":"","family":"Schram","given":"Stephen T","non-dropping-particle":"","parse-names":false,"suffix":""},{"dropping-particle":"","family":"Schreiner","given":"Donald R","non-dropping-particle":"","parse-names":false,"suffix":""},{"dropping-particle":"","family":"Seider","given":"Michael J","non-dropping-particle":"","parse-names":false,"suffix":""},{"dropping-particle":"","family":"Sitar","given":"Shawn P","non-dropping-particle":"","parse-names":false,"suffix":""},{"dropping-particle":"","family":"Yule","given":"Daniel L","non-dropping-particle":"","parse-names":false,"suffix":""}],"container-title":"North American Journal of Fisheries Management","id":"ITEM-3","issue":"3","issued":{"date-parts":[["2009"]]},"language":"English","note":"477fx Times Cited:34 Cited References Count:209","page":"626-652","title":"A Synthesis of Cisco Recovery in Lake Superior: Implications for Native Fish Rehabilitation in the Laurentian Great Lakes","type":"article-journal","volume":"29"},"uris":["http://www.mendeley.com/documents/?uuid=efbd3358-ce1f-3dc7-afe5-232740387d1e"]},{"id":"ITEM-4","itemData":{"DOI":"10.1111/fwb.13267","ISSN":"0046-5070","author":[{"dropping-particle":"","family":"Karjalainen","given":"Juha","non-dropping-particle":"","parse-names":false,"suffix":""},{"dropping-particle":"","family":"Juntunen","given":"Janne","non-dropping-particle":"","parse-names":false,"suffix":""},{"dropping-particle":"","family":"Keskinen","given":"Tapio","non-dropping-particle":"","parse-names":false,"suffix":""},{"dropping-particle":"","family":"Koljonen","given":"Saija","non-dropping-particle":"","parse-names":false,"suffix":""},{"dropping-particle":"","family":"Nyholm","given":"Kristiina","non-dropping-particle":"","parse-names":false,"suffix":""},{"dropping-particle":"","family":"Ropponen","given":"Janne","non-dropping-particle":"","parse-names":false,"suffix":""},{"dropping-particle":"","family":"Sjövik","given":"Rosanna","non-dropping-particle":"","parse-names":false,"suffix":""},{"dropping-particle":"","family":"Taskinen","given":"Salla","non-dropping-particle":"","parse-names":false,"suffix":""},{"dropping-particle":"","family":"Marjomäki","given":"Timo J","non-dropping-particle":"","parse-names":false,"suffix":""}],"container-title":"Freshwater Biology","id":"ITEM-4","issue":"5","issued":{"date-parts":[["2019"]]},"page":"843-855","publisher":"Wiley Online Library","title":"Dispersion of vendace eggs and larvae around potential nursery areas reveals their reproductive strategy","type":"article-journal","volume":"64"},"uris":["http://www.mendeley.com/documents/?uuid=02afbafd-6ef8-4b8d-907d-6c9ac79a042b"]}],"mendeley":{"formattedCitation":"(Karjalainen et al., 2021, 2019, 2015; Stockwell et al., 2009)","plainTextFormattedCitation":"(Karjalainen et al., 2021, 2019, 2015; Stockwell et al., 2009)","previouslyFormattedCitation":"(Karjalainen et al., 2021, 2019, 2015; Stockwell et al., 2009)"},"properties":{"noteIndex":0},"schema":"https://github.com/citation-style-language/schema/raw/master/csl-citation.json"}</w:instrText>
-      </w:r>
-      <w:r>
-        <w:fldChar w:fldCharType="separate"/>
-      </w:r>
-      <w:r>
-        <w:rPr>
-          <w:noProof/>
-        </w:rPr>
-        <w:t>(Karjalainen et al., 2021, 2019, 2015; Stockwell et al., 2009)</w:t>
-      </w:r>
-      <w:r>
-        <w:fldChar w:fldCharType="end"/>
-      </w:r>
-      <w:r>
-        <w:t>. Increases in air temperature and water temperatures of seasonally ice-covered lakes are projected to be greatest during the winter and spring, respectively, in response to climate change</w:t>
-      </w:r>
-      <w:r>
-        <w:t xml:space="preserve"> </w:t>
-      </w:r>
-      <w:r>
-        <w:fldChar w:fldCharType="begin" w:fldLock="1"/>
-      </w:r>
-      <w:r>
-        <w:instrText>ADDIN CSL_CITATION {"citationItems":[{"id":"ITEM-1","itemData":{"abstract":"Increasingly reliable regional climate change projections are now available for many regions of the world due to advances in modelling and understanding of the physical processes of the climate system. A number of important themes have emerged: Warming over many land areas is greater than global annual mean warming due to less water availability for evaporative cooling and a smaller thermal inertia as compared to the oceans; Warming generally increases the spatial variability of precipitation, contributing to a reduction of rainfall in the subtropics and an increase at higher latitudes and in parts of the tropics. The precise location of boundaries between regions of robust increase and decrease remains uncertain and this is commonly where Atmosphere-Ocean General Circulation Model (AOGCM) projections disagree; The poleward expansion of the subtropical highs, combined with the general tendency towards reductions in subtropical precipitation, creates especially robust projections of a reduction in precipitation at the poleward edges of the subtropics. Most of the regional projections of reductions in precipitation in the 21st century are associated with areas adjacent to these subtropical highs; There is a tendency for monsoonal circulations to result in increased precipitation due to enhanced moisture convergence, despite a tendency towards weakening of the monsoonal flows themselves. However, many aspects of tropical climatic responses remain uncertain. Atmosphere-Ocean General Circulation Models remain the primary source of regional information on the range of possible future climates. A clearer picture of the robust aspects of regional climate change is emerging due to improvement in model resolution, the simulation of processes of importance for regional change and the expanding set of available simulations. Advances have been made in developing probabilistic information at regional scales from the AOGCM simulations, but these methods remain in the exploratory phase. There has been less development extending this to downscaled regional information. However, downscaling methods have matured since the Third Assessment Report and have been more widely applied, although only in some regions has large-scale coordination of multi-model downscaling of climate change simulations been achieved. Regional climate change projections presented here are assessed drawing on information from four potential sources: AOGCM simulations; downscaling of AOGCM-simulated …","author":[{"dropping-particle":"","family":"Christensen","given":"J H","non-dropping-particle":"","parse-names":false,"suffix":""},{"dropping-particle":"","family":"Hewitson","given":"B","non-dropping-particle":"","parse-names":false,"suffix":""},{"dropping-particle":"","family":"Busuioc","given":"A","non-dropping-particle":"","parse-names":false,"suffix":""},{"dropping-particle":"","family":"Chen","given":"A","non-dropping-particle":"","parse-names":false,"suffix":""},{"dropping-particle":"","family":"Gao","given":"X","non-dropping-particle":"","parse-names":false,"suffix":""},{"dropping-particle":"","family":"Held","given":"I","non-dropping-particle":"","parse-names":false,"suffix":""},{"dropping-particle":"","family":"Jones","given":"R","non-dropping-particle":"","parse-names":false,"suffix":""},{"dropping-particle":"","family":"Kolli","given":"R K","non-dropping-particle":"","parse-names":false,"suffix":""},{"dropping-particle":"","family":"Kwon","given":"W T","non-dropping-particle":"","parse-names":false,"suffix":""},{"dropping-particle":"","family":"Laprise","given":"R","non-dropping-particle":"","parse-names":false,"suffix":""},{"dropping-particle":"","family":"Magana Rueda","given":"V","non-dropping-particle":"","parse-names":false,"suffix":""},{"dropping-particle":"","family":"Mearns","given":"L","non-dropping-particle":"","parse-names":false,"suffix":""},{"dropping-particle":"","family":"Menendez","given":"C G","non-dropping-particle":"","parse-names":false,"suffix":""},{"dropping-particle":"","family":"Raisanen","given":"J","non-dropping-particle":"","parse-names":false,"suffix":""},{"dropping-particle":"","family":"Rinke","given":"A","non-dropping-particle":"","parse-names":false,"suffix":""},{"dropping-particle":"","family":"Sarr","given":"A","non-dropping-particle":"","parse-names":false,"suffix":""},{"dropping-particle":"","family":"Whetton","given":"P","non-dropping-particle":"","parse-names":false,"suffix":""}],"id":"ITEM-1","issued":{"date-parts":[["2007"]]},"language":"English","publisher":"Cambridge University Press, Cambridge (United Kingdom)","publisher-place":"United Kingdom","title":"Regional Climate Projections. Chapter 11","type":"report"},"uris":["http://www.mendeley.com/documents/?uuid=c6f16fe5-1fc4-47c1-b2c8-e588e27e1f8e"]},{"id":"ITEM-2","itemData":{"DOI":"10.1126/science.250.4983.967","ISBN":"0036-8075","ISSN":"0036-8075","PMID":"17746921","abstract":"Twenty years of climatic, hydrologic, and ecological records for the Experimental Lakes Area of northwestern Ontario show that air and lake temperatures have increased by 2&amp;#xb0;C and the length of the ice-free season has increased by 3 weeks. Higher than normal evaporation and lower than average precipitation have decreased rates of water renewal in lakes. Concentrations of most chemicals have increased in both lakes and streams because of decreased water renewal and forest fires in the catchments. In Lake 239, populations and diversity of phytoplankton also increased, but primary production showed no consistent trend. Increased wind velocities, increased transparency, and increased exposure to wind of lakes in burned catchments caused thermoclines to deepen. As a result, summer habitats for cold stenothermic organisms like lake trout and opposum shrimp decreased. Our observations may provide a preview of the effects of increased greenhouse warming on boreal lakes.","author":[{"dropping-particle":"","family":"Schindler","given":"David W","non-dropping-particle":"","parse-names":false,"suffix":""},{"dropping-particle":"","family":"Beaty","given":"K. G.","non-dropping-particle":"","parse-names":false,"suffix":""},{"dropping-particle":"","family":"Fee","given":"E. J.","non-dropping-particle":"","parse-names":false,"suffix":""},{"dropping-particle":"","family":"Cruikshank","given":"D. R.","non-dropping-particle":"","parse-names":false,"suffix":""},{"dropping-particle":"","family":"DeBruyn","given":"E. R.","non-dropping-particle":"","parse-names":false,"suffix":""},{"dropping-particle":"","family":"Findlay","given":"D. L.","non-dropping-particle":"","parse-names":false,"suffix":""},{"dropping-particle":"","family":"Linsey","given":"G. A.","non-dropping-particle":"","parse-names":false,"suffix":""},{"dropping-particle":"","family":"Shearer","given":"J. A.","non-dropping-particle":"","parse-names":false,"suffix":""},{"dropping-particle":"","family":"Stainton","given":"M. P.","non-dropping-particle":"","parse-names":false,"suffix":""},{"dropping-particle":"","family":"Turner","given":"M. A.","non-dropping-particle":"","parse-names":false,"suffix":""}],"container-title":"Science","id":"ITEM-2","issue":"4983","issued":{"date-parts":[["1990"]]},"page":"967-970","title":"Effects of Climatic Warming on Lakes of the Central Boreal Forest","type":"article-journal","volume":"250"},"uris":["http://www.mendeley.com/documents/?uuid=dbeff355-ef6d-4187-8fe7-ae23c6607fbf"]},{"id":"ITEM-3","itemData":{"DOI":"10.1002/lno.10557","ISBN":"00243590","ISSN":"19395590","abstract":"Responses in lake temperatures to climate warming have primarily been characterized using seasonal met-rics of surface-water temperatures such as summertime or stratified period average temperatures. However, climate warming may not affect water temperatures equally across seasons or depths. We analyzed a long-term dataset (1981–2015) of biweekly water temperature data in six temperate lakes in Wisconsin, U.S.A. to understand (1) variability in monthly rates of surface-and deep-water warming, (2) how those rates com-pared to summertime average trends, and (3) if monthly heterogeneity in water temperature trends can be predicted by heterogeneity in air temperature trends. Monthly surface-water temperature warming rates varied across the open-water season, ranging from 0.013 in August to 0.0738C yr 21 in September (standard deviation [SD]: 0.0258C yr","author":[{"dropping-particle":"","family":"Winslow","given":"Luke A","non-dropping-particle":"","parse-names":false,"suffix":""},{"dropping-particle":"","family":"Read","given":"Jordan S","non-dropping-particle":"","parse-names":false,"suffix":""},{"dropping-particle":"","family":"Hansen","given":"Gretchen J A","non-dropping-particle":"","parse-names":false,"suffix":""},{"dropping-particle":"","family":"Rose","given":"Kevin C","non-dropping-particle":"","parse-names":false,"suffix":""},{"dropping-particle":"","family":"Robertson","given":"Dale M","non-dropping-particle":"","parse-names":false,"suffix":""}],"chapter-number":"2168","container-title":"Limnology and Oceanography","id":"ITEM-3","issue":"5","issued":{"date-parts":[["2017"]]},"page":"2168-2178","title":"Seasonality of change: Summer warming rates do not fully represent effects of climate change on lake temperatures","type":"article-journal","volume":"62"},"uris":["http://www.mendeley.com/documents/?uuid=b3982b8e-4007-4997-afe0-0c62a1cb5f36"]},{"id":"ITEM-4","itemData":{"DOI":"10.1029/2021jg006247","ISBN":"2169-8953","author":[{"dropping-particle":"","family":"Ozersky","given":"Ted","non-dropping-particle":"","parse-names":false,"suffix":""},{"dropping-particle":"","family":"Bramburger","given":"Andrew J","non-dropping-particle":"","parse-names":false,"suffix":""},{"dropping-particle":"","family":"Elgin","given":"Ashley K","non-dropping-particle":"","parse-names":false,"suffix":""},{"dropping-particle":"","family":"Vanderploeg","given":"Henry A","non-dropping-particle":"","parse-names":false,"suffix":""},{"dropping-particle":"","family":"Wang","given":"Jia","non-dropping-particle":"","parse-names":false,"suffix":""},{"dropping-particle":"","family":"Austin","given":"Jay A","non-dropping-particle":"","parse-names":false,"suffix":""},{"dropping-particle":"","family":"Carrick","given":"Hunter J","non-dropping-particle":"","parse-names":false,"suffix":""},{"dropping-particle":"","family":"Chavarie","given":"Louise","non-dropping-particle":"","parse-names":false,"suffix":""},{"dropping-particle":"","family":"Depew","given":"David C","non-dropping-particle":"","parse-names":false,"suffix":""},{"dropping-particle":"","family":"Fisk","given":"Aaron T","non-dropping-particle":"","parse-names":false,"suffix":""}],"container-title":"JGR: Biogeosciences","id":"ITEM-4","issue":"6","issued":{"date-parts":[["2021"]]},"page":"1-25","publisher":"Wiley Online Library","title":"The changing face of winter: Lessons and questions from the Laurentian Great Lakes","type":"article-journal","volume":"126"},"uris":["http://www.mendeley.com/documents/?uuid=a9c078ea-dc7d-4e6f-8308-e8e2f8ad3f30"]}],"mendeley":{"formattedCitation":"(Christensen et al., 2007; Ozersky et al., 2021; Schindler et al., 1990; Winslow et al., 2017)","plainTextFormattedCitation":"(Christensen et al., 2007; Ozersky et al., 2021; Schindler et al., 1990; Winslow et al., 2017)","previouslyFormattedCitation":"(Christensen et al., 2007; Ozersky et al., 2021; Schindler et al., 1990; Winslow et al., 2017)"},"properties":{"noteIndex":0},"schema":"https://github.com/citation-style-language/schema/raw/master/csl-citation.json"}</w:instrText>
-      </w:r>
-      <w:r>
-        <w:fldChar w:fldCharType="separate"/>
-      </w:r>
-      <w:r>
-        <w:rPr>
-          <w:noProof/>
-        </w:rPr>
-        <w:t>(Christensen et al., 2007; Ozersky et al., 2021; Schindler et al., 1990; Winslow et al., 2017)</w:t>
-      </w:r>
-      <w:r>
-        <w:fldChar w:fldCharType="end"/>
-      </w:r>
-      <w:r>
         <w:t>. The selective pressures from elevated temperatures on embryonic and larval coregonine development and survival may lead to adaptation, but the thermal trigger for the response and the mechanism of the response are unknown. Consequently, quantifying the potential response and adaptive capacity of cisco to warming winter and spring water temperatures is needed.</w:t>
       </w:r>
     </w:p>
@@ -1181,8 +1228,11 @@
         <w:spacing w:line="360" w:lineRule="auto"/>
       </w:pPr>
       <w:r>
+        <w:t xml:space="preserve">We experimentally evaluated how cisco embryo incubation temperatures influenced the survival and performance of hatching larvae within and between two Great Lakes cisco populations. We hypothesized that warmer, sub-optimal cisco embryo incubation temperatures decrease larval survival, growth, and critical thermal limits compared to embryo incubation temperatures that mimic cold, pre-climate change conditions. If our hypothesis is supported, we would expect a </w:t>
+      </w:r>
+      <w:r>
         <w:lastRenderedPageBreak/>
-        <w:t>We experimentally evaluated how cisco embryo incubation temperatures influenced the survival and performance of hatching larvae within and between two Great Lakes cisco populations. We hypothesized that warmer, sub-optimal cisco embryo incubation temperatures decrease larval survival, growth, and critical thermal limits compared to embryo incubation temperatures that mimic cold, pre-climate change conditions. If our hypothesis is supported, we would expect a negative relationship between embryo incubation temperature and the larval traits examined for wild cisco populations when reared artificially.</w:t>
+        <w:t>negative relationship between embryo incubation temperature and the larval traits examined for wild cisco populations when reared artificially.</w:t>
       </w:r>
     </w:p>
     <w:p>
@@ -1195,8 +1245,8 @@
         <w:pStyle w:val="Heading4"/>
         <w:spacing w:before="0" w:after="0" w:line="360" w:lineRule="auto"/>
       </w:pPr>
-      <w:bookmarkStart w:id="32" w:name="_heading=h.coexcw42v" w:colFirst="0" w:colLast="0"/>
-      <w:bookmarkEnd w:id="32"/>
+      <w:bookmarkStart w:id="2" w:name="_heading=h.coexcw42v" w:colFirst="0" w:colLast="0"/>
+      <w:bookmarkEnd w:id="2"/>
       <w:r>
         <w:t>Methods:</w:t>
       </w:r>
@@ -1212,8 +1262,8 @@
           <w:szCs w:val="24"/>
         </w:rPr>
       </w:pPr>
-      <w:bookmarkStart w:id="33" w:name="_heading=h.oqapdlpt8yli" w:colFirst="0" w:colLast="0"/>
-      <w:bookmarkEnd w:id="33"/>
+      <w:bookmarkStart w:id="3" w:name="_heading=h.oqapdlpt8yli" w:colFirst="0" w:colLast="0"/>
+      <w:bookmarkEnd w:id="3"/>
       <w:r>
         <w:rPr>
           <w:b w:val="0"/>
@@ -1248,8 +1298,8 @@
           <w:szCs w:val="24"/>
         </w:rPr>
       </w:pPr>
-      <w:bookmarkStart w:id="34" w:name="_heading=h.xuo8dzu8i5fk" w:colFirst="0" w:colLast="0"/>
-      <w:bookmarkEnd w:id="34"/>
+      <w:bookmarkStart w:id="4" w:name="_heading=h.xuo8dzu8i5fk" w:colFirst="0" w:colLast="0"/>
+      <w:bookmarkEnd w:id="4"/>
       <w:r>
         <w:rPr>
           <w:b w:val="0"/>
@@ -1330,8 +1380,8 @@
           <w:szCs w:val="24"/>
         </w:rPr>
       </w:pPr>
-      <w:bookmarkStart w:id="35" w:name="_heading=h.6agw9fnr9eec" w:colFirst="0" w:colLast="0"/>
-      <w:bookmarkEnd w:id="35"/>
+      <w:bookmarkStart w:id="5" w:name="_heading=h.6agw9fnr9eec" w:colFirst="0" w:colLast="0"/>
+      <w:bookmarkEnd w:id="5"/>
       <w:r>
         <w:rPr>
           <w:b w:val="0"/>
@@ -1428,8 +1478,13 @@
         <w:t>were incubated in 24-well cell culture micr</w:t>
       </w:r>
       <w:r>
-        <w:t>oplates placed in climate-controlled chambers (Memmert</w:t>
-      </w:r>
+        <w:t>oplates placed in climate-controlled chambers (</w:t>
+      </w:r>
+      <w:proofErr w:type="spellStart"/>
+      <w:r>
+        <w:t>Memmert</w:t>
+      </w:r>
+      <w:proofErr w:type="spellEnd"/>
       <w:r>
         <w:rPr>
           <w:vertAlign w:val="superscript"/>
@@ -1446,128 +1501,131 @@
         <w:t>at mean (SD) constant temperatures of 2.0 (0.5), 4.4 (0.2), 6.9 (0.2), and 8.9 (0.3)°C. These temperatures</w:t>
       </w:r>
       <w:r>
-        <w:t xml:space="preserve"> were selected to mimic present and potentially increased winter </w:t>
-      </w:r>
-      <w:r>
+        <w:t xml:space="preserve"> were selected to mimic present and potentially increased winter temperatures</w:t>
+      </w:r>
+      <w:r>
+        <w:t xml:space="preserve"> </w:t>
+      </w:r>
+      <w:r>
+        <w:fldChar w:fldCharType="begin" w:fldLock="1"/>
+      </w:r>
+      <w:r>
+        <w:instrText>ADDIN CSL_CITATION {"citationItems":[{"id":"ITEM-1","itemData":{"DOI":"10.4319/lo.2014.59.4.1336","ISSN":"0024-3590","author":[{"dropping-particle":"","family":"Titze","given":"Daniel J","non-dropping-particle":"","parse-names":false,"suffix":""},{"dropping-particle":"","family":"Austin","given":"Jay A","non-dropping-particle":"","parse-names":false,"suffix":""}],"container-title":"Limnology and oceanography","id":"ITEM-1","issue":"4","issued":{"date-parts":[["2014"]]},"page":"1336-1348","publisher":"Wiley Online Library","title":"Winter thermal structure of Lake Superior","type":"article-journal","volume":"59"},"uris":["http://www.mendeley.com/documents/?uuid=94948de6-f12b-4032-846b-b1446ccda33f"]}],"mendeley":{"formattedCitation":"(Titze and Austin, 2014)","plainTextFormattedCitation":"(Titze and Austin, 2014)","previouslyFormattedCitation":"(Titze and Austin, 2014)"},"properties":{"noteIndex":0},"schema":"https://github.com/citation-style-language/schema/raw/master/csl-citation.json"}</w:instrText>
+      </w:r>
+      <w:r>
+        <w:fldChar w:fldCharType="separate"/>
+      </w:r>
+      <w:r>
+        <w:rPr>
+          <w:noProof/>
+        </w:rPr>
+        <w:t>(Titze and Austin, 2014)</w:t>
+      </w:r>
+      <w:r>
+        <w:fldChar w:fldCharType="end"/>
+      </w:r>
+      <w:r>
+        <w:t xml:space="preserve"> at typical cisco spawning depths (&lt;100 m, </w:t>
+      </w:r>
+      <w:r>
+        <w:fldChar w:fldCharType="begin" w:fldLock="1"/>
+      </w:r>
+      <w:r>
+        <w:instrText>ADDIN CSL_CITATION {"citationItems":[{"id":"ITEM-1","itemData":{"author":[{"dropping-particle":"","family":"Goodyear","given":"Carole D","non-dropping-particle":"","parse-names":false,"suffix":""}],"id":"ITEM-1","issued":{"date-parts":[["1982"]]},"publisher":"US Fish and Wildlife Service","title":"Atlas of the spawning and nursery areas of Great Lake fishes","type":"book"},"uris":["http://www.mendeley.com/documents/?uuid=3ece7024-d673-49b5-b856-642b99d15e8b"]}],"mendeley":{"formattedCitation":"(Goodyear, 1982)","manualFormatting":"Goodyear, 1982)","plainTextFormattedCitation":"(Goodyear, 1982)","previouslyFormattedCitation":"(Goodyear, 1982)"},"properties":{"noteIndex":0},"schema":"https://github.com/citation-style-language/schema/raw/master/csl-citation.json"}</w:instrText>
+      </w:r>
+      <w:r>
+        <w:fldChar w:fldCharType="separate"/>
+      </w:r>
+      <w:r>
+        <w:rPr>
+          <w:noProof/>
+        </w:rPr>
+        <w:t>Goodyear, 1982)</w:t>
+      </w:r>
+      <w:r>
+        <w:fldChar w:fldCharType="end"/>
+      </w:r>
+      <w:r>
+        <w:t>. Reconstituted</w:t>
+      </w:r>
+      <w:r>
+        <w:rPr>
+          <w:color w:val="000000"/>
+        </w:rPr>
+        <w:t xml:space="preserve"> freshwater medium was used during fertilizations and incubations</w:t>
+      </w:r>
+      <w:r>
+        <w:rPr>
+          <w:color w:val="000000"/>
+        </w:rPr>
+        <w:t xml:space="preserve"> </w:t>
+      </w:r>
+      <w:r>
+        <w:rPr>
+          <w:color w:val="000000"/>
+        </w:rPr>
+        <w:fldChar w:fldCharType="begin" w:fldLock="1"/>
+      </w:r>
+      <w:r>
+        <w:rPr>
+          <w:color w:val="000000"/>
+        </w:rPr>
+        <w:instrText>ADDIN CSL_CITATION {"citationItems":[{"id":"ITEM-1","itemData":{"author":[{"dropping-particle":"","family":"International Organization For Standardization","given":"6341","non-dropping-particle":"","parse-names":false,"suffix":""}],"container-title":"International Organization for Standardization","id":"ITEM-1","issued":{"date-parts":[["2012"]]},"title":"Water quality — Determination of the inhibition of the mobility of Daphnia magna Straus (Cladocera, Crustacea) — Acute toxicity test","type":"article-journal"},"uris":["http://www.mendeley.com/documents/?uuid=8f75df6a-edca-456b-9742-ae21df019592"]}],"mendeley":{"formattedCitation":"(International Organization For Standardization, 2012)","manualFormatting":"(International Organization For Standardization 6341, 2012)","plainTextFormattedCitation":"(International Organization For Standardization, 2012)","previouslyFormattedCitation":"(International Organization For Standardization, 2012)"},"properties":{"noteIndex":0},"schema":"https://github.com/citation-style-language/schema/raw/master/csl-citation.json"}</w:instrText>
+      </w:r>
+      <w:r>
+        <w:rPr>
+          <w:color w:val="000000"/>
+        </w:rPr>
+        <w:fldChar w:fldCharType="separate"/>
+      </w:r>
+      <w:r>
+        <w:rPr>
+          <w:noProof/>
+          <w:color w:val="000000"/>
+        </w:rPr>
+        <w:t>(International Organization For Standardization</w:t>
+      </w:r>
+      <w:r>
+        <w:rPr>
+          <w:noProof/>
+          <w:color w:val="000000"/>
+        </w:rPr>
+        <w:t xml:space="preserve"> 6341</w:t>
+      </w:r>
+      <w:r>
+        <w:rPr>
+          <w:noProof/>
+          <w:color w:val="000000"/>
+        </w:rPr>
+        <w:t>, 2012)</w:t>
+      </w:r>
+      <w:r>
+        <w:rPr>
+          <w:color w:val="000000"/>
+        </w:rPr>
+        <w:fldChar w:fldCharType="end"/>
+      </w:r>
+      <w:r>
+        <w:rPr>
+          <w:color w:val="000000"/>
+        </w:rPr>
+        <w:t xml:space="preserve"> to standardize the chemical properties of the water </w:t>
+      </w:r>
+      <w:r>
+        <w:t xml:space="preserve">among all treatments and </w:t>
+      </w:r>
+      <w:r>
+        <w:rPr>
+          <w:color w:val="000000"/>
+        </w:rPr>
+        <w:t xml:space="preserve">between populations. After hatching, larvae </w:t>
+      </w:r>
+      <w:r>
+        <w:rPr>
+          <w:color w:val="000000"/>
+        </w:rPr>
         <w:lastRenderedPageBreak/>
-        <w:t>temperatures</w:t>
-      </w:r>
-      <w:r>
-        <w:t xml:space="preserve"> </w:t>
-      </w:r>
-      <w:r>
-        <w:fldChar w:fldCharType="begin" w:fldLock="1"/>
-      </w:r>
-      <w:r>
-        <w:instrText>ADDIN CSL_CITATION {"citationItems":[{"id":"ITEM-1","itemData":{"DOI":"10.4319/lo.2014.59.4.1336","ISSN":"0024-3590","author":[{"dropping-particle":"","family":"Titze","given":"Daniel J","non-dropping-particle":"","parse-names":false,"suffix":""},{"dropping-particle":"","family":"Austin","given":"Jay A","non-dropping-particle":"","parse-names":false,"suffix":""}],"container-title":"Limnology and oceanography","id":"ITEM-1","issue":"4","issued":{"date-parts":[["2014"]]},"page":"1336-1348","publisher":"Wiley Online Library","title":"Winter thermal structure of Lake Superior","type":"article-journal","volume":"59"},"uris":["http://www.mendeley.com/documents/?uuid=94948de6-f12b-4032-846b-b1446ccda33f"]}],"mendeley":{"formattedCitation":"(Titze and Austin, 2014)","plainTextFormattedCitation":"(Titze and Austin, 2014)","previouslyFormattedCitation":"(Titze and Austin, 2014)"},"properties":{"noteIndex":0},"schema":"https://github.com/citation-style-language/schema/raw/master/csl-citation.json"}</w:instrText>
-      </w:r>
-      <w:r>
-        <w:fldChar w:fldCharType="separate"/>
-      </w:r>
-      <w:r>
-        <w:rPr>
-          <w:noProof/>
-        </w:rPr>
-        <w:t>(Titze and Austin, 2014)</w:t>
-      </w:r>
-      <w:r>
-        <w:fldChar w:fldCharType="end"/>
-      </w:r>
-      <w:r>
-        <w:t xml:space="preserve"> at typical cisco spawning depths (&lt;100 m, </w:t>
-      </w:r>
-      <w:r>
-        <w:fldChar w:fldCharType="begin" w:fldLock="1"/>
-      </w:r>
-      <w:r>
-        <w:instrText>ADDIN CSL_CITATION {"citationItems":[{"id":"ITEM-1","itemData":{"author":[{"dropping-particle":"","family":"Goodyear","given":"Carole D","non-dropping-particle":"","parse-names":false,"suffix":""}],"id":"ITEM-1","issued":{"date-parts":[["1982"]]},"publisher":"US Fish and Wildlife Service","title":"Atlas of the spawning and nursery areas of Great Lake fishes","type":"book"},"uris":["http://www.mendeley.com/documents/?uuid=3ece7024-d673-49b5-b856-642b99d15e8b"]}],"mendeley":{"formattedCitation":"(Goodyear, 1982)","manualFormatting":"Goodyear, 1982)","plainTextFormattedCitation":"(Goodyear, 1982)","previouslyFormattedCitation":"(Goodyear, 1982)"},"properties":{"noteIndex":0},"schema":"https://github.com/citation-style-language/schema/raw/master/csl-citation.json"}</w:instrText>
-      </w:r>
-      <w:r>
-        <w:fldChar w:fldCharType="separate"/>
-      </w:r>
-      <w:r>
-        <w:rPr>
-          <w:noProof/>
-        </w:rPr>
-        <w:t>Goodyear, 1982)</w:t>
-      </w:r>
-      <w:r>
-        <w:fldChar w:fldCharType="end"/>
-      </w:r>
-      <w:r>
-        <w:t>. Reconstituted</w:t>
-      </w:r>
-      <w:r>
-        <w:rPr>
-          <w:color w:val="000000"/>
-        </w:rPr>
-        <w:t xml:space="preserve"> freshwater medium was used during fertilizations and incubations</w:t>
-      </w:r>
-      <w:r>
-        <w:rPr>
-          <w:color w:val="000000"/>
-        </w:rPr>
-        <w:t xml:space="preserve"> </w:t>
-      </w:r>
-      <w:r>
-        <w:rPr>
-          <w:color w:val="000000"/>
-        </w:rPr>
-        <w:fldChar w:fldCharType="begin" w:fldLock="1"/>
-      </w:r>
-      <w:r>
-        <w:rPr>
-          <w:color w:val="000000"/>
-        </w:rPr>
-        <w:instrText>ADDIN CSL_CITATION {"citationItems":[{"id":"ITEM-1","itemData":{"author":[{"dropping-particle":"","family":"International Organization For Standardization","given":"6341","non-dropping-particle":"","parse-names":false,"suffix":""}],"container-title":"International Organization for Standardization","id":"ITEM-1","issued":{"date-parts":[["2012"]]},"title":"Water quality — Determination of the inhibition of the mobility of Daphnia magna Straus (Cladocera, Crustacea) — Acute toxicity test","type":"article-journal"},"uris":["http://www.mendeley.com/documents/?uuid=8f75df6a-edca-456b-9742-ae21df019592"]}],"mendeley":{"formattedCitation":"(International Organization For Standardization, 2012)","manualFormatting":"(International Organization For Standardization 6341, 2012)","plainTextFormattedCitation":"(International Organization For Standardization, 2012)","previouslyFormattedCitation":"(International Organization For Standardization, 2012)"},"properties":{"noteIndex":0},"schema":"https://github.com/citation-style-language/schema/raw/master/csl-citation.json"}</w:instrText>
-      </w:r>
-      <w:r>
-        <w:rPr>
-          <w:color w:val="000000"/>
-        </w:rPr>
-        <w:fldChar w:fldCharType="separate"/>
-      </w:r>
-      <w:r>
-        <w:rPr>
-          <w:noProof/>
-          <w:color w:val="000000"/>
-        </w:rPr>
-        <w:t>(International Organization For Standardization</w:t>
-      </w:r>
-      <w:r>
-        <w:rPr>
-          <w:noProof/>
-          <w:color w:val="000000"/>
-        </w:rPr>
-        <w:t xml:space="preserve"> 6341</w:t>
-      </w:r>
-      <w:r>
-        <w:rPr>
-          <w:noProof/>
-          <w:color w:val="000000"/>
-        </w:rPr>
-        <w:t>, 2012)</w:t>
-      </w:r>
-      <w:r>
-        <w:rPr>
-          <w:color w:val="000000"/>
-        </w:rPr>
-        <w:fldChar w:fldCharType="end"/>
-      </w:r>
-      <w:r>
-        <w:rPr>
-          <w:color w:val="000000"/>
-        </w:rPr>
-        <w:t xml:space="preserve"> to standardize the chemical properties of the water </w:t>
-      </w:r>
-      <w:r>
-        <w:t xml:space="preserve">among all treatments and </w:t>
-      </w:r>
-      <w:r>
-        <w:rPr>
-          <w:color w:val="000000"/>
-        </w:rPr>
-        <w:t>between populations. After hatching, larvae were photographed alive and ventrally (Nikon</w:t>
+        <w:t>were photographed alive and ventrally (Nikon</w:t>
       </w:r>
       <w:r>
         <w:rPr>
@@ -1606,7 +1664,21 @@
         <w:rPr>
           <w:color w:val="000000"/>
         </w:rPr>
-        <w:t xml:space="preserve"> LCmicro.</w:t>
+        <w:t xml:space="preserve"> </w:t>
+      </w:r>
+      <w:proofErr w:type="spellStart"/>
+      <w:r>
+        <w:rPr>
+          <w:color w:val="000000"/>
+        </w:rPr>
+        <w:t>LCmicro</w:t>
+      </w:r>
+      <w:proofErr w:type="spellEnd"/>
+      <w:r>
+        <w:rPr>
+          <w:color w:val="000000"/>
+        </w:rPr>
+        <w:t>.</w:t>
       </w:r>
     </w:p>
     <w:p>
@@ -1628,7 +1700,15 @@
         <w:t>i.e.,</w:t>
       </w:r>
       <w:r>
-        <w:t xml:space="preserve"> up to 24 of 48 total larvae per family per replicate tank) into replicate tanks per incubation temperature treatment. Lake Superior larvae were unreplicated as a result of low fertilization success and embryo survival - insufficient numbers were available for multiple rearing tanks. All rearing tanks were supplied with chilled, recirculating water maintained at 6.5°C (mean (SD) = 6.36 (1.17)). Water temperatures (±</w:t>
+        <w:t xml:space="preserve"> up to 24 of 48 total larvae per family per replicate tank) into replicate tanks per incubation temperature treatment. Lake Superior larvae were </w:t>
+      </w:r>
+      <w:proofErr w:type="spellStart"/>
+      <w:r>
+        <w:t>unreplicated</w:t>
+      </w:r>
+      <w:proofErr w:type="spellEnd"/>
+      <w:r>
+        <w:t xml:space="preserve"> as a result of low fertilization success and embryo survival - insufficient numbers were available for multiple rearing tanks. All rearing tanks were supplied with chilled, recirculating water maintained at 6.5°C (mean (SD) = 6.36 (1.17)). Water temperatures (±</w:t>
       </w:r>
       <w:r>
         <w:rPr>
@@ -1655,8 +1735,13 @@
         <w:t>i.e.,</w:t>
       </w:r>
       <w:r>
-        <w:t xml:space="preserve"> 380-780 nm), white LED lights (AquaShift</w:t>
-      </w:r>
+        <w:t xml:space="preserve"> 380-780 nm), white LED lights (</w:t>
+      </w:r>
+      <w:proofErr w:type="spellStart"/>
+      <w:r>
+        <w:t>AquaShift</w:t>
+      </w:r>
+      <w:proofErr w:type="spellEnd"/>
       <w:r>
         <w:rPr>
           <w:vertAlign w:val="superscript"/>
@@ -1673,7 +1758,15 @@
         <w:t>Artemia</w:t>
       </w:r>
       <w:r>
-        <w:t xml:space="preserve"> and transitioned to Otohime A dry feed ﻿one-week post-hatch. Food was provided </w:t>
+        <w:t xml:space="preserve"> and transitioned to </w:t>
+      </w:r>
+      <w:proofErr w:type="spellStart"/>
+      <w:r>
+        <w:t>Otohime</w:t>
+      </w:r>
+      <w:proofErr w:type="spellEnd"/>
+      <w:r>
+        <w:t xml:space="preserve"> A dry feed ﻿one-week post-hatch. Food was provided </w:t>
       </w:r>
       <w:r>
         <w:rPr>
@@ -1701,8 +1794,8 @@
           <w:szCs w:val="24"/>
         </w:rPr>
       </w:pPr>
-      <w:bookmarkStart w:id="36" w:name="_heading=h.qwdmxmky746w" w:colFirst="0" w:colLast="0"/>
-      <w:bookmarkEnd w:id="36"/>
+      <w:bookmarkStart w:id="6" w:name="_heading=h.qwdmxmky746w" w:colFirst="0" w:colLast="0"/>
+      <w:bookmarkEnd w:id="6"/>
       <w:r>
         <w:rPr>
           <w:b w:val="0"/>
@@ -1718,11 +1811,11 @@
         <w:spacing w:line="360" w:lineRule="auto"/>
       </w:pPr>
       <w:r>
-        <w:t xml:space="preserve">After 60 days, larvae from each population, incubation treatment, and replicate rearing tank were thermally challenged. Because larvae within and among rearing tanks did not hatch on the same day, 60-days post-hatch was calculated from the date of 50% hatching for each rearing tank. Larvae were transferred to 5.4-liter clear, rectangular tanks, with two replicate tanks per rearing tank and approximately 50 larvae, or as many available, were used in each replicate tank. Water temperature was 10°C and larvae were allowed to acclimate to this temperature for 12 hours prior to the thermal challenge. The water in the thermal challenge system was recirculated among all replicate tanks and aerated. During the thermal challenge, water temperatures were </w:t>
+        <w:t xml:space="preserve">After 60 days, larvae from each population, incubation treatment, and replicate rearing tank were thermally challenged. Because larvae within and among rearing tanks did not hatch on the same day, 60-days post-hatch was calculated from the date of 50% hatching for each rearing tank. Larvae were transferred to 5.4-liter clear, rectangular tanks, with two replicate tanks per rearing tank and approximately 50 larvae, or as many available, were used in each replicate tank. Water temperature was 10°C and larvae were allowed to acclimate to this temperature for 12 hours prior to the thermal challenge. The water in the thermal challenge system was recirculated among all replicate tanks and aerated. During the thermal challenge, water temperatures were raised from 10.0°C at a constant rate of 0.5°C per 30 minutes until all larvae were deceased. Larvae were considered terminated when loss of equilibrium was achieved and were motionless for at least 5 seconds. Once endpoint criteria were met, larvae were euthanized, photographed, </w:t>
       </w:r>
       <w:r>
         <w:lastRenderedPageBreak/>
-        <w:t>raised from 10.0°C at a constant rate of 0.5°C per 30 minutes until all larvae were deceased. Larvae were considered terminated when loss of equilibrium was achieved and were motionless for at least 5 seconds. Once endpoint criteria were met, larvae were euthanized, photographed, and preserved in 95% ethanol. The elapsed time and temperature at termination of each individual larvae was recorded and total length was measured from the images.</w:t>
+        <w:t>and preserved in 95% ethanol. The elapsed time and temperature at termination of each individual larvae was recorded and total length was measured from the images.</w:t>
       </w:r>
     </w:p>
     <w:p>
@@ -1754,8 +1847,8 @@
           <w:szCs w:val="24"/>
         </w:rPr>
       </w:pPr>
-      <w:bookmarkStart w:id="37" w:name="_heading=h.7gs5wo5plnbr" w:colFirst="0" w:colLast="0"/>
-      <w:bookmarkEnd w:id="37"/>
+      <w:bookmarkStart w:id="7" w:name="_heading=h.7gs5wo5plnbr" w:colFirst="0" w:colLast="0"/>
+      <w:bookmarkEnd w:id="7"/>
       <w:r>
         <w:rPr>
           <w:b w:val="0"/>
@@ -1814,7 +1907,15 @@
         <w:t>Larval survival was estimated for each rearing tank, across all families, as the percent of larvae surviving between hatching and 60 days after the date of 50% hatching.</w:t>
       </w:r>
       <w:r>
-        <w:t xml:space="preserve"> Our estimates of larval survival from Lake Superior are unreplicated. However, useful information can still be gleaned without strict statistical testing (</w:t>
+        <w:t xml:space="preserve"> Our estimates of larval survival from Lake Superior are </w:t>
+      </w:r>
+      <w:proofErr w:type="spellStart"/>
+      <w:r>
+        <w:t>unreplicated</w:t>
+      </w:r>
+      <w:proofErr w:type="spellEnd"/>
+      <w:r>
+        <w:t>. However, useful information can still be gleaned without strict statistical testing (</w:t>
       </w:r>
       <w:r>
         <w:rPr>
@@ -1863,7 +1964,15 @@
         </w:rPr>
       </w:pPr>
       <w:r>
-        <w:t>Similar to larval survival estimates, larval growth rate estimates for Lake Superior were unreplicated. To this end, we qualitatively compared absolute growth rates between populations and across incubation temperatures by generating bootstrapped confidence intervals for the observed absolute growth rate estimates. For each population, incubation temperature treatment, and replicate rearing tank, a bootstrapped mean length-at-hatch was calculated from random sampling with replacement from the observed lengths-at-hatch, and a bootstrapped mean final length was calculated from random sampling with replacement from the observed final lengths. The difference between the bootstrapped mean final length and bootstrapped mean length-at-hatch was calculated and divided by the duration of the larval experiment (</w:t>
+        <w:t xml:space="preserve">Similar to larval survival estimates, larval growth rate estimates for Lake Superior were </w:t>
+      </w:r>
+      <w:proofErr w:type="spellStart"/>
+      <w:r>
+        <w:t>unreplicated</w:t>
+      </w:r>
+      <w:proofErr w:type="spellEnd"/>
+      <w:r>
+        <w:t>. To this end, we qualitatively compared absolute growth rates between populations and across incubation temperatures by generating bootstrapped confidence intervals for the observed absolute growth rate estimates. For each population, incubation temperature treatment, and replicate rearing tank, a bootstrapped mean length-at-hatch was calculated from random sampling with replacement from the observed lengths-at-hatch, and a bootstrapped mean final length was calculated from random sampling with replacement from the observed final lengths. The difference between the bootstrapped mean final length and bootstrapped mean length-at-hatch was calculated and divided by the duration of the larval experiment (</w:t>
       </w:r>
       <w:r>
         <w:rPr>
@@ -1891,17 +2000,14 @@
         <w:rPr>
           <w:highlight w:val="white"/>
         </w:rPr>
-        <w:t xml:space="preserve"> 95% confidence interval) as a measure of variation around the observed absolute growth rate, and to qualitatively </w:t>
-      </w:r>
-      <w:r>
-        <w:rPr>
-          <w:highlight w:val="white"/>
-        </w:rPr>
+        <w:t xml:space="preserve"> 95% confidence interval) as a measure of variation around the observed absolute growth rate, and to qualitatively assess the likelihood of differences in growth among populations and incubation temperature treatments, in absence of replication.</w:t>
+      </w:r>
+      <w:r>
+        <w:t xml:space="preserve"> For Lake Ontario, the 95% confidence intervals were calculated as the mean 2.5 and 97.5% percentiles across replicate tanks. Comparisons were made </w:t>
+      </w:r>
+      <w:r>
         <w:lastRenderedPageBreak/>
-        <w:t>assess the likelihood of differences in growth among populations and incubation temperature treatments, in absence of replication.</w:t>
-      </w:r>
-      <w:r>
-        <w:t xml:space="preserve"> For Lake Ontario, the 95% confidence intervals were calculated as the mean 2.5 and 97.5% percentiles across replicate tanks. Comparisons were made by examining the </w:t>
+        <w:t xml:space="preserve">by examining the </w:t>
       </w:r>
       <w:r>
         <w:rPr>
@@ -1959,7 +2065,15 @@
         <w:spacing w:line="360" w:lineRule="auto"/>
       </w:pPr>
       <w:r>
-        <w:t>The critical thermal maxima (CTMax) of larval cisco from each population and incubation temperature treatment was expressed as the arithmetic mean of the temperature at which endpoint criteria were reached</w:t>
+        <w:t>The critical thermal maxima (</w:t>
+      </w:r>
+      <w:proofErr w:type="spellStart"/>
+      <w:r>
+        <w:t>CTMax</w:t>
+      </w:r>
+      <w:proofErr w:type="spellEnd"/>
+      <w:r>
+        <w:t>) of larval cisco from each population and incubation temperature treatment was expressed as the arithmetic mean of the temperature at which endpoint criteria were reached</w:t>
       </w:r>
       <w:r>
         <w:t xml:space="preserve"> </w:t>
@@ -1983,7 +2097,31 @@
         <w:fldChar w:fldCharType="end"/>
       </w:r>
       <w:r>
-        <w:t xml:space="preserve">. Although we have estimates for each individual larva within replicate thermal challenge tanks, the larvae from Lake Superior were reared in a single rearing tank and thus the estimates are not independent and cannot be treated as true replicates. Therefore, a similar bootstrap approach as described for larval growth was used to qualitatively compare CTMax among populations and incubation temperature treatments. For each population, incubation temperature treatment, and replicate rearing tank, we generated a bootstrap sample by randomly selecting, with replacement, a termination temperature n times, where n equals the number of observations in the experiment. The CTMax was calculated for each bootstrapped sample and the distribution of bootstrapped CTMax was used to calculate </w:t>
+        <w:t xml:space="preserve">. Although we have estimates for each individual larva within replicate thermal challenge tanks, the larvae from Lake Superior were reared in a single rearing tank and thus the estimates are not independent and cannot be treated as true replicates. Therefore, a similar bootstrap approach as described for larval growth was used to qualitatively compare </w:t>
+      </w:r>
+      <w:proofErr w:type="spellStart"/>
+      <w:r>
+        <w:t>CTMax</w:t>
+      </w:r>
+      <w:proofErr w:type="spellEnd"/>
+      <w:r>
+        <w:t xml:space="preserve"> among populations and incubation temperature treatments. For each population, incubation temperature treatment, and replicate rearing tank, we generated a bootstrap sample by randomly selecting, with replacement, a termination temperature n times, where n equals the number of observations in the experiment. The </w:t>
+      </w:r>
+      <w:proofErr w:type="spellStart"/>
+      <w:r>
+        <w:t>CTMax</w:t>
+      </w:r>
+      <w:proofErr w:type="spellEnd"/>
+      <w:r>
+        <w:t xml:space="preserve"> was calculated for each bootstrapped sample and the distribution of bootstrapped </w:t>
+      </w:r>
+      <w:proofErr w:type="spellStart"/>
+      <w:r>
+        <w:t>CTMax</w:t>
+      </w:r>
+      <w:proofErr w:type="spellEnd"/>
+      <w:r>
+        <w:t xml:space="preserve"> was used to calculate </w:t>
       </w:r>
       <w:r>
         <w:rPr>
@@ -1991,9 +2129,11 @@
         </w:rPr>
         <w:t xml:space="preserve">the 95% confidence interval as a measure of variation around the observed </w:t>
       </w:r>
+      <w:proofErr w:type="spellStart"/>
       <w:r>
         <w:t>CTMax</w:t>
       </w:r>
+      <w:proofErr w:type="spellEnd"/>
       <w:r>
         <w:rPr>
           <w:highlight w:val="white"/>
@@ -2016,8 +2156,13 @@
         </w:rPr>
         <w:t xml:space="preserve"> of the observed mean </w:t>
       </w:r>
-      <w:r>
-        <w:t xml:space="preserve">CTMax </w:t>
+      <w:proofErr w:type="spellStart"/>
+      <w:r>
+        <w:t>CTMax</w:t>
+      </w:r>
+      <w:proofErr w:type="spellEnd"/>
+      <w:r>
+        <w:t xml:space="preserve"> </w:t>
       </w:r>
       <w:r>
         <w:rPr>
@@ -2056,8 +2201,8 @@
         <w:pStyle w:val="Heading4"/>
         <w:spacing w:before="0" w:after="0" w:line="360" w:lineRule="auto"/>
       </w:pPr>
-      <w:bookmarkStart w:id="38" w:name="_heading=h.ptsxxt4iykmr" w:colFirst="0" w:colLast="0"/>
-      <w:bookmarkEnd w:id="38"/>
+      <w:bookmarkStart w:id="8" w:name="_heading=h.ptsxxt4iykmr" w:colFirst="0" w:colLast="0"/>
+      <w:bookmarkEnd w:id="8"/>
       <w:r>
         <w:t>Results:</w:t>
       </w:r>
@@ -2073,8 +2218,8 @@
           <w:szCs w:val="24"/>
         </w:rPr>
       </w:pPr>
-      <w:bookmarkStart w:id="39" w:name="_heading=h.kjenyaodad4f" w:colFirst="0" w:colLast="0"/>
-      <w:bookmarkEnd w:id="39"/>
+      <w:bookmarkStart w:id="9" w:name="_heading=h.kjenyaodad4f" w:colFirst="0" w:colLast="0"/>
+      <w:bookmarkEnd w:id="9"/>
       <w:r>
         <w:rPr>
           <w:b w:val="0"/>
@@ -2090,11 +2235,7 @@
         <w:spacing w:line="360" w:lineRule="auto"/>
       </w:pPr>
       <w:r>
-        <w:t xml:space="preserve">A total of 9,605 larvae hatched and were reared from lakes Superior and Ontario across all incubation temperatures. Larval survival was highest at the 2.0°C incubation temperature and decreased with warming incubation temperatures for both populations (Figure 1). Survival rates were 38.7% at 2.0°C, 17.7% at 4.4°C, 1.1% at 6.9°C, and 5.4% at 8.9°C for Lake Superior larvae and 43.3% at 2.0°C, 35.3% at 4.4°C, 12.4% at 6.9°C, and 2.6% at 8.9°C for Lake Ontario larvae. Larval survival was higher for Lake Ontario larvae than Lake Superior larvae across all </w:t>
-      </w:r>
-      <w:r>
-        <w:lastRenderedPageBreak/>
-        <w:t>incubation temperature treatments, except 8.9°C. Lake Ontario larvae had similar survival rates (&lt; 9% difference) at the 2.0 and 4.4°C incubation temperatures, whereas Lake Superior larval survival decreased 21% from the 2.0° to 4.4°C incubation temperatures (Figure 1).</w:t>
+        <w:t>A total of 9,605 larvae hatched and were reared from lakes Superior and Ontario across all incubation temperatures. Larval survival was highest at the 2.0°C incubation temperature and decreased with warming incubation temperatures for both populations (Figure 1). Survival rates were 38.7% at 2.0°C, 17.7% at 4.4°C, 1.1% at 6.9°C, and 5.4% at 8.9°C for Lake Superior larvae and 43.3% at 2.0°C, 35.3% at 4.4°C, 12.4% at 6.9°C, and 2.6% at 8.9°C for Lake Ontario larvae. Larval survival was higher for Lake Ontario larvae than Lake Superior larvae across all incubation temperature treatments, except 8.9°C. Lake Ontario larvae had similar survival rates (&lt; 9% difference) at the 2.0 and 4.4°C incubation temperatures, whereas Lake Superior larval survival decreased 21% from the 2.0° to 4.4°C incubation temperatures (Figure 1).</w:t>
       </w:r>
     </w:p>
     <w:p>
@@ -2113,8 +2254,8 @@
           <w:szCs w:val="24"/>
         </w:rPr>
       </w:pPr>
-      <w:bookmarkStart w:id="40" w:name="_heading=h.ung2uke3r61h" w:colFirst="0" w:colLast="0"/>
-      <w:bookmarkEnd w:id="40"/>
+      <w:bookmarkStart w:id="10" w:name="_heading=h.ung2uke3r61h" w:colFirst="0" w:colLast="0"/>
+      <w:bookmarkEnd w:id="10"/>
       <w:r>
         <w:rPr>
           <w:b w:val="0"/>
@@ -2130,7 +2271,15 @@
         <w:spacing w:line="360" w:lineRule="auto"/>
       </w:pPr>
       <w:r>
-        <w:t>Larval cisco absolute growth rates increased with warming incubation temperatures in both populations (Figure 2). Larvae from Lake Superior had lower absolute growth rates at 2.0 and 4.4°C (0.049 and 0.044 mm day</w:t>
+        <w:t>Larval cisco absolute growth rates increased with warming incubation temperatures in both populations (Figure 2). Larvae from Lake Superior had lower absolute growth rates at 2.0 and 4.4°C (</w:t>
+      </w:r>
+      <w:proofErr w:type="gramStart"/>
+      <w:r>
+        <w:t>0.049 and 0.044 mm</w:t>
+      </w:r>
+      <w:proofErr w:type="gramEnd"/>
+      <w:r>
+        <w:t xml:space="preserve"> day</w:t>
       </w:r>
       <w:r>
         <w:rPr>
@@ -2197,8 +2346,8 @@
           <w:szCs w:val="24"/>
         </w:rPr>
       </w:pPr>
-      <w:bookmarkStart w:id="41" w:name="_heading=h.47qfjgps91is" w:colFirst="0" w:colLast="0"/>
-      <w:bookmarkEnd w:id="41"/>
+      <w:bookmarkStart w:id="11" w:name="_heading=h.47qfjgps91is" w:colFirst="0" w:colLast="0"/>
+      <w:bookmarkEnd w:id="11"/>
       <w:r>
         <w:rPr>
           <w:b w:val="0"/>
@@ -2214,7 +2363,31 @@
         <w:spacing w:line="360" w:lineRule="auto"/>
       </w:pPr>
       <w:r>
-        <w:t xml:space="preserve">Critical thermal limit in larval cisco decreased with warming incubation temperatures in Lake Superior and Lake Ontario (Figure 3). Larvae from Lake Superior incubated at 2.0°C had the highest CTMax (25.81°C). However, CTMax in Lake Superior decreased by 0.83 and 0.77°C between the 2.0 to 4.4°C and the 4.4 and 6.9°C incubation temperature treatments, respectively . CTMax was similar for Lake Ontario larvae incubated at 2.0 and 4.4°C (24.99 and 24.96°C, respectively) and decreased at 6.9°C (24.67°C). </w:t>
+        <w:t xml:space="preserve">Critical thermal limit in larval cisco decreased with warming incubation temperatures in Lake Superior and Lake Ontario (Figure 3). Larvae from Lake Superior incubated at 2.0°C had the highest </w:t>
+      </w:r>
+      <w:proofErr w:type="spellStart"/>
+      <w:r>
+        <w:t>CTMax</w:t>
+      </w:r>
+      <w:proofErr w:type="spellEnd"/>
+      <w:r>
+        <w:t xml:space="preserve"> (25.81°C). However, </w:t>
+      </w:r>
+      <w:proofErr w:type="spellStart"/>
+      <w:r>
+        <w:t>CTMax</w:t>
+      </w:r>
+      <w:proofErr w:type="spellEnd"/>
+      <w:r>
+        <w:t xml:space="preserve"> in Lake Superior decreased by 0.83 and 0.77°C between the 2.0 to 4.4°C and the 4.4 and 6.9°C incubation temperature treatments, respectively . </w:t>
+      </w:r>
+      <w:proofErr w:type="spellStart"/>
+      <w:r>
+        <w:t>CTMax</w:t>
+      </w:r>
+      <w:proofErr w:type="spellEnd"/>
+      <w:r>
+        <w:t xml:space="preserve"> was similar for Lake Ontario larvae incubated at 2.0 and 4.4°C (24.99 and 24.96°C, respectively) and decreased at 6.9°C (24.67°C). </w:t>
       </w:r>
     </w:p>
     <w:p>
@@ -2230,8 +2403,8 @@
         <w:pStyle w:val="Heading4"/>
         <w:spacing w:before="0" w:after="0" w:line="360" w:lineRule="auto"/>
       </w:pPr>
-      <w:bookmarkStart w:id="42" w:name="_heading=h.bcw58dwm6lcw" w:colFirst="0" w:colLast="0"/>
-      <w:bookmarkEnd w:id="42"/>
+      <w:bookmarkStart w:id="12" w:name="_heading=h.bcw58dwm6lcw" w:colFirst="0" w:colLast="0"/>
+      <w:bookmarkEnd w:id="12"/>
       <w:r>
         <w:t>Discussion:</w:t>
       </w:r>
@@ -2254,7 +2427,11 @@
         <w:spacing w:line="360" w:lineRule="auto"/>
       </w:pPr>
       <w:r>
-        <w:t>Our hypothesis that larval survival is highest at the coldest incubation temperature, which mimicked the natural lake environment, was supported. Between the two lakes, Lake Superior cisco had a sharper decline in larval survival from 2.0 to 4.4°C compared to Lake Ontario cisco. Though both populations are cold adapted, the result suggests Lake Superior cisco were more cold-water adapted than those from Lake Ontario. Spawning cisco from Lake Superior were collected at an open lake location, whereas spawning cisco from Lake Ontario cisco were collected in a shallow, protected bay. Water temperatures in shallower protected habitats increase more rapidly after ice-out and have higher maximum spring and summer temperatures (</w:t>
+        <w:t xml:space="preserve">Our hypothesis that larval survival is highest at the coldest incubation temperature, which mimicked the natural lake environment, was supported. Between the two lakes, Lake Superior </w:t>
+      </w:r>
+      <w:r>
+        <w:lastRenderedPageBreak/>
+        <w:t>cisco had a sharper decline in larval survival from 2.0 to 4.4°C compared to Lake Ontario cisco. Though both populations are cold adapted, the result suggests Lake Superior cisco were more cold-water adapted than those from Lake Ontario. Spawning cisco from Lake Superior were collected at an open lake location, whereas spawning cisco from Lake Ontario cisco were collected in a shallow, protected bay. Water temperatures in shallower protected habitats increase more rapidly after ice-out and have higher maximum spring and summer temperatures (</w:t>
       </w:r>
       <w:r>
         <w:rPr>
@@ -2350,8 +2527,16 @@
         <w:rPr>
           <w:i/>
         </w:rPr>
-        <w:t>C. albula</w:t>
-      </w:r>
+        <w:t xml:space="preserve">C. </w:t>
+      </w:r>
+      <w:proofErr w:type="spellStart"/>
+      <w:r>
+        <w:rPr>
+          <w:i/>
+        </w:rPr>
+        <w:t>albula</w:t>
+      </w:r>
+      <w:proofErr w:type="spellEnd"/>
       <w:r>
         <w:t>) and European whitefish (</w:t>
       </w:r>
@@ -2552,23 +2737,20 @@
         <w:t xml:space="preserve">ad libitum </w:t>
       </w:r>
       <w:r>
-        <w:t xml:space="preserve">food immediately after hatching, yet we still observed sharp declines in larval survival for those incubated at increased temperatures. We suggest an additional or alternative hypothesis for a survival bottleneck under climate change scenarios is </w:t>
-      </w:r>
+        <w:t>food immediately after hatching, yet we still observed sharp declines in larval survival for those incubated at increased temperatures. We suggest an additional or alternative hypothesis for a survival bottleneck under climate change scenarios is that larval cisco survival may not be as limited by prey availability but instead by reduced physiological condition caused by warmer embryo incubations.</w:t>
+      </w:r>
+    </w:p>
+    <w:p>
+      <w:pPr>
+        <w:spacing w:line="360" w:lineRule="auto"/>
+      </w:pPr>
+    </w:p>
+    <w:p>
+      <w:pPr>
+        <w:spacing w:line="360" w:lineRule="auto"/>
+      </w:pPr>
       <w:r>
         <w:lastRenderedPageBreak/>
-        <w:t>that larval cisco survival may not be as limited by prey availability but instead by reduced physiological condition caused by warmer embryo incubations.</w:t>
-      </w:r>
-    </w:p>
-    <w:p>
-      <w:pPr>
-        <w:spacing w:line="360" w:lineRule="auto"/>
-      </w:pPr>
-    </w:p>
-    <w:p>
-      <w:pPr>
-        <w:spacing w:line="360" w:lineRule="auto"/>
-      </w:pPr>
-      <w:r>
         <w:t>Rapid larval growth is associated with high survival</w:t>
       </w:r>
       <w:r>
@@ -2714,77 +2896,90 @@
         <w:spacing w:line="360" w:lineRule="auto"/>
       </w:pPr>
       <w:r>
-        <w:t xml:space="preserve">The ability of larval cisco to use favorable nursery habitat near the lake surface is directly related to their ability to tolerate the seasonal increase in surface water temperatures. The increase in CTMax with decreased incubation temperature supported our hypothesis that cold, pre-climate change conditions would maximize thermal performance. The different magnitudes of change between cisco from lakes Superior and Ontario could be explained from evolutionary adaptations </w:t>
+        <w:t xml:space="preserve">The ability of larval cisco to use favorable nursery habitat near the lake surface is directly related to their ability to tolerate the seasonal increase in surface water temperatures. The increase in </w:t>
+      </w:r>
+      <w:proofErr w:type="spellStart"/>
+      <w:r>
+        <w:t>CTMax</w:t>
+      </w:r>
+      <w:proofErr w:type="spellEnd"/>
+      <w:r>
+        <w:t xml:space="preserve"> with decreased incubation temperature supported our hypothesis that cold, pre-climate change conditions would maximize thermal performance. The different magnitudes of change between cisco from lakes Superior and Ontario could be explained from evolutionary adaptations to local conditions. Fish populations from high-latitude, low-temperature locales often compensate for slower metabolism and lower growth rates by having more efficient physiological performance than low-latitude populations (</w:t>
+      </w:r>
+      <w:r>
+        <w:rPr>
+          <w:i/>
+        </w:rPr>
+        <w:t xml:space="preserve">i.e., </w:t>
+      </w:r>
+      <w:r>
+        <w:t>countergradient variation;</w:t>
+      </w:r>
+      <w:r>
+        <w:t xml:space="preserve"> </w:t>
       </w:r>
       <w:r>
         <w:lastRenderedPageBreak/>
-        <w:t>to local conditions. Fish populations from high-latitude, low-temperature locales often compensate for slower metabolism and lower growth rates by having more efficient physiological performance than low-latitude populations (</w:t>
+        <w:fldChar w:fldCharType="begin" w:fldLock="1"/>
+      </w:r>
+      <w:r>
+        <w:instrText>ADDIN CSL_CITATION {"citationItems":[{"id":"ITEM-1","itemData":{"DOI":"Doi 10.1007/Bf00317554","ISSN":"0029-8549","author":[{"dropping-particle":"","family":"Conover","given":"David O","non-dropping-particle":"","parse-names":false,"suffix":""},{"dropping-particle":"","family":"Present","given":"M.C.","non-dropping-particle":"","parse-names":false,"suffix":""}],"container-title":"Oecologica","id":"ITEM-1","issue":"3","issued":{"date-parts":[["1990"]]},"language":"English","note":"Dl364 Times Cited:398 Cited References Count:54","page":"316-324","title":"Countergradient variation in growth rate: compensation for length of the growing season among Atlantic silversides from different latitudes","type":"article-journal","volume":"83"},"uris":["http://www.mendeley.com/documents/?uuid=e4a08a9d-d2bb-3cef-bb8e-30efcf0bbca3"]},{"id":"ITEM-2","itemData":{"DOI":"10.1006/jfbi.1999.1159","ISSN":"00221112","abstract":"Higher growth capacity and food conversion efficiency was observed in populations of juvenile halibut from high Hippoglossus hippoglossus compared lower latitudes. In addition, temperature adaptation shown by the lower temperature optimum for growth in the Norwegian population (mean +/- S.E. 12.9 +/- 0.1 degrees C) compared with the Icelandic and Canadian populations (14.2 +/- 0.2 and 13.9 +/- 0.3 degrees C respectively), seems to occur. Overall the data support the hypothesis of countergradient variation in growth. These results have implications firstly for selection focusing on growth performance in halibut culture; and secondly, for safe prediction of growth, since if countergradient variation in growth performance occurs one cannot assume automatically that a species will respond to the same set of physiological parameters in the same way throughout its range. (C) 2000 The Fisheries Society of the British Isles.","author":[{"dropping-particle":"","family":"Jonassen","given":"T","non-dropping-particle":"","parse-names":false,"suffix":""}],"container-title":"Journal of Fish Biology","id":"ITEM-2","issue":"2","issued":{"date-parts":[["2000"]]},"language":"English","note":"293nq Times Cited:76 Cited References Count:53","page":"279-294","title":"Geographic variation in growth and food conversion efficiency of juvenile Atlantic halibut related to latitude","type":"article-journal","volume":"56"},"uris":["http://www.mendeley.com/documents/?uuid=7d710dda-1143-3974-a345-f37e63913d96"]},{"id":"ITEM-3","itemData":{"DOI":"10.1579/0044-7447(2006)35[370:GEOCCO]2.0.CO;2","ISSN":"0044-7447","author":[{"dropping-particle":"","family":"Reist","given":"James D","non-dropping-particle":"","parse-names":false,"suffix":""},{"dropping-particle":"","family":"Wrona","given":"Frederick J","non-dropping-particle":"","parse-names":false,"suffix":""},{"dropping-particle":"","family":"Prowse","given":"Terry D","non-dropping-particle":"","parse-names":false,"suffix":""},{"dropping-particle":"","family":"Power","given":"Michael","non-dropping-particle":"","parse-names":false,"suffix":""},{"dropping-particle":"","family":"Dempson","given":"J Brian","non-dropping-particle":"","parse-names":false,"suffix":""},{"dropping-particle":"","family":"Beamish","given":"Richard J","non-dropping-particle":"","parse-names":false,"suffix":""},{"dropping-particle":"","family":"King","given":"Jacquelynne R","non-dropping-particle":"","parse-names":false,"suffix":""},{"dropping-particle":"","family":"Carmichael","given":"Theresa J","non-dropping-particle":"","parse-names":false,"suffix":""},{"dropping-particle":"","family":"Sawatzky","given":"Chantelle D","non-dropping-particle":"","parse-names":false,"suffix":""}],"container-title":"AMBIO: A Journal of the Human Environment","id":"ITEM-3","issue":"7","issued":{"date-parts":[["2006"]]},"page":"370-380","title":"General effects of climate change on Arctic fishes and fish populations","type":"article-journal","volume":"35"},"uris":["http://www.mendeley.com/documents/?uuid=2fc99e79-5228-4740-af45-49c1bae962a6"]}],"mendeley":{"formattedCitation":"(Conover and Present, 1990; Jonassen, 2000; Reist et al., 2006)","plainTextFormattedCitation":"(Conover and Present, 1990; Jonassen, 2000; Reist et al., 2006)","previouslyFormattedCitation":"(Conover and Present, 1990; Jonassen, 2000; Reist et al., 2006)"},"properties":{"noteIndex":0},"schema":"https://github.com/citation-style-language/schema/raw/master/csl-citation.json"}</w:instrText>
+      </w:r>
+      <w:r>
+        <w:fldChar w:fldCharType="separate"/>
+      </w:r>
+      <w:r>
+        <w:rPr>
+          <w:noProof/>
+        </w:rPr>
+        <w:t>(Conover and Present, 1990; Jonassen, 2000; Reist et al., 2006)</w:t>
+      </w:r>
+      <w:r>
+        <w:fldChar w:fldCharType="end"/>
+      </w:r>
+      <w:r>
+        <w:t>. Lake Superior experiences colder and less seasonal variation in water temperature than Lake Ontario</w:t>
+      </w:r>
+      <w:r>
+        <w:t xml:space="preserve"> </w:t>
+      </w:r>
+      <w:r>
+        <w:fldChar w:fldCharType="begin" w:fldLock="1"/>
+      </w:r>
+      <w:r>
+        <w:instrText>ADDIN CSL_CITATION {"citationItems":[{"id":"ITEM-1","itemData":{"DOI":"10.1080/20442041.2021.1873698","ISSN":"2044-2041","author":[{"dropping-particle":"","family":"Calamita","given":"Elisa","non-dropping-particle":"","parse-names":false,"suffix":""},{"dropping-particle":"","family":"Piccolroaz","given":"Sebastiano","non-dropping-particle":"","parse-names":false,"suffix":""},{"dropping-particle":"","family":"Majone","given":"Bruno","non-dropping-particle":"","parse-names":false,"suffix":""},{"dropping-particle":"","family":"Toffolon","given":"Marco","non-dropping-particle":"","parse-names":false,"suffix":""}],"container-title":"Inland Waters","id":"ITEM-1","issued":{"date-parts":[["2021"]]},"page":"1-15","publisher":"Taylor &amp; Francis","title":"On the role of local depth and latitude on surface warming heterogeneity in the Laurentian Great Lakes","type":"article-journal"},"uris":["http://www.mendeley.com/documents/?uuid=1fbd15d2-671e-473a-9322-a24ef3613e41"]},{"id":"ITEM-2","itemData":{"DOI":"10.1016/j.envres.2018.08.017","ISSN":"0013-9351","author":[{"dropping-particle":"","family":"Zhang","given":"Liang","non-dropping-particle":"","parse-names":false,"suffix":""},{"dropping-particle":"","family":"Zhao","given":"Yingming","non-dropping-particle":"","parse-names":false,"suffix":""},{"dropping-particle":"","family":"Hein-Griggs","given":"David","non-dropping-particle":"","parse-names":false,"suffix":""},{"dropping-particle":"","family":"Ciborowski","given":"Jan J H","non-dropping-particle":"","parse-names":false,"suffix":""}],"container-title":"Environmental research","id":"ITEM-2","issued":{"date-parts":[["2018"]]},"page":"453-467","publisher":"Elsevier","title":"Projected monthly temperature changes of the Great Lakes Basin","type":"article-journal","volume":"167"},"uris":["http://www.mendeley.com/documents/?uuid=7824fd22-0b30-475d-884c-d9dcd333b54c"]}],"mendeley":{"formattedCitation":"(Calamita et al., 2021; Zhang et al., 2018)","plainTextFormattedCitation":"(Calamita et al., 2021; Zhang et al., 2018)","previouslyFormattedCitation":"(Calamita et al., 2021; Zhang et al., 2018)"},"properties":{"noteIndex":0},"schema":"https://github.com/citation-style-language/schema/raw/master/csl-citation.json"}</w:instrText>
+      </w:r>
+      <w:r>
+        <w:fldChar w:fldCharType="separate"/>
+      </w:r>
+      <w:r>
+        <w:rPr>
+          <w:noProof/>
+        </w:rPr>
+        <w:t>(Calamita et al., 2021; Zhang et al., 2018)</w:t>
+      </w:r>
+      <w:r>
+        <w:fldChar w:fldCharType="end"/>
+      </w:r>
+      <w:r>
+        <w:t>, and larval cisco from Lake Superior may have more efficient physiological adaptations (</w:t>
       </w:r>
       <w:r>
         <w:rPr>
           <w:i/>
         </w:rPr>
-        <w:t xml:space="preserve">i.e., </w:t>
-      </w:r>
-      <w:r>
-        <w:t>countergradient variation;</w:t>
-      </w:r>
-      <w:r>
-        <w:t xml:space="preserve"> </w:t>
-      </w:r>
-      <w:r>
-        <w:fldChar w:fldCharType="begin" w:fldLock="1"/>
-      </w:r>
-      <w:r>
-        <w:instrText>ADDIN CSL_CITATION {"citationItems":[{"id":"ITEM-1","itemData":{"DOI":"Doi 10.1007/Bf00317554","ISSN":"0029-8549","author":[{"dropping-particle":"","family":"Conover","given":"David O","non-dropping-particle":"","parse-names":false,"suffix":""},{"dropping-particle":"","family":"Present","given":"M.C.","non-dropping-particle":"","parse-names":false,"suffix":""}],"container-title":"Oecologica","id":"ITEM-1","issue":"3","issued":{"date-parts":[["1990"]]},"language":"English","note":"Dl364 Times Cited:398 Cited References Count:54","page":"316-324","title":"Countergradient variation in growth rate: compensation for length of the growing season among Atlantic silversides from different latitudes","type":"article-journal","volume":"83"},"uris":["http://www.mendeley.com/documents/?uuid=e4a08a9d-d2bb-3cef-bb8e-30efcf0bbca3"]},{"id":"ITEM-2","itemData":{"DOI":"10.1006/jfbi.1999.1159","ISSN":"00221112","abstract":"Higher growth capacity and food conversion efficiency was observed in populations of juvenile halibut from high Hippoglossus hippoglossus compared lower latitudes. In addition, temperature adaptation shown by the lower temperature optimum for growth in the Norwegian population (mean +/- S.E. 12.9 +/- 0.1 degrees C) compared with the Icelandic and Canadian populations (14.2 +/- 0.2 and 13.9 +/- 0.3 degrees C respectively), seems to occur. Overall the data support the hypothesis of countergradient variation in growth. These results have implications firstly for selection focusing on growth performance in halibut culture; and secondly, for safe prediction of growth, since if countergradient variation in growth performance occurs one cannot assume automatically that a species will respond to the same set of physiological parameters in the same way throughout its range. (C) 2000 The Fisheries Society of the British Isles.","author":[{"dropping-particle":"","family":"Jonassen","given":"T","non-dropping-particle":"","parse-names":false,"suffix":""}],"container-title":"Journal of Fish Biology","id":"ITEM-2","issue":"2","issued":{"date-parts":[["2000"]]},"language":"English","note":"293nq Times Cited:76 Cited References Count:53","page":"279-294","title":"Geographic variation in growth and food conversion efficiency of juvenile Atlantic halibut related to latitude","type":"article-journal","volume":"56"},"uris":["http://www.mendeley.com/documents/?uuid=7d710dda-1143-3974-a345-f37e63913d96"]},{"id":"ITEM-3","itemData":{"DOI":"10.1579/0044-7447(2006)35[370:GEOCCO]2.0.CO;2","ISSN":"0044-7447","author":[{"dropping-particle":"","family":"Reist","given":"James D","non-dropping-particle":"","parse-names":false,"suffix":""},{"dropping-particle":"","family":"Wrona","given":"Frederick J","non-dropping-particle":"","parse-names":false,"suffix":""},{"dropping-particle":"","family":"Prowse","given":"Terry D","non-dropping-particle":"","parse-names":false,"suffix":""},{"dropping-particle":"","family":"Power","given":"Michael","non-dropping-particle":"","parse-names":false,"suffix":""},{"dropping-particle":"","family":"Dempson","given":"J Brian","non-dropping-particle":"","parse-names":false,"suffix":""},{"dropping-particle":"","family":"Beamish","given":"Richard J","non-dropping-particle":"","parse-names":false,"suffix":""},{"dropping-particle":"","family":"King","given":"Jacquelynne R","non-dropping-particle":"","parse-names":false,"suffix":""},{"dropping-particle":"","family":"Carmichael","given":"Theresa J","non-dropping-particle":"","parse-names":false,"suffix":""},{"dropping-particle":"","family":"Sawatzky","given":"Chantelle D","non-dropping-particle":"","parse-names":false,"suffix":""}],"container-title":"AMBIO: A Journal of the Human Environment","id":"ITEM-3","issue":"7","issued":{"date-parts":[["2006"]]},"page":"370-380","title":"General effects of climate change on Arctic fishes and fish populations","type":"article-journal","volume":"35"},"uris":["http://www.mendeley.com/documents/?uuid=2fc99e79-5228-4740-af45-49c1bae962a6"]}],"mendeley":{"formattedCitation":"(Conover and Present, 1990; Jonassen, 2000; Reist et al., 2006)","plainTextFormattedCitation":"(Conover and Present, 1990; Jonassen, 2000; Reist et al., 2006)","previouslyFormattedCitation":"(Conover and Present, 1990; Jonassen, 2000; Reist et al., 2006)"},"properties":{"noteIndex":0},"schema":"https://github.com/citation-style-language/schema/raw/master/csl-citation.json"}</w:instrText>
-      </w:r>
-      <w:r>
-        <w:fldChar w:fldCharType="separate"/>
-      </w:r>
-      <w:r>
-        <w:rPr>
-          <w:noProof/>
-        </w:rPr>
-        <w:t>(Conover and Present, 1990; Jonassen, 2000; Reist et al., 2006)</w:t>
-      </w:r>
-      <w:r>
-        <w:fldChar w:fldCharType="end"/>
-      </w:r>
-      <w:r>
-        <w:t>. Lake Superior experiences colder and less seasonal variation in water temperature than Lake Ontario</w:t>
-      </w:r>
-      <w:r>
-        <w:t xml:space="preserve"> </w:t>
-      </w:r>
-      <w:r>
-        <w:fldChar w:fldCharType="begin" w:fldLock="1"/>
-      </w:r>
-      <w:r>
-        <w:instrText>ADDIN CSL_CITATION {"citationItems":[{"id":"ITEM-1","itemData":{"DOI":"10.1080/20442041.2021.1873698","ISSN":"2044-2041","author":[{"dropping-particle":"","family":"Calamita","given":"Elisa","non-dropping-particle":"","parse-names":false,"suffix":""},{"dropping-particle":"","family":"Piccolroaz","given":"Sebastiano","non-dropping-particle":"","parse-names":false,"suffix":""},{"dropping-particle":"","family":"Majone","given":"Bruno","non-dropping-particle":"","parse-names":false,"suffix":""},{"dropping-particle":"","family":"Toffolon","given":"Marco","non-dropping-particle":"","parse-names":false,"suffix":""}],"container-title":"Inland Waters","id":"ITEM-1","issued":{"date-parts":[["2021"]]},"page":"1-15","publisher":"Taylor &amp; Francis","title":"On the role of local depth and latitude on surface warming heterogeneity in the Laurentian Great Lakes","type":"article-journal"},"uris":["http://www.mendeley.com/documents/?uuid=1fbd15d2-671e-473a-9322-a24ef3613e41"]},{"id":"ITEM-2","itemData":{"DOI":"10.1016/j.envres.2018.08.017","ISSN":"0013-9351","author":[{"dropping-particle":"","family":"Zhang","given":"Liang","non-dropping-particle":"","parse-names":false,"suffix":""},{"dropping-particle":"","family":"Zhao","given":"Yingming","non-dropping-particle":"","parse-names":false,"suffix":""},{"dropping-particle":"","family":"Hein-Griggs","given":"David","non-dropping-particle":"","parse-names":false,"suffix":""},{"dropping-particle":"","family":"Ciborowski","given":"Jan J H","non-dropping-particle":"","parse-names":false,"suffix":""}],"container-title":"Environmental research","id":"ITEM-2","issued":{"date-parts":[["2018"]]},"page":"453-467","publisher":"Elsevier","title":"Projected monthly temperature changes of the Great Lakes Basin","type":"article-journal","volume":"167"},"uris":["http://www.mendeley.com/documents/?uuid=7824fd22-0b30-475d-884c-d9dcd333b54c"]}],"mendeley":{"formattedCitation":"(Calamita et al., 2021; Zhang et al., 2018)","plainTextFormattedCitation":"(Calamita et al., 2021; Zhang et al., 2018)","previouslyFormattedCitation":"(Calamita et al., 2021; Zhang et al., 2018)"},"properties":{"noteIndex":0},"schema":"https://github.com/citation-style-language/schema/raw/master/csl-citation.json"}</w:instrText>
-      </w:r>
-      <w:r>
-        <w:fldChar w:fldCharType="separate"/>
-      </w:r>
-      <w:r>
-        <w:rPr>
-          <w:noProof/>
-        </w:rPr>
-        <w:t>(Calamita et al., 2021; Zhang et al., 2018)</w:t>
-      </w:r>
-      <w:r>
-        <w:fldChar w:fldCharType="end"/>
-      </w:r>
-      <w:r>
-        <w:t>, and larval cisco from Lake Superior may have more efficient physiological adaptations (</w:t>
-      </w:r>
-      <w:r>
-        <w:rPr>
-          <w:i/>
-        </w:rPr>
         <w:t>e.g.,</w:t>
       </w:r>
       <w:r>
-        <w:t xml:space="preserve"> cardiac and respiratory performance) which could explain the high thermal tolerance at cold incubation temperatures and sensitivity to increased temperatures. Our results suggest research on mechanisms driving the observed differences in CTMax between populations (</w:t>
+        <w:t xml:space="preserve"> cardiac and respiratory performance) which could explain the high thermal tolerance at cold incubation temperatures and sensitivity to increased temperatures. Our results suggest research on mechanisms driving the observed differences in </w:t>
+      </w:r>
+      <w:proofErr w:type="spellStart"/>
+      <w:r>
+        <w:t>CTMax</w:t>
+      </w:r>
+      <w:proofErr w:type="spellEnd"/>
+      <w:r>
+        <w:t xml:space="preserve"> between populations (</w:t>
       </w:r>
       <w:r>
         <w:rPr>
@@ -3010,35 +3205,35 @@
         <w:t>i.e.,</w:t>
       </w:r>
       <w:r>
-        <w:t xml:space="preserve"> SNPs and gene expression) involved in the thermal adaptation and acclimation of coregonine populations is an important next step. Variation in </w:t>
+        <w:t xml:space="preserve"> SNPs and gene expression) involved in the thermal adaptation and acclimation of coregonine populations is an important next step. Variation in certain genetic markers and survival under thermal stress may allow managers to determine the genotypes associated with increased survival at variable or increasing temperatures</w:t>
+      </w:r>
+      <w:r>
+        <w:t xml:space="preserve"> </w:t>
+      </w:r>
+      <w:r>
+        <w:fldChar w:fldCharType="begin" w:fldLock="1"/>
+      </w:r>
+      <w:r>
+        <w:instrText>ADDIN CSL_CITATION {"citationItems":[{"id":"ITEM-1","itemData":{"DOI":"10.1111/mec.12240","ISSN":"1365-294X","author":[{"dropping-particle":"","family":"Narum","given":"Shawn R","non-dropping-particle":"","parse-names":false,"suffix":""},{"dropping-particle":"","family":"Campbell","given":"Nathan R","non-dropping-particle":"","parse-names":false,"suffix":""},{"dropping-particle":"","family":"Meyer","given":"Kevin A","non-dropping-particle":"","parse-names":false,"suffix":""},{"dropping-particle":"","family":"Miller","given":"Michael R","non-dropping-particle":"","parse-names":false,"suffix":""},{"dropping-particle":"","family":"Hardy","given":"Ronald W","non-dropping-particle":"","parse-names":false,"suffix":""}],"container-title":"Molecular Ecology","id":"ITEM-1","issue":"11","issued":{"date-parts":[["2013"]]},"page":"3090-3097","title":"Thermal adaptation and acclimation of ectotherms from differing aquatic climates","type":"article-journal","volume":"22"},"uris":["http://www.mendeley.com/documents/?uuid=8de3d2bd-0f44-457d-927c-86865997c058"]}],"mendeley":{"formattedCitation":"(Narum et al., 2013)","plainTextFormattedCitation":"(Narum et al., 2013)","previouslyFormattedCitation":"(Narum et al., 2013)"},"properties":{"noteIndex":0},"schema":"https://github.com/citation-style-language/schema/raw/master/csl-citation.json"}</w:instrText>
+      </w:r>
+      <w:r>
+        <w:fldChar w:fldCharType="separate"/>
+      </w:r>
+      <w:r>
+        <w:rPr>
+          <w:noProof/>
+        </w:rPr>
+        <w:t>(Narum et al., 2013)</w:t>
+      </w:r>
+      <w:r>
+        <w:fldChar w:fldCharType="end"/>
+      </w:r>
+      <w:r>
+        <w:t xml:space="preserve">. Examining gene expression across populations and temperature treatments will help </w:t>
       </w:r>
       <w:r>
         <w:lastRenderedPageBreak/>
-        <w:t>certain genetic markers and survival under thermal stress may allow managers to determine the genotypes associated with increased survival at variable or increasing temperatures</w:t>
-      </w:r>
-      <w:r>
-        <w:t xml:space="preserve"> </w:t>
-      </w:r>
-      <w:r>
-        <w:fldChar w:fldCharType="begin" w:fldLock="1"/>
-      </w:r>
-      <w:r>
-        <w:instrText>ADDIN CSL_CITATION {"citationItems":[{"id":"ITEM-1","itemData":{"DOI":"10.1111/mec.12240","ISSN":"1365-294X","author":[{"dropping-particle":"","family":"Narum","given":"Shawn R","non-dropping-particle":"","parse-names":false,"suffix":""},{"dropping-particle":"","family":"Campbell","given":"Nathan R","non-dropping-particle":"","parse-names":false,"suffix":""},{"dropping-particle":"","family":"Meyer","given":"Kevin A","non-dropping-particle":"","parse-names":false,"suffix":""},{"dropping-particle":"","family":"Miller","given":"Michael R","non-dropping-particle":"","parse-names":false,"suffix":""},{"dropping-particle":"","family":"Hardy","given":"Ronald W","non-dropping-particle":"","parse-names":false,"suffix":""}],"container-title":"Molecular Ecology","id":"ITEM-1","issue":"11","issued":{"date-parts":[["2013"]]},"page":"3090-3097","title":"Thermal adaptation and acclimation of ectotherms from differing aquatic climates","type":"article-journal","volume":"22"},"uris":["http://www.mendeley.com/documents/?uuid=8de3d2bd-0f44-457d-927c-86865997c058"]}],"mendeley":{"formattedCitation":"(Narum et al., 2013)","plainTextFormattedCitation":"(Narum et al., 2013)","previouslyFormattedCitation":"(Narum et al., 2013)"},"properties":{"noteIndex":0},"schema":"https://github.com/citation-style-language/schema/raw/master/csl-citation.json"}</w:instrText>
-      </w:r>
-      <w:r>
-        <w:fldChar w:fldCharType="separate"/>
-      </w:r>
-      <w:r>
-        <w:rPr>
-          <w:noProof/>
-        </w:rPr>
-        <w:t>(Narum et al., 2013)</w:t>
-      </w:r>
-      <w:r>
-        <w:fldChar w:fldCharType="end"/>
-      </w:r>
-      <w:r>
-        <w:t>. Examining gene expression across populations and temperature treatments will help identify and evaluate the function of differentially expressed genes and potential physiological pathways that may be disproportionately under- or over-represented with thermal stress</w:t>
+        <w:t>identify and evaluate the function of differentially expressed genes and potential physiological pathways that may be disproportionately under- or over-represented with thermal stress</w:t>
       </w:r>
       <w:r>
         <w:t xml:space="preserve"> </w:t>
@@ -3146,8 +3341,8 @@
         <w:pStyle w:val="Heading4"/>
         <w:spacing w:before="0" w:after="0" w:line="360" w:lineRule="auto"/>
       </w:pPr>
-      <w:bookmarkStart w:id="43" w:name="_heading=h.ee5m99w34m3d" w:colFirst="0" w:colLast="0"/>
-      <w:bookmarkEnd w:id="43"/>
+      <w:bookmarkStart w:id="13" w:name="_heading=h.ee5m99w34m3d" w:colFirst="0" w:colLast="0"/>
+      <w:bookmarkEnd w:id="13"/>
       <w:r>
         <w:t>Conclusion:</w:t>
       </w:r>
@@ -3328,19 +3523,22 @@
         <w:pStyle w:val="Heading4"/>
         <w:spacing w:before="0" w:after="0" w:line="360" w:lineRule="auto"/>
       </w:pPr>
-      <w:bookmarkStart w:id="44" w:name="_heading=h.w50rx2nojyuz" w:colFirst="0" w:colLast="0"/>
-      <w:bookmarkEnd w:id="44"/>
+      <w:bookmarkStart w:id="14" w:name="_heading=h.w50rx2nojyuz" w:colFirst="0" w:colLast="0"/>
+      <w:bookmarkEnd w:id="14"/>
+      <w:r>
+        <w:t>Acknowledgments:</w:t>
+      </w:r>
+    </w:p>
+    <w:p>
+      <w:pPr>
+        <w:spacing w:line="360" w:lineRule="auto"/>
+      </w:pPr>
+      <w:r>
+        <w:t xml:space="preserve">We thank staff at the Wisconsin Department of Natural Resources Bayfield Fisheries Field Station, U. S. Geological Survey Tunison Laboratory of Aquatic Science, and New York State </w:t>
+      </w:r>
       <w:r>
         <w:lastRenderedPageBreak/>
-        <w:t>Acknowledgments:</w:t>
-      </w:r>
-    </w:p>
-    <w:p>
-      <w:pPr>
-        <w:spacing w:line="360" w:lineRule="auto"/>
-      </w:pPr>
-      <w:r>
-        <w:t>We thank staff at the Wisconsin Department of Natural Resources Bayfield Fisheries Field Station, U. S. Geological Survey Tunison Laboratory of Aquatic Science, and New York State Department of Environmental Conservation Cape Vincent Fisheries Station for field collections of spawning adults. Rachel Taylor, Dan Yule, and Caroline Rosinski helped with fertilizations and incubation experiment maintenance. Stockwell and Dr. Ellen Marsden laboratory members and anonymous peer reviewers strengthened the manuscript. This work was funded by the U. S. Geological Survey under Grant/Cooperative Agreement No. G16AP00087 to the Vermont Water Resources and Lakes Studies Center and G17AC00042 to the University of Vermont. Additionally, this work was made possible with funds made available to Lake Champlain by Senator Patrick Leahy through the Great Lakes Fishery Commission. Any use of trade, product, or firm names is for descriptive purposes only and does not imply endorsement by the U.S. Government.</w:t>
+        <w:t>Department of Environmental Conservation Cape Vincent Fisheries Station for field collections of spawning adults. Rachel Taylor, Dan Yule, and Caroline Rosinski helped with fertilizations and incubation experiment maintenance. Stockwell and Dr. Ellen Marsden laboratory members and anonymous peer reviewers strengthened the manuscript. This work was funded by the U. S. Geological Survey under Grant/Cooperative Agreement No. G16AP00087 to the Vermont Water Resources and Lakes Studies Center and G17AC00042 to the University of Vermont. Additionally, this work was made possible with funds made available to Lake Champlain by Senator Patrick Leahy through the Great Lakes Fishery Commission. Any use of trade, product, or firm names is for descriptive purposes only and does not imply endorsement by the U.S. Government.</w:t>
       </w:r>
     </w:p>
     <w:p>
@@ -3353,8 +3551,8 @@
         <w:pStyle w:val="Heading4"/>
         <w:spacing w:before="0" w:after="0" w:line="360" w:lineRule="auto"/>
       </w:pPr>
-      <w:bookmarkStart w:id="45" w:name="_heading=h.1dpcv941q3nu" w:colFirst="0" w:colLast="0"/>
-      <w:bookmarkEnd w:id="45"/>
+      <w:bookmarkStart w:id="15" w:name="_heading=h.1dpcv941q3nu" w:colFirst="0" w:colLast="0"/>
+      <w:bookmarkEnd w:id="15"/>
       <w:r>
         <w:t>References:</w:t>
       </w:r>
@@ -3498,27 +3696,33 @@
         <w:rPr>
           <w:noProof/>
         </w:rPr>
+        <w:t>Austin, J.A., Colman, S.M., 2008. A century of temperature variability in Lake Superior. Limnol. Oceanogr. 53, 2724–2730. https://doi.org/10.4319/lo.2008.53.6.2724</w:t>
+      </w:r>
+    </w:p>
+    <w:p>
+      <w:pPr>
+        <w:widowControl w:val="0"/>
+        <w:autoSpaceDE w:val="0"/>
+        <w:autoSpaceDN w:val="0"/>
+        <w:adjustRightInd w:val="0"/>
+        <w:spacing w:line="360" w:lineRule="auto"/>
+        <w:ind w:left="480" w:hanging="480"/>
+        <w:rPr>
+          <w:noProof/>
+        </w:rPr>
+      </w:pPr>
+      <w:r>
+        <w:rPr>
+          <w:noProof/>
+        </w:rPr>
+        <w:t xml:space="preserve">Bailey, M.M., Lachapelle, K.A., Kinnison, M.T., 2010. Ontogenetic selection on hatchery </w:t>
+      </w:r>
+      <w:r>
+        <w:rPr>
+          <w:noProof/>
+        </w:rPr>
         <w:lastRenderedPageBreak/>
-        <w:t>Austin, J.A., Colman, S.M., 2008. A century of temperature variability in Lake Superior. Limnol. Oceanogr. 53, 2724–2730. https://doi.org/10.4319/lo.2008.53.6.2724</w:t>
-      </w:r>
-    </w:p>
-    <w:p>
-      <w:pPr>
-        <w:widowControl w:val="0"/>
-        <w:autoSpaceDE w:val="0"/>
-        <w:autoSpaceDN w:val="0"/>
-        <w:adjustRightInd w:val="0"/>
-        <w:spacing w:line="360" w:lineRule="auto"/>
-        <w:ind w:left="480" w:hanging="480"/>
-        <w:rPr>
-          <w:noProof/>
-        </w:rPr>
-      </w:pPr>
-      <w:r>
-        <w:rPr>
-          <w:noProof/>
-        </w:rPr>
-        <w:t>Bailey, M.M., Lachapelle, K.A., Kinnison, M.T., 2010. Ontogenetic selection on hatchery salmon in the wild: natural selection on artificial phenotypes. Evol. Appl. 3, 340–351. https://doi.org/10.1111/j.1752-4571.2009.00115.x</w:t>
+        <w:t>salmon in the wild: natural selection on artificial phenotypes. Evol. Appl. 3, 340–351. https://doi.org/10.1111/j.1752-4571.2009.00115.x</w:t>
       </w:r>
     </w:p>
     <w:p>
@@ -3708,26 +3912,26 @@
         <w:rPr>
           <w:noProof/>
         </w:rPr>
+        <w:t>Calamita, E., Piccolroaz, S., Majone, B., Toffolon, M., 2021. On the role of local depth and latitude on surface warming heterogeneity in the Laurentian Great Lakes. Inl. Waters 1–15. https://doi.org/10.1080/20442041.2021.1873698</w:t>
+      </w:r>
+    </w:p>
+    <w:p>
+      <w:pPr>
+        <w:widowControl w:val="0"/>
+        <w:autoSpaceDE w:val="0"/>
+        <w:autoSpaceDN w:val="0"/>
+        <w:adjustRightInd w:val="0"/>
+        <w:spacing w:line="360" w:lineRule="auto"/>
+        <w:ind w:left="480" w:hanging="480"/>
+        <w:rPr>
+          <w:noProof/>
+        </w:rPr>
+      </w:pPr>
+      <w:r>
+        <w:rPr>
+          <w:noProof/>
+        </w:rPr>
         <w:lastRenderedPageBreak/>
-        <w:t>Calamita, E., Piccolroaz, S., Majone, B., Toffolon, M., 2021. On the role of local depth and latitude on surface warming heterogeneity in the Laurentian Great Lakes. Inl. Waters 1–15. https://doi.org/10.1080/20442041.2021.1873698</w:t>
-      </w:r>
-    </w:p>
-    <w:p>
-      <w:pPr>
-        <w:widowControl w:val="0"/>
-        <w:autoSpaceDE w:val="0"/>
-        <w:autoSpaceDN w:val="0"/>
-        <w:adjustRightInd w:val="0"/>
-        <w:spacing w:line="360" w:lineRule="auto"/>
-        <w:ind w:left="480" w:hanging="480"/>
-        <w:rPr>
-          <w:noProof/>
-        </w:rPr>
-      </w:pPr>
-      <w:r>
-        <w:rPr>
-          <w:noProof/>
-        </w:rPr>
         <w:t>Chiarappa, M.J., 2005. Overseeing the family of whitefishes: The priorities and debates of coregonid management on America’s Great Lakes, 1870-2000. Environ. Hist. Camb. 163–194. https://doi.org/10.3197/096734005774434566</w:t>
       </w:r>
     </w:p>
@@ -3899,33 +4103,33 @@
         <w:rPr>
           <w:noProof/>
         </w:rPr>
-        <w:t xml:space="preserve">Davies, G.M., Gray, A., 2015. Don’t let spurious accusations of pseudoreplication limit our </w:t>
+        <w:t>Davies, G.M., Gray, A., 2015. Don’t let spurious accusations of pseudoreplication limit our ability to learn from natural experiments (and other messy kinds of ecological monitoring). Ecol. Evol. 5, 5295–5304. https://doi.org/10.1002/ece3.1782</w:t>
+      </w:r>
+    </w:p>
+    <w:p>
+      <w:pPr>
+        <w:widowControl w:val="0"/>
+        <w:autoSpaceDE w:val="0"/>
+        <w:autoSpaceDN w:val="0"/>
+        <w:adjustRightInd w:val="0"/>
+        <w:spacing w:line="360" w:lineRule="auto"/>
+        <w:ind w:left="480" w:hanging="480"/>
+        <w:rPr>
+          <w:noProof/>
+        </w:rPr>
+      </w:pPr>
+      <w:r>
+        <w:rPr>
+          <w:noProof/>
+        </w:rPr>
+        <w:t xml:space="preserve">Eaton, K.M., Bernal, M.A., Backenstose, N.J.C., Yule, D.L., Krabbenhoft, T.J., 2021. Nanopore </w:t>
       </w:r>
       <w:r>
         <w:rPr>
           <w:noProof/>
         </w:rPr>
         <w:lastRenderedPageBreak/>
-        <w:t>ability to learn from natural experiments (and other messy kinds of ecological monitoring). Ecol. Evol. 5, 5295–5304. https://doi.org/10.1002/ece3.1782</w:t>
-      </w:r>
-    </w:p>
-    <w:p>
-      <w:pPr>
-        <w:widowControl w:val="0"/>
-        <w:autoSpaceDE w:val="0"/>
-        <w:autoSpaceDN w:val="0"/>
-        <w:adjustRightInd w:val="0"/>
-        <w:spacing w:line="360" w:lineRule="auto"/>
-        <w:ind w:left="480" w:hanging="480"/>
-        <w:rPr>
-          <w:noProof/>
-        </w:rPr>
-      </w:pPr>
-      <w:r>
-        <w:rPr>
-          <w:noProof/>
-        </w:rPr>
-        <w:t>Eaton, K.M., Bernal, M.A., Backenstose, N.J.C., Yule, D.L., Krabbenhoft, T.J., 2021. Nanopore amplicon sequencing reveals molecular convergence and local adaptation of rhodopsin in Great Lakes salmonids. Genome Biol. Evol. 13, evaa237. https://doi.org/10.1093/gbe/evaa237</w:t>
+        <w:t>amplicon sequencing reveals molecular convergence and local adaptation of rhodopsin in Great Lakes salmonids. Genome Biol. Evol. 13, evaa237. https://doi.org/10.1093/gbe/evaa237</w:t>
       </w:r>
     </w:p>
     <w:p>
@@ -4115,33 +4319,33 @@
         <w:rPr>
           <w:noProof/>
         </w:rPr>
-        <w:t xml:space="preserve">Isaak, D.J., 2014. Climate Change and the Future of Freshwater Fisheries, in: Taylor, W.W., Lynch, A.J., Leonard, N.J. (Eds.), Future of Fisheries: Perspectives for Emerging </w:t>
+        <w:t>Isaak, D.J., 2014. Climate Change and the Future of Freshwater Fisheries, in: Taylor, W.W., Lynch, A.J., Leonard, N.J. (Eds.), Future of Fisheries: Perspectives for Emerging Professionals. American Fisheries Society, Bethesda, MD, pp. 435–441.</w:t>
+      </w:r>
+    </w:p>
+    <w:p>
+      <w:pPr>
+        <w:widowControl w:val="0"/>
+        <w:autoSpaceDE w:val="0"/>
+        <w:autoSpaceDN w:val="0"/>
+        <w:adjustRightInd w:val="0"/>
+        <w:spacing w:line="360" w:lineRule="auto"/>
+        <w:ind w:left="480" w:hanging="480"/>
+        <w:rPr>
+          <w:noProof/>
+        </w:rPr>
+      </w:pPr>
+      <w:r>
+        <w:rPr>
+          <w:noProof/>
+        </w:rPr>
+        <w:t xml:space="preserve">Jeppesen, E., Mehner, T., Winfield, I.J., Kangur, K., Sarvala, J., Gerdeaux, D., Rask, M., Malmquist, H.J., Holmgren, K., Volta, P., Romo, S., Eckmann, R., Sandström, A., Blanco, </w:t>
       </w:r>
       <w:r>
         <w:rPr>
           <w:noProof/>
         </w:rPr>
         <w:lastRenderedPageBreak/>
-        <w:t>Professionals. American Fisheries Society, Bethesda, MD, pp. 435–441.</w:t>
-      </w:r>
-    </w:p>
-    <w:p>
-      <w:pPr>
-        <w:widowControl w:val="0"/>
-        <w:autoSpaceDE w:val="0"/>
-        <w:autoSpaceDN w:val="0"/>
-        <w:adjustRightInd w:val="0"/>
-        <w:spacing w:line="360" w:lineRule="auto"/>
-        <w:ind w:left="480" w:hanging="480"/>
-        <w:rPr>
-          <w:noProof/>
-        </w:rPr>
-      </w:pPr>
-      <w:r>
-        <w:rPr>
-          <w:noProof/>
-        </w:rPr>
-        <w:t>Jeppesen, E., Mehner, T., Winfield, I.J., Kangur, K., Sarvala, J., Gerdeaux, D., Rask, M., Malmquist, H.J., Holmgren, K., Volta, P., Romo, S., Eckmann, R., Sandström, A., Blanco, S., Kangur, A., Ragnarsson Stabo, H., Tarvainen, M., Ventelä, A.M., Søndergaard, M., Lauridsen, T.L., Meerhoff, M., 2012. Impacts of climate warming on the long-term dynamics of key fish species in 24 European lakes. Hydrobiologia 694, 1–39. https://doi.org/10.1007/s10750-012-1182-1</w:t>
+        <w:t>S., Kangur, A., Ragnarsson Stabo, H., Tarvainen, M., Ventelä, A.M., Søndergaard, M., Lauridsen, T.L., Meerhoff, M., 2012. Impacts of climate warming on the long-term dynamics of key fish species in 24 European lakes. Hydrobiologia 694, 1–39. https://doi.org/10.1007/s10750-012-1182-1</w:t>
       </w:r>
     </w:p>
     <w:p>
@@ -4312,33 +4516,33 @@
         <w:rPr>
           <w:noProof/>
         </w:rPr>
-        <w:t xml:space="preserve">Little, A.G., Loughland, I., Seebacher, F., 2020. What do warming waters mean for fish </w:t>
+        <w:t>Little, A.G., Loughland, I., Seebacher, F., 2020. What do warming waters mean for fish physiology and fisheries? J. Fish Biol. 97, 328–340. https://doi.org/10.1111/jfb.14402</w:t>
+      </w:r>
+    </w:p>
+    <w:p>
+      <w:pPr>
+        <w:widowControl w:val="0"/>
+        <w:autoSpaceDE w:val="0"/>
+        <w:autoSpaceDN w:val="0"/>
+        <w:adjustRightInd w:val="0"/>
+        <w:spacing w:line="360" w:lineRule="auto"/>
+        <w:ind w:left="480" w:hanging="480"/>
+        <w:rPr>
+          <w:noProof/>
+        </w:rPr>
+      </w:pPr>
+      <w:r>
+        <w:rPr>
+          <w:noProof/>
+        </w:rPr>
+        <w:t xml:space="preserve">Lucke, V.S., Stewart, T.R., Vinson, M.R., Glase, J.D., Stockwell, J.D., 2020. Larval Coregonus spp. diets and zooplankton community patterns in the Apostle Islands, Lake Superior. J. </w:t>
       </w:r>
       <w:r>
         <w:rPr>
           <w:noProof/>
         </w:rPr>
         <w:lastRenderedPageBreak/>
-        <w:t>physiology and fisheries? J. Fish Biol. 97, 328–340. https://doi.org/10.1111/jfb.14402</w:t>
-      </w:r>
-    </w:p>
-    <w:p>
-      <w:pPr>
-        <w:widowControl w:val="0"/>
-        <w:autoSpaceDE w:val="0"/>
-        <w:autoSpaceDN w:val="0"/>
-        <w:adjustRightInd w:val="0"/>
-        <w:spacing w:line="360" w:lineRule="auto"/>
-        <w:ind w:left="480" w:hanging="480"/>
-        <w:rPr>
-          <w:noProof/>
-        </w:rPr>
-      </w:pPr>
-      <w:r>
-        <w:rPr>
-          <w:noProof/>
-        </w:rPr>
-        <w:t>Lucke, V.S., Stewart, T.R., Vinson, M.R., Glase, J.D., Stockwell, J.D., 2020. Larval Coregonus spp. diets and zooplankton community patterns in the Apostle Islands, Lake Superior. J. Great Lakes Res. 46, 1391–1401. https://doi.org/10.1016/j.jglr.2020.07.001</w:t>
+        <w:t>Great Lakes Res. 46, 1391–1401. https://doi.org/10.1016/j.jglr.2020.07.001</w:t>
       </w:r>
     </w:p>
     <w:p>
@@ -4509,33 +4713,33 @@
         <w:rPr>
           <w:noProof/>
         </w:rPr>
-        <w:t xml:space="preserve">Nyberg, P., Bergstrand, E., Degerman, E., Enderlein, O., 2001. Recruitment of pelagic fish in an unstable climate: studies in Sweden’s four largest lakes. Ambio 30, 559–564. </w:t>
+        <w:t>Nyberg, P., Bergstrand, E., Degerman, E., Enderlein, O., 2001. Recruitment of pelagic fish in an unstable climate: studies in Sweden’s four largest lakes. Ambio 30, 559–564. https://doi.org/10.1579/0044-7447-30.8.559</w:t>
+      </w:r>
+    </w:p>
+    <w:p>
+      <w:pPr>
+        <w:widowControl w:val="0"/>
+        <w:autoSpaceDE w:val="0"/>
+        <w:autoSpaceDN w:val="0"/>
+        <w:adjustRightInd w:val="0"/>
+        <w:spacing w:line="360" w:lineRule="auto"/>
+        <w:ind w:left="480" w:hanging="480"/>
+        <w:rPr>
+          <w:noProof/>
+        </w:rPr>
+      </w:pPr>
+      <w:r>
+        <w:rPr>
+          <w:noProof/>
+        </w:rPr>
+        <w:t xml:space="preserve">O’Reilly, C.M., Rowley, R.J., Schneider, P., Lenters, J.D., Mcintyre, P.B., Kraemer, B.M., 2015. Rapid and highly variable warming of lake surface waters around the globe. Geophys. Res. </w:t>
       </w:r>
       <w:r>
         <w:rPr>
           <w:noProof/>
         </w:rPr>
         <w:lastRenderedPageBreak/>
-        <w:t>https://doi.org/10.1579/0044-7447-30.8.559</w:t>
-      </w:r>
-    </w:p>
-    <w:p>
-      <w:pPr>
-        <w:widowControl w:val="0"/>
-        <w:autoSpaceDE w:val="0"/>
-        <w:autoSpaceDN w:val="0"/>
-        <w:adjustRightInd w:val="0"/>
-        <w:spacing w:line="360" w:lineRule="auto"/>
-        <w:ind w:left="480" w:hanging="480"/>
-        <w:rPr>
-          <w:noProof/>
-        </w:rPr>
-      </w:pPr>
-      <w:r>
-        <w:rPr>
-          <w:noProof/>
-        </w:rPr>
-        <w:t>O’Reilly, C.M., Rowley, R.J., Schneider, P., Lenters, J.D., Mcintyre, P.B., Kraemer, B.M., 2015. Rapid and highly variable warming of lake surface waters around the globe. Geophys. Res. Lett. 42, 1–9. https://doi.org/10.1002/2015GL066235</w:t>
+        <w:t>Lett. 42, 1–9. https://doi.org/10.1002/2015GL066235</w:t>
       </w:r>
     </w:p>
     <w:p>
@@ -4725,8 +4929,14 @@
         <w:rPr>
           <w:noProof/>
         </w:rPr>
+        <w:t xml:space="preserve">Schindler, D.W., Beaty, K.G., Fee, E.J., Cruikshank, D.R., DeBruyn, E.R., Findlay, D.L., Linsey, G.A., Shearer, J.A., Stainton, M.P., Turner, M.A., 1990. Effects of Climatic Warming on Lakes of the Central Boreal Forest. Science 250, 967–970. </w:t>
+      </w:r>
+      <w:r>
+        <w:rPr>
+          <w:noProof/>
+        </w:rPr>
         <w:lastRenderedPageBreak/>
-        <w:t>Schindler, D.W., Beaty, K.G., Fee, E.J., Cruikshank, D.R., DeBruyn, E.R., Findlay, D.L., Linsey, G.A., Shearer, J.A., Stainton, M.P., Turner, M.A., 1990. Effects of Climatic Warming on Lakes of the Central Boreal Forest. Science 250, 967–970. https://doi.org/10.1126/science.250.4983.967</w:t>
+        <w:t>https://doi.org/10.1126/science.250.4983.967</w:t>
       </w:r>
     </w:p>
     <w:p>
@@ -4897,33 +5107,33 @@
         <w:rPr>
           <w:noProof/>
         </w:rPr>
-        <w:t xml:space="preserve">Ware, D.M., 1975. Relation between egg size, growth, and natural mortality of larval fish. J. </w:t>
+        <w:t>Ware, D.M., 1975. Relation between egg size, growth, and natural mortality of larval fish. J. Fish. Board Canada 32, 2503–2512. https://doi.org/10.1139/f75-288</w:t>
+      </w:r>
+    </w:p>
+    <w:p>
+      <w:pPr>
+        <w:widowControl w:val="0"/>
+        <w:autoSpaceDE w:val="0"/>
+        <w:autoSpaceDN w:val="0"/>
+        <w:adjustRightInd w:val="0"/>
+        <w:spacing w:line="360" w:lineRule="auto"/>
+        <w:ind w:left="480" w:hanging="480"/>
+        <w:rPr>
+          <w:noProof/>
+        </w:rPr>
+      </w:pPr>
+      <w:r>
+        <w:rPr>
+          <w:noProof/>
+        </w:rPr>
+        <w:t xml:space="preserve">Winslow, L.A., Read, J.S., Hansen, G.J.A., Rose, K.C., Robertson, D.M., 2017. Seasonality of change: Summer warming rates do not fully represent effects of climate change on lake </w:t>
       </w:r>
       <w:r>
         <w:rPr>
           <w:noProof/>
         </w:rPr>
         <w:lastRenderedPageBreak/>
-        <w:t>Fish. Board Canada 32, 2503–2512. https://doi.org/10.1139/f75-288</w:t>
-      </w:r>
-    </w:p>
-    <w:p>
-      <w:pPr>
-        <w:widowControl w:val="0"/>
-        <w:autoSpaceDE w:val="0"/>
-        <w:autoSpaceDN w:val="0"/>
-        <w:adjustRightInd w:val="0"/>
-        <w:spacing w:line="360" w:lineRule="auto"/>
-        <w:ind w:left="480" w:hanging="480"/>
-        <w:rPr>
-          <w:noProof/>
-        </w:rPr>
-      </w:pPr>
-      <w:r>
-        <w:rPr>
-          <w:noProof/>
-        </w:rPr>
-        <w:t>Winslow, L.A., Read, J.S., Hansen, G.J.A., Rose, K.C., Robertson, D.M., 2017. Seasonality of change: Summer warming rates do not fully represent effects of climate change on lake temperatures. Limnol. Oceanogr. 62, 2168–2178. https://doi.org/10.1002/lno.10557</w:t>
+        <w:t>temperatures. Limnol. Oceanogr. 62, 2168–2178. https://doi.org/10.1002/lno.10557</w:t>
       </w:r>
     </w:p>
     <w:p>
@@ -4953,9 +5163,6 @@
         <w:adjustRightInd w:val="0"/>
         <w:spacing w:line="360" w:lineRule="auto"/>
         <w:ind w:left="480" w:hanging="480"/>
-        <w:rPr>
-          <w:noProof/>
-        </w:rPr>
       </w:pPr>
       <w:r>
         <w:rPr>
@@ -4963,32 +5170,19 @@
         </w:rPr>
         <w:t>Zhang, L., Zhao, Y., Hein-Griggs, D., Ciborowski, J.J.H., 2018. Projected monthly temperature changes of the Great Lakes Basin. Environ. Res. 167, 453–467. https://doi.org/10.1016/j.envres.2018.08.017</w:t>
       </w:r>
-    </w:p>
-    <w:p>
-      <w:pPr>
-        <w:widowControl w:val="0"/>
-        <w:autoSpaceDE w:val="0"/>
-        <w:autoSpaceDN w:val="0"/>
-        <w:adjustRightInd w:val="0"/>
-        <w:spacing w:line="360" w:lineRule="auto"/>
-        <w:ind w:left="480" w:hanging="480"/>
-      </w:pPr>
       <w:r>
         <w:fldChar w:fldCharType="end"/>
       </w:r>
-    </w:p>
-    <w:p>
-      <w:pPr>
-        <w:widowControl w:val="0"/>
-        <w:spacing w:line="360" w:lineRule="auto"/>
-        <w:ind w:left="480" w:hanging="480"/>
-      </w:pPr>
       <w:r>
         <w:br w:type="page"/>
       </w:r>
     </w:p>
     <w:p>
       <w:pPr>
+        <w:widowControl w:val="0"/>
+        <w:autoSpaceDE w:val="0"/>
+        <w:autoSpaceDN w:val="0"/>
+        <w:adjustRightInd w:val="0"/>
         <w:spacing w:line="360" w:lineRule="auto"/>
         <w:rPr>
           <w:b/>
@@ -4999,61 +5193,45 @@
           <w:b/>
         </w:rPr>
         <w:lastRenderedPageBreak/>
-        <w:t>Figures:</w:t>
-      </w:r>
-    </w:p>
-    <w:p>
-      <w:pPr>
-        <w:spacing w:line="360" w:lineRule="auto"/>
-      </w:pPr>
-      <w:r>
-        <w:rPr>
-          <w:noProof/>
-        </w:rPr>
-        <w:drawing>
-          <wp:inline distT="114300" distB="114300" distL="114300" distR="114300" wp14:anchorId="0C26C39F" wp14:editId="462B67C1">
-            <wp:extent cx="5943600" cy="3962400"/>
-            <wp:effectExtent l="0" t="0" r="0" b="0"/>
-            <wp:docPr id="12" name="image3.png"/>
-            <wp:cNvGraphicFramePr/>
-            <a:graphic xmlns:a="http://schemas.openxmlformats.org/drawingml/2006/main">
-              <a:graphicData uri="http://schemas.openxmlformats.org/drawingml/2006/picture">
-                <pic:pic xmlns:pic="http://schemas.openxmlformats.org/drawingml/2006/picture">
-                  <pic:nvPicPr>
-                    <pic:cNvPr id="0" name="image3.png"/>
-                    <pic:cNvPicPr preferRelativeResize="0"/>
-                  </pic:nvPicPr>
-                  <pic:blipFill>
-                    <a:blip r:embed="rId7"/>
-                    <a:srcRect/>
-                    <a:stretch>
-                      <a:fillRect/>
-                    </a:stretch>
-                  </pic:blipFill>
-                  <pic:spPr>
-                    <a:xfrm>
-                      <a:off x="0" y="0"/>
-                      <a:ext cx="5943600" cy="3962400"/>
-                    </a:xfrm>
-                    <a:prstGeom prst="rect">
-                      <a:avLst/>
-                    </a:prstGeom>
-                    <a:ln/>
-                  </pic:spPr>
-                </pic:pic>
-              </a:graphicData>
-            </a:graphic>
-          </wp:inline>
-        </w:drawing>
-      </w:r>
+        <w:t>Figure</w:t>
+      </w:r>
+      <w:r>
+        <w:rPr>
+          <w:b/>
+        </w:rPr>
+        <w:t xml:space="preserve"> </w:t>
+      </w:r>
+      <w:r>
+        <w:rPr>
+          <w:b/>
+        </w:rPr>
+        <w:t>c</w:t>
+      </w:r>
+      <w:r>
+        <w:rPr>
+          <w:b/>
+        </w:rPr>
+        <w:t>aptions</w:t>
+      </w:r>
+      <w:r>
+        <w:rPr>
+          <w:b/>
+        </w:rPr>
+        <w:t>:</w:t>
+      </w:r>
+    </w:p>
+    <w:p>
+      <w:pPr>
+        <w:spacing w:line="360" w:lineRule="auto"/>
+      </w:pPr>
     </w:p>
     <w:p>
       <w:pPr>
         <w:pStyle w:val="Heading4"/>
         <w:spacing w:before="0" w:after="0" w:line="360" w:lineRule="auto"/>
       </w:pPr>
-      <w:bookmarkStart w:id="46" w:name="_heading=h.5bdcu2dkwmry" w:colFirst="0" w:colLast="0"/>
-      <w:bookmarkEnd w:id="46"/>
+      <w:bookmarkStart w:id="16" w:name="_heading=h.5bdcu2dkwmry" w:colFirst="0" w:colLast="0"/>
+      <w:bookmarkEnd w:id="16"/>
       <w:r>
         <w:rPr>
           <w:b w:val="0"/>
@@ -5071,66 +5249,31 @@
         <w:rPr>
           <w:b w:val="0"/>
         </w:rPr>
-        <w:t>) from Lakes Superior and Ontario incubated at 2.0, 4.4, 6.9, and 8.9°C across replicate rearing tanks. Error bars indicate standard error. Lake Superior mean survival estimates are unreplicated and thus do not have error estimates.</w:t>
-      </w:r>
-      <w:r>
-        <w:br w:type="page"/>
-      </w:r>
-    </w:p>
-    <w:p>
-      <w:pPr>
-        <w:spacing w:line="360" w:lineRule="auto"/>
-        <w:jc w:val="center"/>
-      </w:pPr>
-      <w:r>
-        <w:rPr>
-          <w:noProof/>
-        </w:rPr>
-        <w:lastRenderedPageBreak/>
-        <w:drawing>
-          <wp:inline distT="114300" distB="114300" distL="114300" distR="114300" wp14:anchorId="0A382B69" wp14:editId="27E61BE2">
-            <wp:extent cx="5943600" cy="3962400"/>
-            <wp:effectExtent l="0" t="0" r="0" b="0"/>
-            <wp:docPr id="14" name="image2.png"/>
-            <wp:cNvGraphicFramePr/>
-            <a:graphic xmlns:a="http://schemas.openxmlformats.org/drawingml/2006/main">
-              <a:graphicData uri="http://schemas.openxmlformats.org/drawingml/2006/picture">
-                <pic:pic xmlns:pic="http://schemas.openxmlformats.org/drawingml/2006/picture">
-                  <pic:nvPicPr>
-                    <pic:cNvPr id="0" name="image2.png"/>
-                    <pic:cNvPicPr preferRelativeResize="0"/>
-                  </pic:nvPicPr>
-                  <pic:blipFill>
-                    <a:blip r:embed="rId8"/>
-                    <a:srcRect/>
-                    <a:stretch>
-                      <a:fillRect/>
-                    </a:stretch>
-                  </pic:blipFill>
-                  <pic:spPr>
-                    <a:xfrm>
-                      <a:off x="0" y="0"/>
-                      <a:ext cx="5943600" cy="3962400"/>
-                    </a:xfrm>
-                    <a:prstGeom prst="rect">
-                      <a:avLst/>
-                    </a:prstGeom>
-                    <a:ln/>
-                  </pic:spPr>
-                </pic:pic>
-              </a:graphicData>
-            </a:graphic>
-          </wp:inline>
-        </w:drawing>
-      </w:r>
-    </w:p>
+        <w:t xml:space="preserve">) from Lakes Superior and Ontario incubated at 2.0, 4.4, 6.9, and 8.9°C across replicate rearing tanks. Error bars indicate standard error. Lake Superior mean survival estimates are </w:t>
+      </w:r>
+      <w:proofErr w:type="spellStart"/>
+      <w:r>
+        <w:rPr>
+          <w:b w:val="0"/>
+        </w:rPr>
+        <w:t>unreplicated</w:t>
+      </w:r>
+      <w:proofErr w:type="spellEnd"/>
+      <w:r>
+        <w:rPr>
+          <w:b w:val="0"/>
+        </w:rPr>
+        <w:t xml:space="preserve"> and thus do not have error estimates.</w:t>
+      </w:r>
+    </w:p>
+    <w:p/>
     <w:p>
       <w:pPr>
         <w:pStyle w:val="Heading4"/>
         <w:spacing w:before="0" w:after="0" w:line="360" w:lineRule="auto"/>
       </w:pPr>
-      <w:bookmarkStart w:id="47" w:name="_heading=h.pnaq0ap3goyc" w:colFirst="0" w:colLast="0"/>
-      <w:bookmarkEnd w:id="47"/>
+      <w:bookmarkStart w:id="17" w:name="_heading=h.pnaq0ap3goyc" w:colFirst="0" w:colLast="0"/>
+      <w:bookmarkEnd w:id="17"/>
       <w:r>
         <w:rPr>
           <w:b w:val="0"/>
@@ -5214,57 +5357,8 @@
         </w:rPr>
         <w:t>intervals of all pairwise comparisons.</w:t>
       </w:r>
-      <w:r>
-        <w:br w:type="page"/>
-      </w:r>
-    </w:p>
-    <w:p>
-      <w:pPr>
-        <w:spacing w:line="360" w:lineRule="auto"/>
-        <w:jc w:val="center"/>
-      </w:pPr>
-      <w:r>
-        <w:rPr>
-          <w:noProof/>
-        </w:rPr>
-        <w:lastRenderedPageBreak/>
-        <w:drawing>
-          <wp:inline distT="114300" distB="114300" distL="114300" distR="114300" wp14:anchorId="41C8848B" wp14:editId="4491A15C">
-            <wp:extent cx="5943600" cy="5943600"/>
-            <wp:effectExtent l="0" t="0" r="0" b="0"/>
-            <wp:docPr id="13" name="image1.png"/>
-            <wp:cNvGraphicFramePr/>
-            <a:graphic xmlns:a="http://schemas.openxmlformats.org/drawingml/2006/main">
-              <a:graphicData uri="http://schemas.openxmlformats.org/drawingml/2006/picture">
-                <pic:pic xmlns:pic="http://schemas.openxmlformats.org/drawingml/2006/picture">
-                  <pic:nvPicPr>
-                    <pic:cNvPr id="0" name="image1.png"/>
-                    <pic:cNvPicPr preferRelativeResize="0"/>
-                  </pic:nvPicPr>
-                  <pic:blipFill>
-                    <a:blip r:embed="rId9"/>
-                    <a:srcRect/>
-                    <a:stretch>
-                      <a:fillRect/>
-                    </a:stretch>
-                  </pic:blipFill>
-                  <pic:spPr>
-                    <a:xfrm>
-                      <a:off x="0" y="0"/>
-                      <a:ext cx="5943600" cy="5943600"/>
-                    </a:xfrm>
-                    <a:prstGeom prst="rect">
-                      <a:avLst/>
-                    </a:prstGeom>
-                    <a:ln/>
-                  </pic:spPr>
-                </pic:pic>
-              </a:graphicData>
-            </a:graphic>
-          </wp:inline>
-        </w:drawing>
-      </w:r>
-    </w:p>
+    </w:p>
+    <w:p/>
     <w:p>
       <w:pPr>
         <w:pStyle w:val="Heading4"/>
@@ -5273,13 +5367,27 @@
           <w:b w:val="0"/>
         </w:rPr>
       </w:pPr>
-      <w:bookmarkStart w:id="48" w:name="_heading=h.xpb08nto9401" w:colFirst="0" w:colLast="0"/>
-      <w:bookmarkEnd w:id="48"/>
+      <w:bookmarkStart w:id="18" w:name="_heading=h.xpb08nto9401" w:colFirst="0" w:colLast="0"/>
+      <w:bookmarkEnd w:id="18"/>
       <w:r>
         <w:rPr>
           <w:b w:val="0"/>
         </w:rPr>
-        <w:t>Figure 3. Critical thermal maxima (CTMax; °C) for larval cisco (</w:t>
+        <w:t>Figure 3. Critical thermal maxima (</w:t>
+      </w:r>
+      <w:proofErr w:type="spellStart"/>
+      <w:r>
+        <w:rPr>
+          <w:b w:val="0"/>
+        </w:rPr>
+        <w:t>CTMax</w:t>
+      </w:r>
+      <w:proofErr w:type="spellEnd"/>
+      <w:r>
+        <w:rPr>
+          <w:b w:val="0"/>
+        </w:rPr>
+        <w:t>; °C) for larval cisco (</w:t>
       </w:r>
       <w:r>
         <w:rPr>
@@ -5307,8 +5415,18 @@
           <w:color w:val="222222"/>
           <w:highlight w:val="white"/>
         </w:rPr>
-        <w:t xml:space="preserve"> of the observed CTMax</w:t>
-      </w:r>
+        <w:t xml:space="preserve"> of the observed </w:t>
+      </w:r>
+      <w:proofErr w:type="spellStart"/>
+      <w:r>
+        <w:rPr>
+          <w:b w:val="0"/>
+          <w:color w:val="222222"/>
+          <w:highlight w:val="white"/>
+        </w:rPr>
+        <w:t>CTMax</w:t>
+      </w:r>
+      <w:proofErr w:type="spellEnd"/>
       <w:r>
         <w:rPr>
           <w:b w:val="0"/>
@@ -5349,19 +5467,13 @@
     <w:sectPr>
       <w:pgSz w:w="12240" w:h="15840"/>
       <w:pgMar w:top="1440" w:right="1440" w:bottom="1440" w:left="1440" w:header="720" w:footer="720" w:gutter="0"/>
+      <w:lnNumType w:countBy="1" w:restart="continuous"/>
       <w:pgNumType w:start="1"/>
       <w:cols w:space="720"/>
+      <w:docGrid w:linePitch="326"/>
     </w:sectPr>
   </w:body>
 </w:document>
-</file>
-
-<file path=word/people.xml><?xml version="1.0" encoding="utf-8"?>
-<w15:people xmlns:wpc="http://schemas.microsoft.com/office/word/2010/wordprocessingCanvas" xmlns:cx="http://schemas.microsoft.com/office/drawing/2014/chartex" xmlns:cx1="http://schemas.microsoft.com/office/drawing/2015/9/8/chartex" xmlns:cx2="http://schemas.microsoft.com/office/drawing/2015/10/21/chartex" xmlns:cx3="http://schemas.microsoft.com/office/drawing/2016/5/9/chartex" xmlns:cx4="http://schemas.microsoft.com/office/drawing/2016/5/10/chartex" xmlns:cx5="http://schemas.microsoft.com/office/drawing/2016/5/11/chartex" xmlns:cx6="http://schemas.microsoft.com/office/drawing/2016/5/12/chartex" xmlns:cx7="http://schemas.microsoft.com/office/drawing/2016/5/13/chartex" xmlns:cx8="http://schemas.microsoft.com/office/drawing/2016/5/14/chartex" xmlns:mc="http://schemas.openxmlformats.org/markup-compatibility/2006" xmlns:aink="http://schemas.microsoft.com/office/drawing/2016/ink" xmlns:am3d="http://schemas.microsoft.com/office/drawing/2017/model3d" xmlns:o="urn:schemas-microsoft-com:office:office" xmlns:r="http://schemas.openxmlformats.org/officeDocument/2006/relationships" xmlns:m="http://schemas.openxmlformats.org/officeDocument/2006/math" xmlns:v="urn:schemas-microsoft-com:vml" xmlns:wp14="http://schemas.microsoft.com/office/word/2010/wordprocessingDrawing" xmlns:wp="http://schemas.openxmlformats.org/drawingml/2006/wordprocessingDrawing" xmlns:w10="urn:schemas-microsoft-com:office:word" xmlns:w="http://schemas.openxmlformats.org/wordprocessingml/2006/main" xmlns:w14="http://schemas.microsoft.com/office/word/2010/wordml" xmlns:w15="http://schemas.microsoft.com/office/word/2012/wordml" xmlns:w16cex="http://schemas.microsoft.com/office/word/2018/wordml/cex" xmlns:w16cid="http://schemas.microsoft.com/office/word/2016/wordml/cid" xmlns:w16="http://schemas.microsoft.com/office/word/2018/wordml" xmlns:w16se="http://schemas.microsoft.com/office/word/2015/wordml/symex" xmlns:wpg="http://schemas.microsoft.com/office/word/2010/wordprocessingGroup" xmlns:wpi="http://schemas.microsoft.com/office/word/2010/wordprocessingInk" xmlns:wne="http://schemas.microsoft.com/office/word/2006/wordml" xmlns:wps="http://schemas.microsoft.com/office/word/2010/wordprocessingShape" mc:Ignorable="w14 w15 w16se w16cid w16 w16cex wp14">
-  <w15:person w15:author="Taylor Stewart">
-    <w15:presenceInfo w15:providerId="AD" w15:userId="S::tstewar1@uvm.edu::a23ef66b-aa0a-48cb-bfb7-b5d061cffda6"/>
-  </w15:person>
-</w15:people>
 </file>
 
 <file path=word/styles.xml><?xml version="1.0" encoding="utf-8"?>
@@ -6076,6 +6188,42 @@
       <w:szCs w:val="16"/>
     </w:rPr>
   </w:style>
+  <w:style w:type="paragraph" w:styleId="CommentSubject">
+    <w:name w:val="annotation subject"/>
+    <w:basedOn w:val="CommentText"/>
+    <w:next w:val="CommentText"/>
+    <w:link w:val="CommentSubjectChar"/>
+    <w:uiPriority w:val="99"/>
+    <w:semiHidden/>
+    <w:unhideWhenUsed/>
+    <w:rsid w:val="00E12692"/>
+    <w:rPr>
+      <w:b/>
+      <w:bCs/>
+    </w:rPr>
+  </w:style>
+  <w:style w:type="character" w:customStyle="1" w:styleId="CommentSubjectChar">
+    <w:name w:val="Comment Subject Char"/>
+    <w:basedOn w:val="CommentTextChar"/>
+    <w:link w:val="CommentSubject"/>
+    <w:uiPriority w:val="99"/>
+    <w:semiHidden/>
+    <w:rsid w:val="00E12692"/>
+    <w:rPr>
+      <w:b/>
+      <w:bCs/>
+      <w:sz w:val="20"/>
+      <w:szCs w:val="20"/>
+    </w:rPr>
+  </w:style>
+  <w:style w:type="character" w:styleId="LineNumber">
+    <w:name w:val="line number"/>
+    <w:basedOn w:val="DefaultParagraphFont"/>
+    <w:uiPriority w:val="99"/>
+    <w:semiHidden/>
+    <w:unhideWhenUsed/>
+    <w:rsid w:val="00893E11"/>
+  </w:style>
 </w:styles>
 </file>
 
@@ -6375,28 +6523,28 @@
 </file>
 
 <file path=customXml/item1.xml><?xml version="1.0" encoding="utf-8"?>
-<b:Sources xmlns:b="http://schemas.openxmlformats.org/officeDocument/2006/bibliography" xmlns="http://schemas.openxmlformats.org/officeDocument/2006/bibliography" SelectedStyle="/APASixthEditionOfficeOnline.xsl" StyleName="APA" Version="6"/>
-</file>
-
-<file path=customXml/item2.xml><?xml version="1.0" encoding="utf-8"?>
 <go:gDocsCustomXmlDataStorage xmlns:go="http://customooxmlschemas.google.com/" xmlns:r="http://schemas.openxmlformats.org/officeDocument/2006/relationships">
   <go:docsCustomData xmlns:go="http://customooxmlschemas.google.com/" roundtripDataSignature="AMtx7mgatiPYYSc7WaaG93qR6jKpqs2k/Q==">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</go:docsCustomData>
 </go:gDocsCustomXmlDataStorage>
 </file>
 
-<file path=customXml/itemProps1.xml><?xml version="1.0" encoding="utf-8"?>
-<ds:datastoreItem xmlns:ds="http://schemas.openxmlformats.org/officeDocument/2006/customXml" ds:itemID="{DAC3BFC1-A029-C146-BF1C-E62A746C1BEC}">
-  <ds:schemaRefs>
-    <ds:schemaRef ds:uri="http://schemas.openxmlformats.org/officeDocument/2006/bibliography"/>
-  </ds:schemaRefs>
-</ds:datastoreItem>
+<file path=customXml/item2.xml><?xml version="1.0" encoding="utf-8"?>
+<b:Sources xmlns:b="http://schemas.openxmlformats.org/officeDocument/2006/bibliography" xmlns="http://schemas.openxmlformats.org/officeDocument/2006/bibliography" SelectedStyle="/APASixthEditionOfficeOnline.xsl" StyleName="APA" Version="6"/>
 </file>
 
-<file path=customXml/itemProps2.xml><?xml version="1.0" encoding="utf-8"?>
+<file path=customXml/itemProps1.xml><?xml version="1.0" encoding="utf-8"?>
 <ds:datastoreItem xmlns:ds="http://schemas.openxmlformats.org/officeDocument/2006/customXml" ds:itemID="{11111111-1234-1234-1234-123412341234}">
   <ds:schemaRefs>
     <ds:schemaRef ds:uri="http://customooxmlschemas.google.com/"/>
     <ds:schemaRef ds:uri="http://schemas.openxmlformats.org/officeDocument/2006/relationships"/>
   </ds:schemaRefs>
 </ds:datastoreItem>
+</file>
+
+<file path=customXml/itemProps2.xml><?xml version="1.0" encoding="utf-8"?>
+<ds:datastoreItem xmlns:ds="http://schemas.openxmlformats.org/officeDocument/2006/customXml" ds:itemID="{737540B7-CF58-C345-AB2F-0584F57FE89C}">
+  <ds:schemaRefs>
+    <ds:schemaRef ds:uri="http://schemas.openxmlformats.org/officeDocument/2006/bibliography"/>
+  </ds:schemaRefs>
+</ds:datastoreItem>
 </file>
</xml_diff>